<commit_message>
Updated to test effects of survival and lambda
</commit_message>
<xml_diff>
--- a/Simulation_summary_README.docx
+++ b/Simulation_summary_README.docx
@@ -1,6 +1,6 @@
 
 <file path=word/document.xml><?xml version="1.0" encoding="utf-8"?>
-<w:document xmlns:wpc="http://schemas.microsoft.com/office/word/2010/wordprocessingCanvas" xmlns:cx="http://schemas.microsoft.com/office/drawing/2014/chartex" xmlns:cx1="http://schemas.microsoft.com/office/drawing/2015/9/8/chartex" xmlns:cx2="http://schemas.microsoft.com/office/drawing/2015/10/21/chartex" xmlns:cx3="http://schemas.microsoft.com/office/drawing/2016/5/9/chartex" xmlns:cx4="http://schemas.microsoft.com/office/drawing/2016/5/10/chartex" xmlns:cx5="http://schemas.microsoft.com/office/drawing/2016/5/11/chartex" xmlns:cx6="http://schemas.microsoft.com/office/drawing/2016/5/12/chartex" xmlns:cx7="http://schemas.microsoft.com/office/drawing/2016/5/13/chartex" xmlns:cx8="http://schemas.microsoft.com/office/drawing/2016/5/14/chartex" xmlns:mc="http://schemas.openxmlformats.org/markup-compatibility/2006" xmlns:aink="http://schemas.microsoft.com/office/drawing/2016/ink" xmlns:am3d="http://schemas.microsoft.com/office/drawing/2017/model3d" xmlns:o="urn:schemas-microsoft-com:office:office" xmlns:r="http://schemas.openxmlformats.org/officeDocument/2006/relationships" xmlns:m="http://schemas.openxmlformats.org/officeDocument/2006/math" xmlns:v="urn:schemas-microsoft-com:vml" xmlns:wp14="http://schemas.microsoft.com/office/word/2010/wordprocessingDrawing" xmlns:wp="http://schemas.openxmlformats.org/drawingml/2006/wordprocessingDrawing" xmlns:w10="urn:schemas-microsoft-com:office:word" xmlns:w="http://schemas.openxmlformats.org/wordprocessingml/2006/main" xmlns:w14="http://schemas.microsoft.com/office/word/2010/wordml" xmlns:w15="http://schemas.microsoft.com/office/word/2012/wordml" xmlns:w16cex="http://schemas.microsoft.com/office/word/2018/wordml/cex" xmlns:w16cid="http://schemas.microsoft.com/office/word/2016/wordml/cid" xmlns:w16="http://schemas.microsoft.com/office/word/2018/wordml" xmlns:w16se="http://schemas.microsoft.com/office/word/2015/wordml/symex" xmlns:wpg="http://schemas.microsoft.com/office/word/2010/wordprocessingGroup" xmlns:wpi="http://schemas.microsoft.com/office/word/2010/wordprocessingInk" xmlns:wne="http://schemas.microsoft.com/office/word/2006/wordml" xmlns:wps="http://schemas.microsoft.com/office/word/2010/wordprocessingShape" mc:Ignorable="w14 w15 w16se w16cid w16 w16cex wp14">
+<w:document xmlns:wpc="http://schemas.microsoft.com/office/word/2010/wordprocessingCanvas" xmlns:cx="http://schemas.microsoft.com/office/drawing/2014/chartex" xmlns:cx1="http://schemas.microsoft.com/office/drawing/2015/9/8/chartex" xmlns:cx2="http://schemas.microsoft.com/office/drawing/2015/10/21/chartex" xmlns:cx3="http://schemas.microsoft.com/office/drawing/2016/5/9/chartex" xmlns:cx4="http://schemas.microsoft.com/office/drawing/2016/5/10/chartex" xmlns:cx5="http://schemas.microsoft.com/office/drawing/2016/5/11/chartex" xmlns:cx6="http://schemas.microsoft.com/office/drawing/2016/5/12/chartex" xmlns:cx7="http://schemas.microsoft.com/office/drawing/2016/5/13/chartex" xmlns:cx8="http://schemas.microsoft.com/office/drawing/2016/5/14/chartex" xmlns:mc="http://schemas.openxmlformats.org/markup-compatibility/2006" xmlns:aink="http://schemas.microsoft.com/office/drawing/2016/ink" xmlns:am3d="http://schemas.microsoft.com/office/drawing/2017/model3d" xmlns:o="urn:schemas-microsoft-com:office:office" xmlns:r="http://schemas.openxmlformats.org/officeDocument/2006/relationships" xmlns:m="http://schemas.openxmlformats.org/officeDocument/2006/math" xmlns:v="urn:schemas-microsoft-com:vml" xmlns:wp14="http://schemas.microsoft.com/office/word/2010/wordprocessingDrawing" xmlns:wp="http://schemas.openxmlformats.org/drawingml/2006/wordprocessingDrawing" xmlns:w10="urn:schemas-microsoft-com:office:word" xmlns:w="http://schemas.openxmlformats.org/wordprocessingml/2006/main" xmlns:w14="http://schemas.microsoft.com/office/word/2010/wordml" xmlns:w15="http://schemas.microsoft.com/office/word/2012/wordml" xmlns:w16cex="http://schemas.microsoft.com/office/word/2018/wordml/cex" xmlns:w16cid="http://schemas.microsoft.com/office/word/2016/wordml/cid" xmlns:w16="http://schemas.microsoft.com/office/word/2018/wordml" xmlns:w16sdtdh="http://schemas.microsoft.com/office/word/2020/wordml/sdtdatahash" xmlns:w16se="http://schemas.microsoft.com/office/word/2015/wordml/symex" xmlns:wpg="http://schemas.microsoft.com/office/word/2010/wordprocessingGroup" xmlns:wpi="http://schemas.microsoft.com/office/word/2010/wordprocessingInk" xmlns:wne="http://schemas.microsoft.com/office/word/2006/wordml" xmlns:wps="http://schemas.microsoft.com/office/word/2010/wordprocessingShape" mc:Ignorable="w14 w15 w16se w16cid w16 w16cex w16sdtdh wp14">
   <w:body>
     <w:p>
       <w:pPr>
@@ -10,7 +10,13 @@
         <w:t>T</w:t>
       </w:r>
       <w:r>
-        <w:t xml:space="preserve">he steps I’m taking to simulate a population </w:t>
+        <w:t>he</w:t>
+      </w:r>
+      <w:r>
+        <w:t xml:space="preserve"> broad</w:t>
+      </w:r>
+      <w:r>
+        <w:t xml:space="preserve"> steps I’m taking to simulate a population </w:t>
       </w:r>
       <w:r>
         <w:t xml:space="preserve">of lemon sharks (or cownose rays) </w:t>
@@ -745,12 +751,14 @@
       <w:pPr>
         <w:spacing w:after="0" w:line="240" w:lineRule="auto"/>
       </w:pPr>
+      <w:proofErr w:type="spellStart"/>
       <w:r>
         <w:rPr>
           <w:rFonts w:ascii="Courier New" w:hAnsi="Courier New" w:cs="Courier New"/>
         </w:rPr>
         <w:t>year_est</w:t>
       </w:r>
+      <w:proofErr w:type="spellEnd"/>
       <w:r>
         <w:rPr>
           <w:rFonts w:ascii="Courier New" w:hAnsi="Courier New" w:cs="Courier New"/>
@@ -788,24 +796,28 @@
       <w:r>
         <w:t xml:space="preserve"> the year of estimation (</w:t>
       </w:r>
+      <w:proofErr w:type="spellStart"/>
       <w:r>
         <w:rPr>
           <w:rFonts w:ascii="Courier New" w:hAnsi="Courier New" w:cs="Courier New"/>
         </w:rPr>
         <w:t>year_est</w:t>
       </w:r>
+      <w:proofErr w:type="spellEnd"/>
       <w:r>
         <w:t>) to the last year of the simulation</w:t>
       </w:r>
       <w:r>
         <w:t xml:space="preserve">, and then making abundance in a given year a function of abundance in </w:t>
       </w:r>
+      <w:proofErr w:type="spellStart"/>
       <w:r>
         <w:rPr>
           <w:rFonts w:ascii="Courier New" w:hAnsi="Courier New" w:cs="Courier New"/>
         </w:rPr>
         <w:t>year_est</w:t>
       </w:r>
+      <w:proofErr w:type="spellEnd"/>
       <w:r>
         <w:rPr>
           <w:rFonts w:ascii="Courier New" w:hAnsi="Courier New" w:cs="Courier New"/>
@@ -1187,25 +1199,37 @@
       <w:pPr>
         <w:spacing w:after="0" w:line="240" w:lineRule="auto"/>
       </w:pPr>
-      <w:r>
-        <w:t>ys_ birth = the birth year of the younger individual in the comparison</w:t>
-      </w:r>
-    </w:p>
-    <w:p>
-      <w:pPr>
-        <w:spacing w:after="0" w:line="240" w:lineRule="auto"/>
-      </w:pPr>
-      <w:r>
-        <w:t>os_birth = the birth year of the older individual in the comparison</w:t>
-      </w:r>
-    </w:p>
-    <w:p>
-      <w:pPr>
-        <w:spacing w:after="0" w:line="240" w:lineRule="auto"/>
-      </w:pPr>
+      <w:proofErr w:type="spellStart"/>
+      <w:r>
+        <w:t>ys</w:t>
+      </w:r>
+      <w:proofErr w:type="spellEnd"/>
+      <w:r>
+        <w:t>_ birth = the birth year of the younger individual in the comparison</w:t>
+      </w:r>
+    </w:p>
+    <w:p>
+      <w:pPr>
+        <w:spacing w:after="0" w:line="240" w:lineRule="auto"/>
+      </w:pPr>
+      <w:proofErr w:type="spellStart"/>
+      <w:r>
+        <w:t>os_birth</w:t>
+      </w:r>
+      <w:proofErr w:type="spellEnd"/>
+      <w:r>
+        <w:t xml:space="preserve"> = the birth year of the older individual in the comparison</w:t>
+      </w:r>
+    </w:p>
+    <w:p>
+      <w:pPr>
+        <w:spacing w:after="0" w:line="240" w:lineRule="auto"/>
+      </w:pPr>
+      <w:proofErr w:type="spellStart"/>
       <w:r>
         <w:t>yr_est</w:t>
       </w:r>
+      <w:proofErr w:type="spellEnd"/>
       <w:r>
         <w:t xml:space="preserve"> = </w:t>
       </w:r>
@@ -1608,12 +1632,14 @@
         </w:rPr>
         <w:t xml:space="preserve">I have been fixing this value to the mean population growth between </w:t>
       </w:r>
+      <w:proofErr w:type="spellStart"/>
       <w:r>
         <w:rPr>
           <w:rFonts w:eastAsiaTheme="minorEastAsia"/>
         </w:rPr>
         <w:t>yr_est</w:t>
       </w:r>
+      <w:proofErr w:type="spellEnd"/>
       <w:r>
         <w:rPr>
           <w:rFonts w:eastAsiaTheme="minorEastAsia"/>
@@ -1688,8 +1714,17 @@
           <w:sz w:val="24"/>
           <w:szCs w:val="24"/>
         </w:rPr>
-        <w:t>The same equation above is constructed for males. The male and female equation are saved together as an R function called get_P_lemon</w:t>
-      </w:r>
+        <w:t xml:space="preserve">The same equation above is constructed for males. The male and female equation are saved together as an R function called </w:t>
+      </w:r>
+      <w:proofErr w:type="spellStart"/>
+      <w:r>
+        <w:rPr>
+          <w:sz w:val="24"/>
+          <w:szCs w:val="24"/>
+        </w:rPr>
+        <w:t>get_P_lemon</w:t>
+      </w:r>
+      <w:proofErr w:type="spellEnd"/>
       <w:r>
         <w:rPr>
           <w:sz w:val="24"/>
@@ -2119,11 +2154,19 @@
           <w:rFonts w:cs="Courier New"/>
         </w:rPr>
       </w:pPr>
+      <w:proofErr w:type="spellStart"/>
       <w:r>
         <w:rPr>
           <w:rFonts w:cs="Courier New"/>
         </w:rPr>
-        <w:t>maxAge = maximum age (obviously)</w:t>
+        <w:t>maxAge</w:t>
+      </w:r>
+      <w:proofErr w:type="spellEnd"/>
+      <w:r>
+        <w:rPr>
+          <w:rFonts w:cs="Courier New"/>
+        </w:rPr>
+        <w:t xml:space="preserve"> = maximum age (obviously)</w:t>
       </w:r>
     </w:p>
     <w:p>
@@ -2134,11 +2177,19 @@
           <w:rFonts w:cs="Courier New"/>
         </w:rPr>
       </w:pPr>
+      <w:proofErr w:type="spellStart"/>
       <w:r>
         <w:rPr>
           <w:rFonts w:cs="Courier New"/>
         </w:rPr>
-        <w:t>min_est_cohort = the birth year of the oldest sampled individual</w:t>
+        <w:t>min_est_cohort</w:t>
+      </w:r>
+      <w:proofErr w:type="spellEnd"/>
+      <w:r>
+        <w:rPr>
+          <w:rFonts w:cs="Courier New"/>
+        </w:rPr>
+        <w:t xml:space="preserve"> = the birth year of the oldest sampled individual</w:t>
       </w:r>
     </w:p>
     <w:p>
@@ -2149,11 +2200,33 @@
           <w:rFonts w:cs="Courier New"/>
         </w:rPr>
       </w:pPr>
+      <w:proofErr w:type="spellStart"/>
       <w:r>
         <w:rPr>
           <w:rFonts w:cs="Courier New"/>
         </w:rPr>
-        <w:t>f_age_at_mat = the year at maturity for females (m_age_at_mat is for males)</w:t>
+        <w:t>f_age_at_mat</w:t>
+      </w:r>
+      <w:proofErr w:type="spellEnd"/>
+      <w:r>
+        <w:rPr>
+          <w:rFonts w:cs="Courier New"/>
+        </w:rPr>
+        <w:t xml:space="preserve"> = the year at maturity for females (</w:t>
+      </w:r>
+      <w:proofErr w:type="spellStart"/>
+      <w:r>
+        <w:rPr>
+          <w:rFonts w:cs="Courier New"/>
+        </w:rPr>
+        <w:t>m_age_at_mat</w:t>
+      </w:r>
+      <w:proofErr w:type="spellEnd"/>
+      <w:r>
+        <w:rPr>
+          <w:rFonts w:cs="Courier New"/>
+        </w:rPr>
+        <w:t xml:space="preserve"> is for males)</w:t>
       </w:r>
     </w:p>
     <w:p>
@@ -2217,38 +2290,88 @@
           <w:rFonts w:ascii="Courier New" w:hAnsi="Courier New" w:cs="Courier New"/>
         </w:rPr>
       </w:pPr>
-      <w:r>
-        <w:rPr>
-          <w:rFonts w:ascii="Courier New" w:hAnsi="Courier New" w:cs="Courier New"/>
-        </w:rPr>
-        <w:t xml:space="preserve">P_Mother = P_Father = array(0,dim=c(n_yrs,n_yrs)) </w:t>
+      <w:proofErr w:type="spellStart"/>
+      <w:r>
+        <w:rPr>
+          <w:rFonts w:ascii="Courier New" w:hAnsi="Courier New" w:cs="Courier New"/>
+        </w:rPr>
+        <w:t>P_Mother</w:t>
+      </w:r>
+      <w:proofErr w:type="spellEnd"/>
+      <w:r>
+        <w:rPr>
+          <w:rFonts w:ascii="Courier New" w:hAnsi="Courier New" w:cs="Courier New"/>
+        </w:rPr>
+        <w:t xml:space="preserve"> = </w:t>
+      </w:r>
+      <w:proofErr w:type="spellStart"/>
+      <w:r>
+        <w:rPr>
+          <w:rFonts w:ascii="Courier New" w:hAnsi="Courier New" w:cs="Courier New"/>
+        </w:rPr>
+        <w:t>P_Father</w:t>
+      </w:r>
+      <w:proofErr w:type="spellEnd"/>
+      <w:r>
+        <w:rPr>
+          <w:rFonts w:ascii="Courier New" w:hAnsi="Courier New" w:cs="Courier New"/>
+        </w:rPr>
+        <w:t xml:space="preserve"> = array(0,dim=c(</w:t>
+      </w:r>
+      <w:proofErr w:type="spellStart"/>
+      <w:r>
+        <w:rPr>
+          <w:rFonts w:ascii="Courier New" w:hAnsi="Courier New" w:cs="Courier New"/>
+        </w:rPr>
+        <w:t>n_yrs,n_yrs</w:t>
+      </w:r>
+      <w:proofErr w:type="spellEnd"/>
+      <w:r>
+        <w:rPr>
+          <w:rFonts w:ascii="Courier New" w:hAnsi="Courier New" w:cs="Courier New"/>
+        </w:rPr>
+        <w:t xml:space="preserve">)) </w:t>
       </w:r>
       <w:r>
         <w:rPr>
           <w:rFonts w:cs="Courier New"/>
         </w:rPr>
-        <w:t>#Dimensions are older sib birth year and younger sib birth year (all of which are specified by n_yrs)</w:t>
-      </w:r>
-    </w:p>
-    <w:p>
-      <w:pPr>
-        <w:spacing w:after="0" w:line="240" w:lineRule="auto"/>
-        <w:rPr>
-          <w:rFonts w:ascii="Courier New" w:hAnsi="Courier New" w:cs="Courier New"/>
-        </w:rPr>
-      </w:pPr>
-    </w:p>
-    <w:p>
-      <w:pPr>
-        <w:spacing w:after="0" w:line="240" w:lineRule="auto"/>
+        <w:t xml:space="preserve">#Dimensions are older sib birth year and younger sib birth year (all of which are specified by </w:t>
+      </w:r>
+      <w:proofErr w:type="spellStart"/>
+      <w:r>
         <w:rPr>
           <w:rFonts w:cs="Courier New"/>
         </w:rPr>
-      </w:pPr>
+        <w:t>n_yrs</w:t>
+      </w:r>
+      <w:proofErr w:type="spellEnd"/>
       <w:r>
         <w:rPr>
           <w:rFonts w:cs="Courier New"/>
         </w:rPr>
+        <w:t>)</w:t>
+      </w:r>
+    </w:p>
+    <w:p>
+      <w:pPr>
+        <w:spacing w:after="0" w:line="240" w:lineRule="auto"/>
+        <w:rPr>
+          <w:rFonts w:ascii="Courier New" w:hAnsi="Courier New" w:cs="Courier New"/>
+        </w:rPr>
+      </w:pPr>
+    </w:p>
+    <w:p>
+      <w:pPr>
+        <w:spacing w:after="0" w:line="240" w:lineRule="auto"/>
+        <w:rPr>
+          <w:rFonts w:cs="Courier New"/>
+        </w:rPr>
+      </w:pPr>
+      <w:r>
+        <w:rPr>
+          <w:rFonts w:cs="Courier New"/>
+        </w:rPr>
         <w:t>#CKMR model: populate array with kinship probabilities based on birth years</w:t>
       </w:r>
     </w:p>
@@ -2259,11 +2382,19 @@
           <w:rFonts w:ascii="Courier New" w:hAnsi="Courier New" w:cs="Courier New"/>
         </w:rPr>
       </w:pPr>
-      <w:r>
-        <w:rPr>
-          <w:rFonts w:ascii="Courier New" w:hAnsi="Courier New" w:cs="Courier New"/>
-        </w:rPr>
-        <w:t>get_P_cownose &lt;- function(Pars1,P_Mother,P_Father,t_start,t_end){</w:t>
+      <w:proofErr w:type="spellStart"/>
+      <w:r>
+        <w:rPr>
+          <w:rFonts w:ascii="Courier New" w:hAnsi="Courier New" w:cs="Courier New"/>
+        </w:rPr>
+        <w:t>get_P_cownose</w:t>
+      </w:r>
+      <w:proofErr w:type="spellEnd"/>
+      <w:r>
+        <w:rPr>
+          <w:rFonts w:ascii="Courier New" w:hAnsi="Courier New" w:cs="Courier New"/>
+        </w:rPr>
+        <w:t xml:space="preserve"> &lt;- function(Pars1,P_Mother,P_Father,t_start,t_end){</w:t>
       </w:r>
     </w:p>
     <w:p>
@@ -2291,7 +2422,28 @@
         <w:rPr>
           <w:rFonts w:ascii="Courier New" w:hAnsi="Courier New" w:cs="Courier New"/>
         </w:rPr>
-        <w:t xml:space="preserve">  for(os_birth in min</w:t>
+        <w:t xml:space="preserve">  for(</w:t>
+      </w:r>
+      <w:proofErr w:type="spellStart"/>
+      <w:r>
+        <w:rPr>
+          <w:rFonts w:ascii="Courier New" w:hAnsi="Courier New" w:cs="Courier New"/>
+        </w:rPr>
+        <w:t>os_birth</w:t>
+      </w:r>
+      <w:proofErr w:type="spellEnd"/>
+      <w:r>
+        <w:rPr>
+          <w:rFonts w:ascii="Courier New" w:hAnsi="Courier New" w:cs="Courier New"/>
+        </w:rPr>
+        <w:t xml:space="preserve"> in </w:t>
+      </w:r>
+      <w:proofErr w:type="spellStart"/>
+      <w:r>
+        <w:rPr>
+          <w:rFonts w:ascii="Courier New" w:hAnsi="Courier New" w:cs="Courier New"/>
+        </w:rPr>
+        <w:t>min</w:t>
       </w:r>
       <w:r>
         <w:rPr>
@@ -2303,7 +2455,14 @@
         <w:rPr>
           <w:rFonts w:ascii="Courier New" w:hAnsi="Courier New" w:cs="Courier New"/>
         </w:rPr>
-        <w:t xml:space="preserve">est_cohort:(n_yrs-1)){  </w:t>
+        <w:t>est_cohort</w:t>
+      </w:r>
+      <w:proofErr w:type="spellEnd"/>
+      <w:r>
+        <w:rPr>
+          <w:rFonts w:ascii="Courier New" w:hAnsi="Courier New" w:cs="Courier New"/>
+        </w:rPr>
+        <w:t xml:space="preserve">:(n_yrs-1)){  </w:t>
       </w:r>
     </w:p>
     <w:p>
@@ -2317,7 +2476,35 @@
         <w:rPr>
           <w:rFonts w:ascii="Courier New" w:hAnsi="Courier New" w:cs="Courier New"/>
         </w:rPr>
-        <w:t xml:space="preserve">    for(ys_birth in (os_birth+1):n_yrs){</w:t>
+        <w:t xml:space="preserve">    for(</w:t>
+      </w:r>
+      <w:proofErr w:type="spellStart"/>
+      <w:r>
+        <w:rPr>
+          <w:rFonts w:ascii="Courier New" w:hAnsi="Courier New" w:cs="Courier New"/>
+        </w:rPr>
+        <w:t>ys_birth</w:t>
+      </w:r>
+      <w:proofErr w:type="spellEnd"/>
+      <w:r>
+        <w:rPr>
+          <w:rFonts w:ascii="Courier New" w:hAnsi="Courier New" w:cs="Courier New"/>
+        </w:rPr>
+        <w:t xml:space="preserve"> in (os_birth+1):</w:t>
+      </w:r>
+      <w:proofErr w:type="spellStart"/>
+      <w:r>
+        <w:rPr>
+          <w:rFonts w:ascii="Courier New" w:hAnsi="Courier New" w:cs="Courier New"/>
+        </w:rPr>
+        <w:t>n_yrs</w:t>
+      </w:r>
+      <w:proofErr w:type="spellEnd"/>
+      <w:r>
+        <w:rPr>
+          <w:rFonts w:ascii="Courier New" w:hAnsi="Courier New" w:cs="Courier New"/>
+        </w:rPr>
+        <w:t>){</w:t>
       </w:r>
     </w:p>
     <w:p>
@@ -2338,7 +2525,49 @@
         <w:rPr>
           <w:rFonts w:ascii="Courier New" w:hAnsi="Courier New" w:cs="Courier New"/>
         </w:rPr>
-        <w:t>if((ys_birth - os_birth) &lt;= ((maxAge+1) - f_age_at_mat)){</w:t>
+        <w:t>if((</w:t>
+      </w:r>
+      <w:proofErr w:type="spellStart"/>
+      <w:r>
+        <w:rPr>
+          <w:rFonts w:ascii="Courier New" w:hAnsi="Courier New" w:cs="Courier New"/>
+        </w:rPr>
+        <w:t>ys_birth</w:t>
+      </w:r>
+      <w:proofErr w:type="spellEnd"/>
+      <w:r>
+        <w:rPr>
+          <w:rFonts w:ascii="Courier New" w:hAnsi="Courier New" w:cs="Courier New"/>
+        </w:rPr>
+        <w:t xml:space="preserve"> - </w:t>
+      </w:r>
+      <w:proofErr w:type="spellStart"/>
+      <w:r>
+        <w:rPr>
+          <w:rFonts w:ascii="Courier New" w:hAnsi="Courier New" w:cs="Courier New"/>
+        </w:rPr>
+        <w:t>os_birth</w:t>
+      </w:r>
+      <w:proofErr w:type="spellEnd"/>
+      <w:r>
+        <w:rPr>
+          <w:rFonts w:ascii="Courier New" w:hAnsi="Courier New" w:cs="Courier New"/>
+        </w:rPr>
+        <w:t xml:space="preserve">) &lt;= ((maxAge+1) - </w:t>
+      </w:r>
+      <w:proofErr w:type="spellStart"/>
+      <w:r>
+        <w:rPr>
+          <w:rFonts w:ascii="Courier New" w:hAnsi="Courier New" w:cs="Courier New"/>
+        </w:rPr>
+        <w:t>f_age_at_mat</w:t>
+      </w:r>
+      <w:proofErr w:type="spellEnd"/>
+      <w:r>
+        <w:rPr>
+          <w:rFonts w:ascii="Courier New" w:hAnsi="Courier New" w:cs="Courier New"/>
+        </w:rPr>
+        <w:t>)){</w:t>
       </w:r>
       <w:commentRangeEnd w:id="0"/>
       <w:r>
@@ -2395,7 +2624,105 @@
         <w:rPr>
           <w:rFonts w:ascii="Courier New" w:hAnsi="Courier New" w:cs="Courier New"/>
         </w:rPr>
-        <w:t xml:space="preserve">        P_Mother[os_birth, ys_birth] &lt;- (surv^(ys_birth - os_birth))/(N_F*lam^(ys_birth-min_est_cohort))</w:t>
+        <w:t xml:space="preserve">        </w:t>
+      </w:r>
+      <w:proofErr w:type="spellStart"/>
+      <w:r>
+        <w:rPr>
+          <w:rFonts w:ascii="Courier New" w:hAnsi="Courier New" w:cs="Courier New"/>
+        </w:rPr>
+        <w:t>P_Mother</w:t>
+      </w:r>
+      <w:proofErr w:type="spellEnd"/>
+      <w:r>
+        <w:rPr>
+          <w:rFonts w:ascii="Courier New" w:hAnsi="Courier New" w:cs="Courier New"/>
+        </w:rPr>
+        <w:t>[</w:t>
+      </w:r>
+      <w:proofErr w:type="spellStart"/>
+      <w:r>
+        <w:rPr>
+          <w:rFonts w:ascii="Courier New" w:hAnsi="Courier New" w:cs="Courier New"/>
+        </w:rPr>
+        <w:t>os_birth</w:t>
+      </w:r>
+      <w:proofErr w:type="spellEnd"/>
+      <w:r>
+        <w:rPr>
+          <w:rFonts w:ascii="Courier New" w:hAnsi="Courier New" w:cs="Courier New"/>
+        </w:rPr>
+        <w:t xml:space="preserve">, </w:t>
+      </w:r>
+      <w:proofErr w:type="spellStart"/>
+      <w:r>
+        <w:rPr>
+          <w:rFonts w:ascii="Courier New" w:hAnsi="Courier New" w:cs="Courier New"/>
+        </w:rPr>
+        <w:t>ys_birth</w:t>
+      </w:r>
+      <w:proofErr w:type="spellEnd"/>
+      <w:r>
+        <w:rPr>
+          <w:rFonts w:ascii="Courier New" w:hAnsi="Courier New" w:cs="Courier New"/>
+        </w:rPr>
+        <w:t>] &lt;- (</w:t>
+      </w:r>
+      <w:proofErr w:type="spellStart"/>
+      <w:r>
+        <w:rPr>
+          <w:rFonts w:ascii="Courier New" w:hAnsi="Courier New" w:cs="Courier New"/>
+        </w:rPr>
+        <w:t>surv</w:t>
+      </w:r>
+      <w:proofErr w:type="spellEnd"/>
+      <w:r>
+        <w:rPr>
+          <w:rFonts w:ascii="Courier New" w:hAnsi="Courier New" w:cs="Courier New"/>
+        </w:rPr>
+        <w:t>^(</w:t>
+      </w:r>
+      <w:proofErr w:type="spellStart"/>
+      <w:r>
+        <w:rPr>
+          <w:rFonts w:ascii="Courier New" w:hAnsi="Courier New" w:cs="Courier New"/>
+        </w:rPr>
+        <w:t>ys_birth</w:t>
+      </w:r>
+      <w:proofErr w:type="spellEnd"/>
+      <w:r>
+        <w:rPr>
+          <w:rFonts w:ascii="Courier New" w:hAnsi="Courier New" w:cs="Courier New"/>
+        </w:rPr>
+        <w:t xml:space="preserve"> - </w:t>
+      </w:r>
+      <w:proofErr w:type="spellStart"/>
+      <w:r>
+        <w:rPr>
+          <w:rFonts w:ascii="Courier New" w:hAnsi="Courier New" w:cs="Courier New"/>
+        </w:rPr>
+        <w:t>os_birth</w:t>
+      </w:r>
+      <w:proofErr w:type="spellEnd"/>
+      <w:r>
+        <w:rPr>
+          <w:rFonts w:ascii="Courier New" w:hAnsi="Courier New" w:cs="Courier New"/>
+        </w:rPr>
+        <w:t>))/(N_F*lam^(</w:t>
+      </w:r>
+      <w:proofErr w:type="spellStart"/>
+      <w:r>
+        <w:rPr>
+          <w:rFonts w:ascii="Courier New" w:hAnsi="Courier New" w:cs="Courier New"/>
+        </w:rPr>
+        <w:t>ys_birth-min_est_cohort</w:t>
+      </w:r>
+      <w:proofErr w:type="spellEnd"/>
+      <w:r>
+        <w:rPr>
+          <w:rFonts w:ascii="Courier New" w:hAnsi="Courier New" w:cs="Courier New"/>
+        </w:rPr>
+        <w:t>))</w:t>
       </w:r>
     </w:p>
     <w:p>
@@ -2409,7 +2736,49 @@
         <w:rPr>
           <w:rFonts w:ascii="Courier New" w:hAnsi="Courier New" w:cs="Courier New"/>
         </w:rPr>
-        <w:t xml:space="preserve">      } else P_Mother[os_birth, ys_birth] &lt;- 0</w:t>
+        <w:t xml:space="preserve">      } else </w:t>
+      </w:r>
+      <w:proofErr w:type="spellStart"/>
+      <w:r>
+        <w:rPr>
+          <w:rFonts w:ascii="Courier New" w:hAnsi="Courier New" w:cs="Courier New"/>
+        </w:rPr>
+        <w:t>P_Mother</w:t>
+      </w:r>
+      <w:proofErr w:type="spellEnd"/>
+      <w:r>
+        <w:rPr>
+          <w:rFonts w:ascii="Courier New" w:hAnsi="Courier New" w:cs="Courier New"/>
+        </w:rPr>
+        <w:t>[</w:t>
+      </w:r>
+      <w:proofErr w:type="spellStart"/>
+      <w:r>
+        <w:rPr>
+          <w:rFonts w:ascii="Courier New" w:hAnsi="Courier New" w:cs="Courier New"/>
+        </w:rPr>
+        <w:t>os_birth</w:t>
+      </w:r>
+      <w:proofErr w:type="spellEnd"/>
+      <w:r>
+        <w:rPr>
+          <w:rFonts w:ascii="Courier New" w:hAnsi="Courier New" w:cs="Courier New"/>
+        </w:rPr>
+        <w:t xml:space="preserve">, </w:t>
+      </w:r>
+      <w:proofErr w:type="spellStart"/>
+      <w:r>
+        <w:rPr>
+          <w:rFonts w:ascii="Courier New" w:hAnsi="Courier New" w:cs="Courier New"/>
+        </w:rPr>
+        <w:t>ys_birth</w:t>
+      </w:r>
+      <w:proofErr w:type="spellEnd"/>
+      <w:r>
+        <w:rPr>
+          <w:rFonts w:ascii="Courier New" w:hAnsi="Courier New" w:cs="Courier New"/>
+        </w:rPr>
+        <w:t>] &lt;- 0</w:t>
       </w:r>
     </w:p>
     <w:p>
@@ -2487,7 +2856,35 @@
         <w:rPr>
           <w:rFonts w:ascii="Courier New" w:hAnsi="Courier New" w:cs="Courier New"/>
         </w:rPr>
-        <w:t xml:space="preserve">  for(os_birth in min_est_cohort:(n_yrs-1)){ </w:t>
+        <w:t xml:space="preserve">  for(</w:t>
+      </w:r>
+      <w:proofErr w:type="spellStart"/>
+      <w:r>
+        <w:rPr>
+          <w:rFonts w:ascii="Courier New" w:hAnsi="Courier New" w:cs="Courier New"/>
+        </w:rPr>
+        <w:t>os_birth</w:t>
+      </w:r>
+      <w:proofErr w:type="spellEnd"/>
+      <w:r>
+        <w:rPr>
+          <w:rFonts w:ascii="Courier New" w:hAnsi="Courier New" w:cs="Courier New"/>
+        </w:rPr>
+        <w:t xml:space="preserve"> in </w:t>
+      </w:r>
+      <w:proofErr w:type="spellStart"/>
+      <w:r>
+        <w:rPr>
+          <w:rFonts w:ascii="Courier New" w:hAnsi="Courier New" w:cs="Courier New"/>
+        </w:rPr>
+        <w:t>min_est_cohort</w:t>
+      </w:r>
+      <w:proofErr w:type="spellEnd"/>
+      <w:r>
+        <w:rPr>
+          <w:rFonts w:ascii="Courier New" w:hAnsi="Courier New" w:cs="Courier New"/>
+        </w:rPr>
+        <w:t xml:space="preserve">:(n_yrs-1)){ </w:t>
       </w:r>
     </w:p>
     <w:p>
@@ -2501,7 +2898,35 @@
         <w:rPr>
           <w:rFonts w:ascii="Courier New" w:hAnsi="Courier New" w:cs="Courier New"/>
         </w:rPr>
-        <w:t xml:space="preserve">    for(ys_birth in (os_birth+1):n_yrs){</w:t>
+        <w:t xml:space="preserve">    for(</w:t>
+      </w:r>
+      <w:proofErr w:type="spellStart"/>
+      <w:r>
+        <w:rPr>
+          <w:rFonts w:ascii="Courier New" w:hAnsi="Courier New" w:cs="Courier New"/>
+        </w:rPr>
+        <w:t>ys_birth</w:t>
+      </w:r>
+      <w:proofErr w:type="spellEnd"/>
+      <w:r>
+        <w:rPr>
+          <w:rFonts w:ascii="Courier New" w:hAnsi="Courier New" w:cs="Courier New"/>
+        </w:rPr>
+        <w:t xml:space="preserve"> in (os_birth+1):</w:t>
+      </w:r>
+      <w:proofErr w:type="spellStart"/>
+      <w:r>
+        <w:rPr>
+          <w:rFonts w:ascii="Courier New" w:hAnsi="Courier New" w:cs="Courier New"/>
+        </w:rPr>
+        <w:t>n_yrs</w:t>
+      </w:r>
+      <w:proofErr w:type="spellEnd"/>
+      <w:r>
+        <w:rPr>
+          <w:rFonts w:ascii="Courier New" w:hAnsi="Courier New" w:cs="Courier New"/>
+        </w:rPr>
+        <w:t>){</w:t>
       </w:r>
     </w:p>
     <w:p>
@@ -2515,7 +2940,49 @@
         <w:rPr>
           <w:rFonts w:ascii="Courier New" w:hAnsi="Courier New" w:cs="Courier New"/>
         </w:rPr>
-        <w:t xml:space="preserve">      if((ys_birth - os_birth) &lt;= ((maxAge+1) - m_age_at_mat)){</w:t>
+        <w:t xml:space="preserve">      if((</w:t>
+      </w:r>
+      <w:proofErr w:type="spellStart"/>
+      <w:r>
+        <w:rPr>
+          <w:rFonts w:ascii="Courier New" w:hAnsi="Courier New" w:cs="Courier New"/>
+        </w:rPr>
+        <w:t>ys_birth</w:t>
+      </w:r>
+      <w:proofErr w:type="spellEnd"/>
+      <w:r>
+        <w:rPr>
+          <w:rFonts w:ascii="Courier New" w:hAnsi="Courier New" w:cs="Courier New"/>
+        </w:rPr>
+        <w:t xml:space="preserve"> - </w:t>
+      </w:r>
+      <w:proofErr w:type="spellStart"/>
+      <w:r>
+        <w:rPr>
+          <w:rFonts w:ascii="Courier New" w:hAnsi="Courier New" w:cs="Courier New"/>
+        </w:rPr>
+        <w:t>os_birth</w:t>
+      </w:r>
+      <w:proofErr w:type="spellEnd"/>
+      <w:r>
+        <w:rPr>
+          <w:rFonts w:ascii="Courier New" w:hAnsi="Courier New" w:cs="Courier New"/>
+        </w:rPr>
+        <w:t xml:space="preserve">) &lt;= ((maxAge+1) - </w:t>
+      </w:r>
+      <w:proofErr w:type="spellStart"/>
+      <w:r>
+        <w:rPr>
+          <w:rFonts w:ascii="Courier New" w:hAnsi="Courier New" w:cs="Courier New"/>
+        </w:rPr>
+        <w:t>m_age_at_mat</w:t>
+      </w:r>
+      <w:proofErr w:type="spellEnd"/>
+      <w:r>
+        <w:rPr>
+          <w:rFonts w:ascii="Courier New" w:hAnsi="Courier New" w:cs="Courier New"/>
+        </w:rPr>
+        <w:t>)){</w:t>
       </w:r>
     </w:p>
     <w:p>
@@ -2563,7 +3030,91 @@
         <w:rPr>
           <w:rFonts w:ascii="Courier New" w:hAnsi="Courier New" w:cs="Courier New"/>
         </w:rPr>
-        <w:t xml:space="preserve">        P_Father[os_birth,ys_birth] &lt;- (surv^(ys_birth - os_birth))/(N_M*lam^(ys_birth-min_est_cohort))</w:t>
+        <w:t xml:space="preserve">        </w:t>
+      </w:r>
+      <w:proofErr w:type="spellStart"/>
+      <w:r>
+        <w:rPr>
+          <w:rFonts w:ascii="Courier New" w:hAnsi="Courier New" w:cs="Courier New"/>
+        </w:rPr>
+        <w:t>P_Father</w:t>
+      </w:r>
+      <w:proofErr w:type="spellEnd"/>
+      <w:r>
+        <w:rPr>
+          <w:rFonts w:ascii="Courier New" w:hAnsi="Courier New" w:cs="Courier New"/>
+        </w:rPr>
+        <w:t>[</w:t>
+      </w:r>
+      <w:proofErr w:type="spellStart"/>
+      <w:r>
+        <w:rPr>
+          <w:rFonts w:ascii="Courier New" w:hAnsi="Courier New" w:cs="Courier New"/>
+        </w:rPr>
+        <w:t>os_birth,ys_birth</w:t>
+      </w:r>
+      <w:proofErr w:type="spellEnd"/>
+      <w:r>
+        <w:rPr>
+          <w:rFonts w:ascii="Courier New" w:hAnsi="Courier New" w:cs="Courier New"/>
+        </w:rPr>
+        <w:t>] &lt;- (</w:t>
+      </w:r>
+      <w:proofErr w:type="spellStart"/>
+      <w:r>
+        <w:rPr>
+          <w:rFonts w:ascii="Courier New" w:hAnsi="Courier New" w:cs="Courier New"/>
+        </w:rPr>
+        <w:t>surv</w:t>
+      </w:r>
+      <w:proofErr w:type="spellEnd"/>
+      <w:r>
+        <w:rPr>
+          <w:rFonts w:ascii="Courier New" w:hAnsi="Courier New" w:cs="Courier New"/>
+        </w:rPr>
+        <w:t>^(</w:t>
+      </w:r>
+      <w:proofErr w:type="spellStart"/>
+      <w:r>
+        <w:rPr>
+          <w:rFonts w:ascii="Courier New" w:hAnsi="Courier New" w:cs="Courier New"/>
+        </w:rPr>
+        <w:t>ys_birth</w:t>
+      </w:r>
+      <w:proofErr w:type="spellEnd"/>
+      <w:r>
+        <w:rPr>
+          <w:rFonts w:ascii="Courier New" w:hAnsi="Courier New" w:cs="Courier New"/>
+        </w:rPr>
+        <w:t xml:space="preserve"> - </w:t>
+      </w:r>
+      <w:proofErr w:type="spellStart"/>
+      <w:r>
+        <w:rPr>
+          <w:rFonts w:ascii="Courier New" w:hAnsi="Courier New" w:cs="Courier New"/>
+        </w:rPr>
+        <w:t>os_birth</w:t>
+      </w:r>
+      <w:proofErr w:type="spellEnd"/>
+      <w:r>
+        <w:rPr>
+          <w:rFonts w:ascii="Courier New" w:hAnsi="Courier New" w:cs="Courier New"/>
+        </w:rPr>
+        <w:t>))/(N_M*lam^(</w:t>
+      </w:r>
+      <w:proofErr w:type="spellStart"/>
+      <w:r>
+        <w:rPr>
+          <w:rFonts w:ascii="Courier New" w:hAnsi="Courier New" w:cs="Courier New"/>
+        </w:rPr>
+        <w:t>ys_birth-min_est_cohort</w:t>
+      </w:r>
+      <w:proofErr w:type="spellEnd"/>
+      <w:r>
+        <w:rPr>
+          <w:rFonts w:ascii="Courier New" w:hAnsi="Courier New" w:cs="Courier New"/>
+        </w:rPr>
+        <w:t>))</w:t>
       </w:r>
     </w:p>
     <w:p>
@@ -2577,7 +3128,35 @@
         <w:rPr>
           <w:rFonts w:ascii="Courier New" w:hAnsi="Courier New" w:cs="Courier New"/>
         </w:rPr>
-        <w:t xml:space="preserve">      } else P_Father[os_birth,ys_birth] &lt;- 0</w:t>
+        <w:t xml:space="preserve">      } else </w:t>
+      </w:r>
+      <w:proofErr w:type="spellStart"/>
+      <w:r>
+        <w:rPr>
+          <w:rFonts w:ascii="Courier New" w:hAnsi="Courier New" w:cs="Courier New"/>
+        </w:rPr>
+        <w:t>P_Father</w:t>
+      </w:r>
+      <w:proofErr w:type="spellEnd"/>
+      <w:r>
+        <w:rPr>
+          <w:rFonts w:ascii="Courier New" w:hAnsi="Courier New" w:cs="Courier New"/>
+        </w:rPr>
+        <w:t>[</w:t>
+      </w:r>
+      <w:proofErr w:type="spellStart"/>
+      <w:r>
+        <w:rPr>
+          <w:rFonts w:ascii="Courier New" w:hAnsi="Courier New" w:cs="Courier New"/>
+        </w:rPr>
+        <w:t>os_birth,ys_birth</w:t>
+      </w:r>
+      <w:proofErr w:type="spellEnd"/>
+      <w:r>
+        <w:rPr>
+          <w:rFonts w:ascii="Courier New" w:hAnsi="Courier New" w:cs="Courier New"/>
+        </w:rPr>
+        <w:t>] &lt;- 0</w:t>
       </w:r>
     </w:p>
     <w:p>
@@ -2620,7 +3199,63 @@
           <w:rFonts w:ascii="Courier New" w:hAnsi="Courier New" w:cs="Courier New"/>
         </w:rPr>
         <w:lastRenderedPageBreak/>
-        <w:t xml:space="preserve">  return(list(P_Mother=P_Mother, P_Father=P_Father)) </w:t>
+        <w:t xml:space="preserve">  return(list(</w:t>
+      </w:r>
+      <w:proofErr w:type="spellStart"/>
+      <w:r>
+        <w:rPr>
+          <w:rFonts w:ascii="Courier New" w:hAnsi="Courier New" w:cs="Courier New"/>
+        </w:rPr>
+        <w:t>P_Mother</w:t>
+      </w:r>
+      <w:proofErr w:type="spellEnd"/>
+      <w:r>
+        <w:rPr>
+          <w:rFonts w:ascii="Courier New" w:hAnsi="Courier New" w:cs="Courier New"/>
+        </w:rPr>
+        <w:t>=</w:t>
+      </w:r>
+      <w:proofErr w:type="spellStart"/>
+      <w:r>
+        <w:rPr>
+          <w:rFonts w:ascii="Courier New" w:hAnsi="Courier New" w:cs="Courier New"/>
+        </w:rPr>
+        <w:t>P_Mother</w:t>
+      </w:r>
+      <w:proofErr w:type="spellEnd"/>
+      <w:r>
+        <w:rPr>
+          <w:rFonts w:ascii="Courier New" w:hAnsi="Courier New" w:cs="Courier New"/>
+        </w:rPr>
+        <w:t xml:space="preserve">, </w:t>
+      </w:r>
+      <w:proofErr w:type="spellStart"/>
+      <w:r>
+        <w:rPr>
+          <w:rFonts w:ascii="Courier New" w:hAnsi="Courier New" w:cs="Courier New"/>
+        </w:rPr>
+        <w:t>P_Father</w:t>
+      </w:r>
+      <w:proofErr w:type="spellEnd"/>
+      <w:r>
+        <w:rPr>
+          <w:rFonts w:ascii="Courier New" w:hAnsi="Courier New" w:cs="Courier New"/>
+        </w:rPr>
+        <w:t>=</w:t>
+      </w:r>
+      <w:proofErr w:type="spellStart"/>
+      <w:r>
+        <w:rPr>
+          <w:rFonts w:ascii="Courier New" w:hAnsi="Courier New" w:cs="Courier New"/>
+        </w:rPr>
+        <w:t>P_Father</w:t>
+      </w:r>
+      <w:proofErr w:type="spellEnd"/>
+      <w:r>
+        <w:rPr>
+          <w:rFonts w:ascii="Courier New" w:hAnsi="Courier New" w:cs="Courier New"/>
+        </w:rPr>
+        <w:t xml:space="preserve">)) </w:t>
       </w:r>
       <w:r>
         <w:rPr>
@@ -2671,43 +3306,297 @@
     </w:p>
     <w:p>
       <w:r>
-        <w:t>Note: The Negatives and Pairs dataframes refer to the separate pairwise comparison matrices for positive and negative kinship comparisons.</w:t>
-      </w:r>
-    </w:p>
-    <w:p>
-      <w:pPr>
-        <w:spacing w:after="0" w:line="240" w:lineRule="auto"/>
-        <w:rPr>
-          <w:rFonts w:ascii="Courier New" w:hAnsi="Courier New" w:cs="Courier New"/>
-        </w:rPr>
-      </w:pPr>
-      <w:r>
-        <w:rPr>
-          <w:rFonts w:ascii="Courier New" w:hAnsi="Courier New" w:cs="Courier New"/>
-        </w:rPr>
-        <w:t>cownose_neg_log_lik &lt;- function(Pars1, Negatives_Mother, Negatives_Father, Pairs_Mother, Pairs_Father, P_Mother, P_Father, t_start, t_end) {</w:t>
-      </w:r>
-    </w:p>
-    <w:p>
-      <w:pPr>
-        <w:spacing w:after="0" w:line="240" w:lineRule="auto"/>
-        <w:rPr>
-          <w:rFonts w:ascii="Courier New" w:hAnsi="Courier New" w:cs="Courier New"/>
-        </w:rPr>
-      </w:pPr>
-    </w:p>
-    <w:p>
-      <w:pPr>
-        <w:spacing w:after="0" w:line="240" w:lineRule="auto"/>
-        <w:rPr>
-          <w:rFonts w:ascii="Courier New" w:hAnsi="Courier New" w:cs="Courier New"/>
-        </w:rPr>
-      </w:pPr>
-      <w:r>
-        <w:rPr>
-          <w:rFonts w:ascii="Courier New" w:hAnsi="Courier New" w:cs="Courier New"/>
-        </w:rPr>
-        <w:t>P=get_P_cownose(Pars1 = Pars1, P_Mother = P_Mother, P_Father = P_Father, t_start = t_start, t_end = t_end)</w:t>
+        <w:t xml:space="preserve">Note: The Negatives and Pairs </w:t>
+      </w:r>
+      <w:proofErr w:type="spellStart"/>
+      <w:r>
+        <w:t>dataframes</w:t>
+      </w:r>
+      <w:proofErr w:type="spellEnd"/>
+      <w:r>
+        <w:t xml:space="preserve"> refer to the separate pairwise comparison matrices for positive and negative kinship comparisons.</w:t>
+      </w:r>
+    </w:p>
+    <w:p>
+      <w:pPr>
+        <w:spacing w:after="0" w:line="240" w:lineRule="auto"/>
+        <w:rPr>
+          <w:rFonts w:ascii="Courier New" w:hAnsi="Courier New" w:cs="Courier New"/>
+        </w:rPr>
+      </w:pPr>
+      <w:proofErr w:type="spellStart"/>
+      <w:r>
+        <w:rPr>
+          <w:rFonts w:ascii="Courier New" w:hAnsi="Courier New" w:cs="Courier New"/>
+        </w:rPr>
+        <w:t>cownose_neg_log_lik</w:t>
+      </w:r>
+      <w:proofErr w:type="spellEnd"/>
+      <w:r>
+        <w:rPr>
+          <w:rFonts w:ascii="Courier New" w:hAnsi="Courier New" w:cs="Courier New"/>
+        </w:rPr>
+        <w:t xml:space="preserve"> &lt;- function(Pars1, </w:t>
+      </w:r>
+      <w:proofErr w:type="spellStart"/>
+      <w:r>
+        <w:rPr>
+          <w:rFonts w:ascii="Courier New" w:hAnsi="Courier New" w:cs="Courier New"/>
+        </w:rPr>
+        <w:t>Negatives_Mother</w:t>
+      </w:r>
+      <w:proofErr w:type="spellEnd"/>
+      <w:r>
+        <w:rPr>
+          <w:rFonts w:ascii="Courier New" w:hAnsi="Courier New" w:cs="Courier New"/>
+        </w:rPr>
+        <w:t xml:space="preserve">, </w:t>
+      </w:r>
+      <w:proofErr w:type="spellStart"/>
+      <w:r>
+        <w:rPr>
+          <w:rFonts w:ascii="Courier New" w:hAnsi="Courier New" w:cs="Courier New"/>
+        </w:rPr>
+        <w:t>Negatives_Father</w:t>
+      </w:r>
+      <w:proofErr w:type="spellEnd"/>
+      <w:r>
+        <w:rPr>
+          <w:rFonts w:ascii="Courier New" w:hAnsi="Courier New" w:cs="Courier New"/>
+        </w:rPr>
+        <w:t xml:space="preserve">, </w:t>
+      </w:r>
+      <w:proofErr w:type="spellStart"/>
+      <w:r>
+        <w:rPr>
+          <w:rFonts w:ascii="Courier New" w:hAnsi="Courier New" w:cs="Courier New"/>
+        </w:rPr>
+        <w:t>Pairs_Mother</w:t>
+      </w:r>
+      <w:proofErr w:type="spellEnd"/>
+      <w:r>
+        <w:rPr>
+          <w:rFonts w:ascii="Courier New" w:hAnsi="Courier New" w:cs="Courier New"/>
+        </w:rPr>
+        <w:t xml:space="preserve">, </w:t>
+      </w:r>
+      <w:proofErr w:type="spellStart"/>
+      <w:r>
+        <w:rPr>
+          <w:rFonts w:ascii="Courier New" w:hAnsi="Courier New" w:cs="Courier New"/>
+        </w:rPr>
+        <w:t>Pairs_Father</w:t>
+      </w:r>
+      <w:proofErr w:type="spellEnd"/>
+      <w:r>
+        <w:rPr>
+          <w:rFonts w:ascii="Courier New" w:hAnsi="Courier New" w:cs="Courier New"/>
+        </w:rPr>
+        <w:t xml:space="preserve">, </w:t>
+      </w:r>
+      <w:proofErr w:type="spellStart"/>
+      <w:r>
+        <w:rPr>
+          <w:rFonts w:ascii="Courier New" w:hAnsi="Courier New" w:cs="Courier New"/>
+        </w:rPr>
+        <w:t>P_Mother</w:t>
+      </w:r>
+      <w:proofErr w:type="spellEnd"/>
+      <w:r>
+        <w:rPr>
+          <w:rFonts w:ascii="Courier New" w:hAnsi="Courier New" w:cs="Courier New"/>
+        </w:rPr>
+        <w:t xml:space="preserve">, </w:t>
+      </w:r>
+      <w:proofErr w:type="spellStart"/>
+      <w:r>
+        <w:rPr>
+          <w:rFonts w:ascii="Courier New" w:hAnsi="Courier New" w:cs="Courier New"/>
+        </w:rPr>
+        <w:t>P_Father</w:t>
+      </w:r>
+      <w:proofErr w:type="spellEnd"/>
+      <w:r>
+        <w:rPr>
+          <w:rFonts w:ascii="Courier New" w:hAnsi="Courier New" w:cs="Courier New"/>
+        </w:rPr>
+        <w:t xml:space="preserve">, </w:t>
+      </w:r>
+      <w:proofErr w:type="spellStart"/>
+      <w:r>
+        <w:rPr>
+          <w:rFonts w:ascii="Courier New" w:hAnsi="Courier New" w:cs="Courier New"/>
+        </w:rPr>
+        <w:t>t_start</w:t>
+      </w:r>
+      <w:proofErr w:type="spellEnd"/>
+      <w:r>
+        <w:rPr>
+          <w:rFonts w:ascii="Courier New" w:hAnsi="Courier New" w:cs="Courier New"/>
+        </w:rPr>
+        <w:t xml:space="preserve">, </w:t>
+      </w:r>
+      <w:proofErr w:type="spellStart"/>
+      <w:r>
+        <w:rPr>
+          <w:rFonts w:ascii="Courier New" w:hAnsi="Courier New" w:cs="Courier New"/>
+        </w:rPr>
+        <w:t>t_end</w:t>
+      </w:r>
+      <w:proofErr w:type="spellEnd"/>
+      <w:r>
+        <w:rPr>
+          <w:rFonts w:ascii="Courier New" w:hAnsi="Courier New" w:cs="Courier New"/>
+        </w:rPr>
+        <w:t>) {</w:t>
+      </w:r>
+    </w:p>
+    <w:p>
+      <w:pPr>
+        <w:spacing w:after="0" w:line="240" w:lineRule="auto"/>
+        <w:rPr>
+          <w:rFonts w:ascii="Courier New" w:hAnsi="Courier New" w:cs="Courier New"/>
+        </w:rPr>
+      </w:pPr>
+    </w:p>
+    <w:p>
+      <w:pPr>
+        <w:spacing w:after="0" w:line="240" w:lineRule="auto"/>
+        <w:rPr>
+          <w:rFonts w:ascii="Courier New" w:hAnsi="Courier New" w:cs="Courier New"/>
+        </w:rPr>
+      </w:pPr>
+      <w:r>
+        <w:rPr>
+          <w:rFonts w:ascii="Courier New" w:hAnsi="Courier New" w:cs="Courier New"/>
+        </w:rPr>
+        <w:t>P=</w:t>
+      </w:r>
+      <w:proofErr w:type="spellStart"/>
+      <w:r>
+        <w:rPr>
+          <w:rFonts w:ascii="Courier New" w:hAnsi="Courier New" w:cs="Courier New"/>
+        </w:rPr>
+        <w:t>get_P_cownose</w:t>
+      </w:r>
+      <w:proofErr w:type="spellEnd"/>
+      <w:r>
+        <w:rPr>
+          <w:rFonts w:ascii="Courier New" w:hAnsi="Courier New" w:cs="Courier New"/>
+        </w:rPr>
+        <w:t xml:space="preserve">(Pars1 = Pars1, </w:t>
+      </w:r>
+      <w:proofErr w:type="spellStart"/>
+      <w:r>
+        <w:rPr>
+          <w:rFonts w:ascii="Courier New" w:hAnsi="Courier New" w:cs="Courier New"/>
+        </w:rPr>
+        <w:t>P_Mother</w:t>
+      </w:r>
+      <w:proofErr w:type="spellEnd"/>
+      <w:r>
+        <w:rPr>
+          <w:rFonts w:ascii="Courier New" w:hAnsi="Courier New" w:cs="Courier New"/>
+        </w:rPr>
+        <w:t xml:space="preserve"> = </w:t>
+      </w:r>
+      <w:proofErr w:type="spellStart"/>
+      <w:r>
+        <w:rPr>
+          <w:rFonts w:ascii="Courier New" w:hAnsi="Courier New" w:cs="Courier New"/>
+        </w:rPr>
+        <w:t>P_Mother</w:t>
+      </w:r>
+      <w:proofErr w:type="spellEnd"/>
+      <w:r>
+        <w:rPr>
+          <w:rFonts w:ascii="Courier New" w:hAnsi="Courier New" w:cs="Courier New"/>
+        </w:rPr>
+        <w:t xml:space="preserve">, </w:t>
+      </w:r>
+      <w:proofErr w:type="spellStart"/>
+      <w:r>
+        <w:rPr>
+          <w:rFonts w:ascii="Courier New" w:hAnsi="Courier New" w:cs="Courier New"/>
+        </w:rPr>
+        <w:t>P_Father</w:t>
+      </w:r>
+      <w:proofErr w:type="spellEnd"/>
+      <w:r>
+        <w:rPr>
+          <w:rFonts w:ascii="Courier New" w:hAnsi="Courier New" w:cs="Courier New"/>
+        </w:rPr>
+        <w:t xml:space="preserve"> = </w:t>
+      </w:r>
+      <w:proofErr w:type="spellStart"/>
+      <w:r>
+        <w:rPr>
+          <w:rFonts w:ascii="Courier New" w:hAnsi="Courier New" w:cs="Courier New"/>
+        </w:rPr>
+        <w:t>P_Father</w:t>
+      </w:r>
+      <w:proofErr w:type="spellEnd"/>
+      <w:r>
+        <w:rPr>
+          <w:rFonts w:ascii="Courier New" w:hAnsi="Courier New" w:cs="Courier New"/>
+        </w:rPr>
+        <w:t xml:space="preserve">, </w:t>
+      </w:r>
+      <w:proofErr w:type="spellStart"/>
+      <w:r>
+        <w:rPr>
+          <w:rFonts w:ascii="Courier New" w:hAnsi="Courier New" w:cs="Courier New"/>
+        </w:rPr>
+        <w:t>t_start</w:t>
+      </w:r>
+      <w:proofErr w:type="spellEnd"/>
+      <w:r>
+        <w:rPr>
+          <w:rFonts w:ascii="Courier New" w:hAnsi="Courier New" w:cs="Courier New"/>
+        </w:rPr>
+        <w:t xml:space="preserve"> = </w:t>
+      </w:r>
+      <w:proofErr w:type="spellStart"/>
+      <w:r>
+        <w:rPr>
+          <w:rFonts w:ascii="Courier New" w:hAnsi="Courier New" w:cs="Courier New"/>
+        </w:rPr>
+        <w:t>t_start</w:t>
+      </w:r>
+      <w:proofErr w:type="spellEnd"/>
+      <w:r>
+        <w:rPr>
+          <w:rFonts w:ascii="Courier New" w:hAnsi="Courier New" w:cs="Courier New"/>
+        </w:rPr>
+        <w:t xml:space="preserve">, </w:t>
+      </w:r>
+      <w:proofErr w:type="spellStart"/>
+      <w:r>
+        <w:rPr>
+          <w:rFonts w:ascii="Courier New" w:hAnsi="Courier New" w:cs="Courier New"/>
+        </w:rPr>
+        <w:t>t_end</w:t>
+      </w:r>
+      <w:proofErr w:type="spellEnd"/>
+      <w:r>
+        <w:rPr>
+          <w:rFonts w:ascii="Courier New" w:hAnsi="Courier New" w:cs="Courier New"/>
+        </w:rPr>
+        <w:t xml:space="preserve"> = </w:t>
+      </w:r>
+      <w:proofErr w:type="spellStart"/>
+      <w:r>
+        <w:rPr>
+          <w:rFonts w:ascii="Courier New" w:hAnsi="Courier New" w:cs="Courier New"/>
+        </w:rPr>
+        <w:t>t_end</w:t>
+      </w:r>
+      <w:proofErr w:type="spellEnd"/>
+      <w:r>
+        <w:rPr>
+          <w:rFonts w:ascii="Courier New" w:hAnsi="Courier New" w:cs="Courier New"/>
+        </w:rPr>
+        <w:t>)</w:t>
       </w:r>
     </w:p>
     <w:p>
@@ -2735,22 +3624,36 @@
         <w:rPr>
           <w:rFonts w:ascii="Courier New" w:hAnsi="Courier New" w:cs="Courier New"/>
         </w:rPr>
-        <w:t xml:space="preserve">  loglik=0</w:t>
-      </w:r>
-    </w:p>
-    <w:p>
-      <w:pPr>
-        <w:spacing w:after="0" w:line="240" w:lineRule="auto"/>
-        <w:rPr>
-          <w:rFonts w:ascii="Courier New" w:hAnsi="Courier New" w:cs="Courier New"/>
-        </w:rPr>
-      </w:pPr>
-      <w:r>
-        <w:rPr>
-          <w:rFonts w:ascii="Courier New" w:hAnsi="Courier New" w:cs="Courier New"/>
-        </w:rPr>
         <w:t xml:space="preserve">  </w:t>
       </w:r>
+      <w:proofErr w:type="spellStart"/>
+      <w:r>
+        <w:rPr>
+          <w:rFonts w:ascii="Courier New" w:hAnsi="Courier New" w:cs="Courier New"/>
+        </w:rPr>
+        <w:t>loglik</w:t>
+      </w:r>
+      <w:proofErr w:type="spellEnd"/>
+      <w:r>
+        <w:rPr>
+          <w:rFonts w:ascii="Courier New" w:hAnsi="Courier New" w:cs="Courier New"/>
+        </w:rPr>
+        <w:t>=0</w:t>
+      </w:r>
+    </w:p>
+    <w:p>
+      <w:pPr>
+        <w:spacing w:after="0" w:line="240" w:lineRule="auto"/>
+        <w:rPr>
+          <w:rFonts w:ascii="Courier New" w:hAnsi="Courier New" w:cs="Courier New"/>
+        </w:rPr>
+      </w:pPr>
+      <w:r>
+        <w:rPr>
+          <w:rFonts w:ascii="Courier New" w:hAnsi="Courier New" w:cs="Courier New"/>
+        </w:rPr>
+        <w:t xml:space="preserve">  </w:t>
+      </w:r>
     </w:p>
     <w:p>
       <w:pPr>
@@ -2777,21 +3680,175 @@
         <w:rPr>
           <w:rFonts w:ascii="Courier New" w:hAnsi="Courier New" w:cs="Courier New"/>
         </w:rPr>
-        <w:t xml:space="preserve">  for(irow in 1:nrow(Negatives_Mother)){</w:t>
-      </w:r>
-    </w:p>
-    <w:p>
-      <w:pPr>
-        <w:spacing w:after="0" w:line="240" w:lineRule="auto"/>
-        <w:rPr>
-          <w:rFonts w:ascii="Courier New" w:hAnsi="Courier New" w:cs="Courier New"/>
-        </w:rPr>
-      </w:pPr>
-      <w:r>
-        <w:rPr>
-          <w:rFonts w:ascii="Courier New" w:hAnsi="Courier New" w:cs="Courier New"/>
-        </w:rPr>
-        <w:t xml:space="preserve">    loglik = loglik + Negatives_Mother[irow, 3] * log(1 - P$P_Mother[Negatives_Mother[irow, 1], Negatives_Mother[irow, 2]])</w:t>
+        <w:t xml:space="preserve">  for(</w:t>
+      </w:r>
+      <w:proofErr w:type="spellStart"/>
+      <w:r>
+        <w:rPr>
+          <w:rFonts w:ascii="Courier New" w:hAnsi="Courier New" w:cs="Courier New"/>
+        </w:rPr>
+        <w:t>irow</w:t>
+      </w:r>
+      <w:proofErr w:type="spellEnd"/>
+      <w:r>
+        <w:rPr>
+          <w:rFonts w:ascii="Courier New" w:hAnsi="Courier New" w:cs="Courier New"/>
+        </w:rPr>
+        <w:t xml:space="preserve"> in 1:nrow(</w:t>
+      </w:r>
+      <w:proofErr w:type="spellStart"/>
+      <w:r>
+        <w:rPr>
+          <w:rFonts w:ascii="Courier New" w:hAnsi="Courier New" w:cs="Courier New"/>
+        </w:rPr>
+        <w:t>Negatives_Mother</w:t>
+      </w:r>
+      <w:proofErr w:type="spellEnd"/>
+      <w:r>
+        <w:rPr>
+          <w:rFonts w:ascii="Courier New" w:hAnsi="Courier New" w:cs="Courier New"/>
+        </w:rPr>
+        <w:t>)){</w:t>
+      </w:r>
+    </w:p>
+    <w:p>
+      <w:pPr>
+        <w:spacing w:after="0" w:line="240" w:lineRule="auto"/>
+        <w:rPr>
+          <w:rFonts w:ascii="Courier New" w:hAnsi="Courier New" w:cs="Courier New"/>
+        </w:rPr>
+      </w:pPr>
+      <w:r>
+        <w:rPr>
+          <w:rFonts w:ascii="Courier New" w:hAnsi="Courier New" w:cs="Courier New"/>
+        </w:rPr>
+        <w:t xml:space="preserve">    </w:t>
+      </w:r>
+      <w:proofErr w:type="spellStart"/>
+      <w:r>
+        <w:rPr>
+          <w:rFonts w:ascii="Courier New" w:hAnsi="Courier New" w:cs="Courier New"/>
+        </w:rPr>
+        <w:t>loglik</w:t>
+      </w:r>
+      <w:proofErr w:type="spellEnd"/>
+      <w:r>
+        <w:rPr>
+          <w:rFonts w:ascii="Courier New" w:hAnsi="Courier New" w:cs="Courier New"/>
+        </w:rPr>
+        <w:t xml:space="preserve"> = </w:t>
+      </w:r>
+      <w:proofErr w:type="spellStart"/>
+      <w:r>
+        <w:rPr>
+          <w:rFonts w:ascii="Courier New" w:hAnsi="Courier New" w:cs="Courier New"/>
+        </w:rPr>
+        <w:t>loglik</w:t>
+      </w:r>
+      <w:proofErr w:type="spellEnd"/>
+      <w:r>
+        <w:rPr>
+          <w:rFonts w:ascii="Courier New" w:hAnsi="Courier New" w:cs="Courier New"/>
+        </w:rPr>
+        <w:t xml:space="preserve"> + </w:t>
+      </w:r>
+      <w:proofErr w:type="spellStart"/>
+      <w:r>
+        <w:rPr>
+          <w:rFonts w:ascii="Courier New" w:hAnsi="Courier New" w:cs="Courier New"/>
+        </w:rPr>
+        <w:t>Negatives_Mother</w:t>
+      </w:r>
+      <w:proofErr w:type="spellEnd"/>
+      <w:r>
+        <w:rPr>
+          <w:rFonts w:ascii="Courier New" w:hAnsi="Courier New" w:cs="Courier New"/>
+        </w:rPr>
+        <w:t>[</w:t>
+      </w:r>
+      <w:proofErr w:type="spellStart"/>
+      <w:r>
+        <w:rPr>
+          <w:rFonts w:ascii="Courier New" w:hAnsi="Courier New" w:cs="Courier New"/>
+        </w:rPr>
+        <w:t>irow</w:t>
+      </w:r>
+      <w:proofErr w:type="spellEnd"/>
+      <w:r>
+        <w:rPr>
+          <w:rFonts w:ascii="Courier New" w:hAnsi="Courier New" w:cs="Courier New"/>
+        </w:rPr>
+        <w:t xml:space="preserve">, 3] * log(1 - </w:t>
+      </w:r>
+      <w:proofErr w:type="spellStart"/>
+      <w:r>
+        <w:rPr>
+          <w:rFonts w:ascii="Courier New" w:hAnsi="Courier New" w:cs="Courier New"/>
+        </w:rPr>
+        <w:t>P$P_Mother</w:t>
+      </w:r>
+      <w:proofErr w:type="spellEnd"/>
+      <w:r>
+        <w:rPr>
+          <w:rFonts w:ascii="Courier New" w:hAnsi="Courier New" w:cs="Courier New"/>
+        </w:rPr>
+        <w:t>[</w:t>
+      </w:r>
+      <w:proofErr w:type="spellStart"/>
+      <w:r>
+        <w:rPr>
+          <w:rFonts w:ascii="Courier New" w:hAnsi="Courier New" w:cs="Courier New"/>
+        </w:rPr>
+        <w:t>Negatives_Mother</w:t>
+      </w:r>
+      <w:proofErr w:type="spellEnd"/>
+      <w:r>
+        <w:rPr>
+          <w:rFonts w:ascii="Courier New" w:hAnsi="Courier New" w:cs="Courier New"/>
+        </w:rPr>
+        <w:t>[</w:t>
+      </w:r>
+      <w:proofErr w:type="spellStart"/>
+      <w:r>
+        <w:rPr>
+          <w:rFonts w:ascii="Courier New" w:hAnsi="Courier New" w:cs="Courier New"/>
+        </w:rPr>
+        <w:t>irow</w:t>
+      </w:r>
+      <w:proofErr w:type="spellEnd"/>
+      <w:r>
+        <w:rPr>
+          <w:rFonts w:ascii="Courier New" w:hAnsi="Courier New" w:cs="Courier New"/>
+        </w:rPr>
+        <w:t xml:space="preserve">, 1], </w:t>
+      </w:r>
+      <w:proofErr w:type="spellStart"/>
+      <w:r>
+        <w:rPr>
+          <w:rFonts w:ascii="Courier New" w:hAnsi="Courier New" w:cs="Courier New"/>
+        </w:rPr>
+        <w:t>Negatives_Mother</w:t>
+      </w:r>
+      <w:proofErr w:type="spellEnd"/>
+      <w:r>
+        <w:rPr>
+          <w:rFonts w:ascii="Courier New" w:hAnsi="Courier New" w:cs="Courier New"/>
+        </w:rPr>
+        <w:t>[</w:t>
+      </w:r>
+      <w:proofErr w:type="spellStart"/>
+      <w:r>
+        <w:rPr>
+          <w:rFonts w:ascii="Courier New" w:hAnsi="Courier New" w:cs="Courier New"/>
+        </w:rPr>
+        <w:t>irow</w:t>
+      </w:r>
+      <w:proofErr w:type="spellEnd"/>
+      <w:r>
+        <w:rPr>
+          <w:rFonts w:ascii="Courier New" w:hAnsi="Courier New" w:cs="Courier New"/>
+        </w:rPr>
+        <w:t>, 2]])</w:t>
       </w:r>
     </w:p>
     <w:p>
@@ -2819,21 +3876,175 @@
         <w:rPr>
           <w:rFonts w:ascii="Courier New" w:hAnsi="Courier New" w:cs="Courier New"/>
         </w:rPr>
-        <w:t xml:space="preserve">  for(irow in 1:nrow(Negatives_Father)){</w:t>
-      </w:r>
-    </w:p>
-    <w:p>
-      <w:pPr>
-        <w:spacing w:after="0" w:line="240" w:lineRule="auto"/>
-        <w:rPr>
-          <w:rFonts w:ascii="Courier New" w:hAnsi="Courier New" w:cs="Courier New"/>
-        </w:rPr>
-      </w:pPr>
-      <w:r>
-        <w:rPr>
-          <w:rFonts w:ascii="Courier New" w:hAnsi="Courier New" w:cs="Courier New"/>
-        </w:rPr>
-        <w:t xml:space="preserve">    loglik = loglik + Negatives_Father[irow, 3] * log(1 - P$P_Father[Negatives_Father[irow, 1], Negatives_Father[irow, 2]])</w:t>
+        <w:t xml:space="preserve">  for(</w:t>
+      </w:r>
+      <w:proofErr w:type="spellStart"/>
+      <w:r>
+        <w:rPr>
+          <w:rFonts w:ascii="Courier New" w:hAnsi="Courier New" w:cs="Courier New"/>
+        </w:rPr>
+        <w:t>irow</w:t>
+      </w:r>
+      <w:proofErr w:type="spellEnd"/>
+      <w:r>
+        <w:rPr>
+          <w:rFonts w:ascii="Courier New" w:hAnsi="Courier New" w:cs="Courier New"/>
+        </w:rPr>
+        <w:t xml:space="preserve"> in 1:nrow(</w:t>
+      </w:r>
+      <w:proofErr w:type="spellStart"/>
+      <w:r>
+        <w:rPr>
+          <w:rFonts w:ascii="Courier New" w:hAnsi="Courier New" w:cs="Courier New"/>
+        </w:rPr>
+        <w:t>Negatives_Father</w:t>
+      </w:r>
+      <w:proofErr w:type="spellEnd"/>
+      <w:r>
+        <w:rPr>
+          <w:rFonts w:ascii="Courier New" w:hAnsi="Courier New" w:cs="Courier New"/>
+        </w:rPr>
+        <w:t>)){</w:t>
+      </w:r>
+    </w:p>
+    <w:p>
+      <w:pPr>
+        <w:spacing w:after="0" w:line="240" w:lineRule="auto"/>
+        <w:rPr>
+          <w:rFonts w:ascii="Courier New" w:hAnsi="Courier New" w:cs="Courier New"/>
+        </w:rPr>
+      </w:pPr>
+      <w:r>
+        <w:rPr>
+          <w:rFonts w:ascii="Courier New" w:hAnsi="Courier New" w:cs="Courier New"/>
+        </w:rPr>
+        <w:t xml:space="preserve">    </w:t>
+      </w:r>
+      <w:proofErr w:type="spellStart"/>
+      <w:r>
+        <w:rPr>
+          <w:rFonts w:ascii="Courier New" w:hAnsi="Courier New" w:cs="Courier New"/>
+        </w:rPr>
+        <w:t>loglik</w:t>
+      </w:r>
+      <w:proofErr w:type="spellEnd"/>
+      <w:r>
+        <w:rPr>
+          <w:rFonts w:ascii="Courier New" w:hAnsi="Courier New" w:cs="Courier New"/>
+        </w:rPr>
+        <w:t xml:space="preserve"> = </w:t>
+      </w:r>
+      <w:proofErr w:type="spellStart"/>
+      <w:r>
+        <w:rPr>
+          <w:rFonts w:ascii="Courier New" w:hAnsi="Courier New" w:cs="Courier New"/>
+        </w:rPr>
+        <w:t>loglik</w:t>
+      </w:r>
+      <w:proofErr w:type="spellEnd"/>
+      <w:r>
+        <w:rPr>
+          <w:rFonts w:ascii="Courier New" w:hAnsi="Courier New" w:cs="Courier New"/>
+        </w:rPr>
+        <w:t xml:space="preserve"> + </w:t>
+      </w:r>
+      <w:proofErr w:type="spellStart"/>
+      <w:r>
+        <w:rPr>
+          <w:rFonts w:ascii="Courier New" w:hAnsi="Courier New" w:cs="Courier New"/>
+        </w:rPr>
+        <w:t>Negatives_Father</w:t>
+      </w:r>
+      <w:proofErr w:type="spellEnd"/>
+      <w:r>
+        <w:rPr>
+          <w:rFonts w:ascii="Courier New" w:hAnsi="Courier New" w:cs="Courier New"/>
+        </w:rPr>
+        <w:t>[</w:t>
+      </w:r>
+      <w:proofErr w:type="spellStart"/>
+      <w:r>
+        <w:rPr>
+          <w:rFonts w:ascii="Courier New" w:hAnsi="Courier New" w:cs="Courier New"/>
+        </w:rPr>
+        <w:t>irow</w:t>
+      </w:r>
+      <w:proofErr w:type="spellEnd"/>
+      <w:r>
+        <w:rPr>
+          <w:rFonts w:ascii="Courier New" w:hAnsi="Courier New" w:cs="Courier New"/>
+        </w:rPr>
+        <w:t xml:space="preserve">, 3] * log(1 - </w:t>
+      </w:r>
+      <w:proofErr w:type="spellStart"/>
+      <w:r>
+        <w:rPr>
+          <w:rFonts w:ascii="Courier New" w:hAnsi="Courier New" w:cs="Courier New"/>
+        </w:rPr>
+        <w:t>P$P_Father</w:t>
+      </w:r>
+      <w:proofErr w:type="spellEnd"/>
+      <w:r>
+        <w:rPr>
+          <w:rFonts w:ascii="Courier New" w:hAnsi="Courier New" w:cs="Courier New"/>
+        </w:rPr>
+        <w:t>[</w:t>
+      </w:r>
+      <w:proofErr w:type="spellStart"/>
+      <w:r>
+        <w:rPr>
+          <w:rFonts w:ascii="Courier New" w:hAnsi="Courier New" w:cs="Courier New"/>
+        </w:rPr>
+        <w:t>Negatives_Father</w:t>
+      </w:r>
+      <w:proofErr w:type="spellEnd"/>
+      <w:r>
+        <w:rPr>
+          <w:rFonts w:ascii="Courier New" w:hAnsi="Courier New" w:cs="Courier New"/>
+        </w:rPr>
+        <w:t>[</w:t>
+      </w:r>
+      <w:proofErr w:type="spellStart"/>
+      <w:r>
+        <w:rPr>
+          <w:rFonts w:ascii="Courier New" w:hAnsi="Courier New" w:cs="Courier New"/>
+        </w:rPr>
+        <w:t>irow</w:t>
+      </w:r>
+      <w:proofErr w:type="spellEnd"/>
+      <w:r>
+        <w:rPr>
+          <w:rFonts w:ascii="Courier New" w:hAnsi="Courier New" w:cs="Courier New"/>
+        </w:rPr>
+        <w:t xml:space="preserve">, 1], </w:t>
+      </w:r>
+      <w:proofErr w:type="spellStart"/>
+      <w:r>
+        <w:rPr>
+          <w:rFonts w:ascii="Courier New" w:hAnsi="Courier New" w:cs="Courier New"/>
+        </w:rPr>
+        <w:t>Negatives_Father</w:t>
+      </w:r>
+      <w:proofErr w:type="spellEnd"/>
+      <w:r>
+        <w:rPr>
+          <w:rFonts w:ascii="Courier New" w:hAnsi="Courier New" w:cs="Courier New"/>
+        </w:rPr>
+        <w:t>[</w:t>
+      </w:r>
+      <w:proofErr w:type="spellStart"/>
+      <w:r>
+        <w:rPr>
+          <w:rFonts w:ascii="Courier New" w:hAnsi="Courier New" w:cs="Courier New"/>
+        </w:rPr>
+        <w:t>irow</w:t>
+      </w:r>
+      <w:proofErr w:type="spellEnd"/>
+      <w:r>
+        <w:rPr>
+          <w:rFonts w:ascii="Courier New" w:hAnsi="Courier New" w:cs="Courier New"/>
+        </w:rPr>
+        <w:t>, 2]])</w:t>
       </w:r>
     </w:p>
     <w:p>
@@ -2883,21 +4094,169 @@
         <w:rPr>
           <w:rFonts w:ascii="Courier New" w:hAnsi="Courier New" w:cs="Courier New"/>
         </w:rPr>
-        <w:t xml:space="preserve">  for(irow in 1:nrow(Pairs_Mother)){</w:t>
-      </w:r>
-    </w:p>
-    <w:p>
-      <w:pPr>
-        <w:spacing w:after="0" w:line="240" w:lineRule="auto"/>
-        <w:rPr>
-          <w:rFonts w:ascii="Courier New" w:hAnsi="Courier New" w:cs="Courier New"/>
-        </w:rPr>
-      </w:pPr>
-      <w:r>
-        <w:rPr>
-          <w:rFonts w:ascii="Courier New" w:hAnsi="Courier New" w:cs="Courier New"/>
-        </w:rPr>
-        <w:t>loglik = loglik + Pairs_Mother[irow, 3] * log(P$P_Mother[Pairs_Mother[irow, 1], Pairs_Mother[irow, 2]])</w:t>
+        <w:t xml:space="preserve">  for(</w:t>
+      </w:r>
+      <w:proofErr w:type="spellStart"/>
+      <w:r>
+        <w:rPr>
+          <w:rFonts w:ascii="Courier New" w:hAnsi="Courier New" w:cs="Courier New"/>
+        </w:rPr>
+        <w:t>irow</w:t>
+      </w:r>
+      <w:proofErr w:type="spellEnd"/>
+      <w:r>
+        <w:rPr>
+          <w:rFonts w:ascii="Courier New" w:hAnsi="Courier New" w:cs="Courier New"/>
+        </w:rPr>
+        <w:t xml:space="preserve"> in 1:nrow(</w:t>
+      </w:r>
+      <w:proofErr w:type="spellStart"/>
+      <w:r>
+        <w:rPr>
+          <w:rFonts w:ascii="Courier New" w:hAnsi="Courier New" w:cs="Courier New"/>
+        </w:rPr>
+        <w:t>Pairs_Mother</w:t>
+      </w:r>
+      <w:proofErr w:type="spellEnd"/>
+      <w:r>
+        <w:rPr>
+          <w:rFonts w:ascii="Courier New" w:hAnsi="Courier New" w:cs="Courier New"/>
+        </w:rPr>
+        <w:t>)){</w:t>
+      </w:r>
+    </w:p>
+    <w:p>
+      <w:pPr>
+        <w:spacing w:after="0" w:line="240" w:lineRule="auto"/>
+        <w:rPr>
+          <w:rFonts w:ascii="Courier New" w:hAnsi="Courier New" w:cs="Courier New"/>
+        </w:rPr>
+      </w:pPr>
+      <w:proofErr w:type="spellStart"/>
+      <w:r>
+        <w:rPr>
+          <w:rFonts w:ascii="Courier New" w:hAnsi="Courier New" w:cs="Courier New"/>
+        </w:rPr>
+        <w:t>loglik</w:t>
+      </w:r>
+      <w:proofErr w:type="spellEnd"/>
+      <w:r>
+        <w:rPr>
+          <w:rFonts w:ascii="Courier New" w:hAnsi="Courier New" w:cs="Courier New"/>
+        </w:rPr>
+        <w:t xml:space="preserve"> = </w:t>
+      </w:r>
+      <w:proofErr w:type="spellStart"/>
+      <w:r>
+        <w:rPr>
+          <w:rFonts w:ascii="Courier New" w:hAnsi="Courier New" w:cs="Courier New"/>
+        </w:rPr>
+        <w:t>loglik</w:t>
+      </w:r>
+      <w:proofErr w:type="spellEnd"/>
+      <w:r>
+        <w:rPr>
+          <w:rFonts w:ascii="Courier New" w:hAnsi="Courier New" w:cs="Courier New"/>
+        </w:rPr>
+        <w:t xml:space="preserve"> + </w:t>
+      </w:r>
+      <w:proofErr w:type="spellStart"/>
+      <w:r>
+        <w:rPr>
+          <w:rFonts w:ascii="Courier New" w:hAnsi="Courier New" w:cs="Courier New"/>
+        </w:rPr>
+        <w:t>Pairs_Mother</w:t>
+      </w:r>
+      <w:proofErr w:type="spellEnd"/>
+      <w:r>
+        <w:rPr>
+          <w:rFonts w:ascii="Courier New" w:hAnsi="Courier New" w:cs="Courier New"/>
+        </w:rPr>
+        <w:t>[</w:t>
+      </w:r>
+      <w:proofErr w:type="spellStart"/>
+      <w:r>
+        <w:rPr>
+          <w:rFonts w:ascii="Courier New" w:hAnsi="Courier New" w:cs="Courier New"/>
+        </w:rPr>
+        <w:t>irow</w:t>
+      </w:r>
+      <w:proofErr w:type="spellEnd"/>
+      <w:r>
+        <w:rPr>
+          <w:rFonts w:ascii="Courier New" w:hAnsi="Courier New" w:cs="Courier New"/>
+        </w:rPr>
+        <w:t>, 3] * log(</w:t>
+      </w:r>
+      <w:proofErr w:type="spellStart"/>
+      <w:r>
+        <w:rPr>
+          <w:rFonts w:ascii="Courier New" w:hAnsi="Courier New" w:cs="Courier New"/>
+        </w:rPr>
+        <w:t>P$P_Mother</w:t>
+      </w:r>
+      <w:proofErr w:type="spellEnd"/>
+      <w:r>
+        <w:rPr>
+          <w:rFonts w:ascii="Courier New" w:hAnsi="Courier New" w:cs="Courier New"/>
+        </w:rPr>
+        <w:t>[</w:t>
+      </w:r>
+      <w:proofErr w:type="spellStart"/>
+      <w:r>
+        <w:rPr>
+          <w:rFonts w:ascii="Courier New" w:hAnsi="Courier New" w:cs="Courier New"/>
+        </w:rPr>
+        <w:t>Pairs_Mother</w:t>
+      </w:r>
+      <w:proofErr w:type="spellEnd"/>
+      <w:r>
+        <w:rPr>
+          <w:rFonts w:ascii="Courier New" w:hAnsi="Courier New" w:cs="Courier New"/>
+        </w:rPr>
+        <w:t>[</w:t>
+      </w:r>
+      <w:proofErr w:type="spellStart"/>
+      <w:r>
+        <w:rPr>
+          <w:rFonts w:ascii="Courier New" w:hAnsi="Courier New" w:cs="Courier New"/>
+        </w:rPr>
+        <w:t>irow</w:t>
+      </w:r>
+      <w:proofErr w:type="spellEnd"/>
+      <w:r>
+        <w:rPr>
+          <w:rFonts w:ascii="Courier New" w:hAnsi="Courier New" w:cs="Courier New"/>
+        </w:rPr>
+        <w:t xml:space="preserve">, 1], </w:t>
+      </w:r>
+      <w:proofErr w:type="spellStart"/>
+      <w:r>
+        <w:rPr>
+          <w:rFonts w:ascii="Courier New" w:hAnsi="Courier New" w:cs="Courier New"/>
+        </w:rPr>
+        <w:t>Pairs_Mother</w:t>
+      </w:r>
+      <w:proofErr w:type="spellEnd"/>
+      <w:r>
+        <w:rPr>
+          <w:rFonts w:ascii="Courier New" w:hAnsi="Courier New" w:cs="Courier New"/>
+        </w:rPr>
+        <w:t>[</w:t>
+      </w:r>
+      <w:proofErr w:type="spellStart"/>
+      <w:r>
+        <w:rPr>
+          <w:rFonts w:ascii="Courier New" w:hAnsi="Courier New" w:cs="Courier New"/>
+        </w:rPr>
+        <w:t>irow</w:t>
+      </w:r>
+      <w:proofErr w:type="spellEnd"/>
+      <w:r>
+        <w:rPr>
+          <w:rFonts w:ascii="Courier New" w:hAnsi="Courier New" w:cs="Courier New"/>
+        </w:rPr>
+        <w:t>, 2]])</w:t>
       </w:r>
     </w:p>
     <w:p>
@@ -2925,7 +4284,161 @@
         <w:rPr>
           <w:rFonts w:ascii="Courier New" w:hAnsi="Courier New" w:cs="Courier New"/>
         </w:rPr>
-        <w:t xml:space="preserve">  for(irow in 1:nrow(Pairs_Father)){    loglik = loglik + Pairs_Father[irow, 3] * log(P$P_Father[Pairs_Father[irow, 1], Pairs_Father[irow, 2]])</w:t>
+        <w:t xml:space="preserve">  for(</w:t>
+      </w:r>
+      <w:proofErr w:type="spellStart"/>
+      <w:r>
+        <w:rPr>
+          <w:rFonts w:ascii="Courier New" w:hAnsi="Courier New" w:cs="Courier New"/>
+        </w:rPr>
+        <w:t>irow</w:t>
+      </w:r>
+      <w:proofErr w:type="spellEnd"/>
+      <w:r>
+        <w:rPr>
+          <w:rFonts w:ascii="Courier New" w:hAnsi="Courier New" w:cs="Courier New"/>
+        </w:rPr>
+        <w:t xml:space="preserve"> in 1:nrow(</w:t>
+      </w:r>
+      <w:proofErr w:type="spellStart"/>
+      <w:r>
+        <w:rPr>
+          <w:rFonts w:ascii="Courier New" w:hAnsi="Courier New" w:cs="Courier New"/>
+        </w:rPr>
+        <w:t>Pairs_Father</w:t>
+      </w:r>
+      <w:proofErr w:type="spellEnd"/>
+      <w:r>
+        <w:rPr>
+          <w:rFonts w:ascii="Courier New" w:hAnsi="Courier New" w:cs="Courier New"/>
+        </w:rPr>
+        <w:t xml:space="preserve">)){    </w:t>
+      </w:r>
+      <w:proofErr w:type="spellStart"/>
+      <w:r>
+        <w:rPr>
+          <w:rFonts w:ascii="Courier New" w:hAnsi="Courier New" w:cs="Courier New"/>
+        </w:rPr>
+        <w:t>loglik</w:t>
+      </w:r>
+      <w:proofErr w:type="spellEnd"/>
+      <w:r>
+        <w:rPr>
+          <w:rFonts w:ascii="Courier New" w:hAnsi="Courier New" w:cs="Courier New"/>
+        </w:rPr>
+        <w:t xml:space="preserve"> = </w:t>
+      </w:r>
+      <w:proofErr w:type="spellStart"/>
+      <w:r>
+        <w:rPr>
+          <w:rFonts w:ascii="Courier New" w:hAnsi="Courier New" w:cs="Courier New"/>
+        </w:rPr>
+        <w:t>loglik</w:t>
+      </w:r>
+      <w:proofErr w:type="spellEnd"/>
+      <w:r>
+        <w:rPr>
+          <w:rFonts w:ascii="Courier New" w:hAnsi="Courier New" w:cs="Courier New"/>
+        </w:rPr>
+        <w:t xml:space="preserve"> + </w:t>
+      </w:r>
+      <w:proofErr w:type="spellStart"/>
+      <w:r>
+        <w:rPr>
+          <w:rFonts w:ascii="Courier New" w:hAnsi="Courier New" w:cs="Courier New"/>
+        </w:rPr>
+        <w:t>Pairs_Father</w:t>
+      </w:r>
+      <w:proofErr w:type="spellEnd"/>
+      <w:r>
+        <w:rPr>
+          <w:rFonts w:ascii="Courier New" w:hAnsi="Courier New" w:cs="Courier New"/>
+        </w:rPr>
+        <w:t>[</w:t>
+      </w:r>
+      <w:proofErr w:type="spellStart"/>
+      <w:r>
+        <w:rPr>
+          <w:rFonts w:ascii="Courier New" w:hAnsi="Courier New" w:cs="Courier New"/>
+        </w:rPr>
+        <w:t>irow</w:t>
+      </w:r>
+      <w:proofErr w:type="spellEnd"/>
+      <w:r>
+        <w:rPr>
+          <w:rFonts w:ascii="Courier New" w:hAnsi="Courier New" w:cs="Courier New"/>
+        </w:rPr>
+        <w:t>, 3] * log(</w:t>
+      </w:r>
+      <w:proofErr w:type="spellStart"/>
+      <w:r>
+        <w:rPr>
+          <w:rFonts w:ascii="Courier New" w:hAnsi="Courier New" w:cs="Courier New"/>
+        </w:rPr>
+        <w:t>P$P_Father</w:t>
+      </w:r>
+      <w:proofErr w:type="spellEnd"/>
+      <w:r>
+        <w:rPr>
+          <w:rFonts w:ascii="Courier New" w:hAnsi="Courier New" w:cs="Courier New"/>
+        </w:rPr>
+        <w:t>[</w:t>
+      </w:r>
+      <w:proofErr w:type="spellStart"/>
+      <w:r>
+        <w:rPr>
+          <w:rFonts w:ascii="Courier New" w:hAnsi="Courier New" w:cs="Courier New"/>
+        </w:rPr>
+        <w:t>Pairs_Father</w:t>
+      </w:r>
+      <w:proofErr w:type="spellEnd"/>
+      <w:r>
+        <w:rPr>
+          <w:rFonts w:ascii="Courier New" w:hAnsi="Courier New" w:cs="Courier New"/>
+        </w:rPr>
+        <w:t>[</w:t>
+      </w:r>
+      <w:proofErr w:type="spellStart"/>
+      <w:r>
+        <w:rPr>
+          <w:rFonts w:ascii="Courier New" w:hAnsi="Courier New" w:cs="Courier New"/>
+        </w:rPr>
+        <w:t>irow</w:t>
+      </w:r>
+      <w:proofErr w:type="spellEnd"/>
+      <w:r>
+        <w:rPr>
+          <w:rFonts w:ascii="Courier New" w:hAnsi="Courier New" w:cs="Courier New"/>
+        </w:rPr>
+        <w:t xml:space="preserve">, 1], </w:t>
+      </w:r>
+      <w:proofErr w:type="spellStart"/>
+      <w:r>
+        <w:rPr>
+          <w:rFonts w:ascii="Courier New" w:hAnsi="Courier New" w:cs="Courier New"/>
+        </w:rPr>
+        <w:t>Pairs_Father</w:t>
+      </w:r>
+      <w:proofErr w:type="spellEnd"/>
+      <w:r>
+        <w:rPr>
+          <w:rFonts w:ascii="Courier New" w:hAnsi="Courier New" w:cs="Courier New"/>
+        </w:rPr>
+        <w:t>[</w:t>
+      </w:r>
+      <w:proofErr w:type="spellStart"/>
+      <w:r>
+        <w:rPr>
+          <w:rFonts w:ascii="Courier New" w:hAnsi="Courier New" w:cs="Courier New"/>
+        </w:rPr>
+        <w:t>irow</w:t>
+      </w:r>
+      <w:proofErr w:type="spellEnd"/>
+      <w:r>
+        <w:rPr>
+          <w:rFonts w:ascii="Courier New" w:hAnsi="Courier New" w:cs="Courier New"/>
+        </w:rPr>
+        <w:t>, 2]])</w:t>
       </w:r>
     </w:p>
     <w:p>
@@ -2953,8 +4466,16 @@
         <w:rPr>
           <w:rFonts w:ascii="Courier New" w:hAnsi="Courier New" w:cs="Courier New"/>
         </w:rPr>
-        <w:t xml:space="preserve">  -loglik</w:t>
-      </w:r>
+        <w:t xml:space="preserve">  -</w:t>
+      </w:r>
+      <w:proofErr w:type="spellStart"/>
+      <w:r>
+        <w:rPr>
+          <w:rFonts w:ascii="Courier New" w:hAnsi="Courier New" w:cs="Courier New"/>
+        </w:rPr>
+        <w:t>loglik</w:t>
+      </w:r>
+      <w:proofErr w:type="spellEnd"/>
     </w:p>
     <w:p>
       <w:pPr>
@@ -3424,7 +4945,15 @@
         <w:t xml:space="preserve">Why? </w:t>
       </w:r>
       <w:r>
-        <w:t xml:space="preserve">CKMR assumes that the odds of sampling an individual are independent of that individual’s reproductive output. This forms the basis of the Expected Relative Reproductive Output (ERRO) framework outlined in Bravington et. al. (2016). If multiple litter mates are included in the comparison, then the </w:t>
+        <w:t xml:space="preserve">CKMR assumes that the odds of sampling an individual are independent of that individual’s reproductive output. This forms the basis of the Expected Relative Reproductive Output (ERRO) framework outlined in </w:t>
+      </w:r>
+      <w:proofErr w:type="spellStart"/>
+      <w:r>
+        <w:t>Bravington</w:t>
+      </w:r>
+      <w:proofErr w:type="spellEnd"/>
+      <w:r>
+        <w:t xml:space="preserve"> et. al. (2016). If multiple litter mates are included in the comparison, then the </w:t>
       </w:r>
       <w:r>
         <w:t>kinship probabilities are dependent not just on the expected reproductive output, but also the variance.</w:t>
@@ -3564,6 +5093,65 @@
       </w:r>
     </w:p>
     <w:p>
+      <w:pPr>
+        <w:rPr>
+          <w:u w:val="single"/>
+        </w:rPr>
+      </w:pPr>
+      <w:r>
+        <w:rPr>
+          <w:u w:val="single"/>
+        </w:rPr>
+        <w:t>04/22/20121</w:t>
+      </w:r>
+    </w:p>
+    <w:p>
+      <w:r>
+        <w:t>I should try looping over different values of lambda and survival and seeing where the discrepancy lies.</w:t>
+      </w:r>
+    </w:p>
+    <w:p>
+      <w:r>
+        <w:t xml:space="preserve">Currently looping over: </w:t>
+      </w:r>
+    </w:p>
+    <w:p>
+      <w:pPr>
+        <w:pStyle w:val="ListParagraph"/>
+        <w:numPr>
+          <w:ilvl w:val="0"/>
+          <w:numId w:val="4"/>
+        </w:numPr>
+      </w:pPr>
+      <w:r>
+        <w:t>values of lambda from obs_lambda-0.01 : obs_lambda+0.01, by = .002</w:t>
+      </w:r>
+    </w:p>
+    <w:p>
+      <w:pPr>
+        <w:pStyle w:val="ListParagraph"/>
+        <w:numPr>
+          <w:ilvl w:val="0"/>
+          <w:numId w:val="4"/>
+        </w:numPr>
+      </w:pPr>
+      <w:r>
+        <w:t>values of survival from obs_survival-.02 : obs_survival+0.02, by = 0.01</w:t>
+      </w:r>
+    </w:p>
+    <w:p>
+      <w:r>
+        <w:t>Setting observed values to the mean value from the first sampled cohort to the present.</w:t>
+      </w:r>
+    </w:p>
+    <w:p>
+      <w:r>
+        <w:t>Estimating abundance for the first year of sampling.</w:t>
+      </w:r>
+    </w:p>
+    <w:p/>
+    <w:p/>
+    <w:p>
       <w:r>
         <w:t>Taking post-breeding census i.e. age 0 individuals are included.</w:t>
       </w:r>
@@ -3580,7 +5168,15 @@
       </w:r>
       <w:r>
         <w:tab/>
-        <w:t xml:space="preserve">Sampling occurs from each dataframe after the entire simulation is run. </w:t>
+        <w:t xml:space="preserve">Sampling occurs from each </w:t>
+      </w:r>
+      <w:proofErr w:type="spellStart"/>
+      <w:r>
+        <w:t>dataframe</w:t>
+      </w:r>
+      <w:proofErr w:type="spellEnd"/>
+      <w:r>
+        <w:t xml:space="preserve"> after the entire simulation is run. </w:t>
       </w:r>
     </w:p>
     <w:p>
@@ -3633,7 +5229,7 @@
 </file>
 
 <file path=word/comments.xml><?xml version="1.0" encoding="utf-8"?>
-<w:comments xmlns:wpc="http://schemas.microsoft.com/office/word/2010/wordprocessingCanvas" xmlns:cx="http://schemas.microsoft.com/office/drawing/2014/chartex" xmlns:cx1="http://schemas.microsoft.com/office/drawing/2015/9/8/chartex" xmlns:cx2="http://schemas.microsoft.com/office/drawing/2015/10/21/chartex" xmlns:cx3="http://schemas.microsoft.com/office/drawing/2016/5/9/chartex" xmlns:cx4="http://schemas.microsoft.com/office/drawing/2016/5/10/chartex" xmlns:cx5="http://schemas.microsoft.com/office/drawing/2016/5/11/chartex" xmlns:cx6="http://schemas.microsoft.com/office/drawing/2016/5/12/chartex" xmlns:cx7="http://schemas.microsoft.com/office/drawing/2016/5/13/chartex" xmlns:cx8="http://schemas.microsoft.com/office/drawing/2016/5/14/chartex" xmlns:mc="http://schemas.openxmlformats.org/markup-compatibility/2006" xmlns:aink="http://schemas.microsoft.com/office/drawing/2016/ink" xmlns:am3d="http://schemas.microsoft.com/office/drawing/2017/model3d" xmlns:o="urn:schemas-microsoft-com:office:office" xmlns:r="http://schemas.openxmlformats.org/officeDocument/2006/relationships" xmlns:m="http://schemas.openxmlformats.org/officeDocument/2006/math" xmlns:v="urn:schemas-microsoft-com:vml" xmlns:wp14="http://schemas.microsoft.com/office/word/2010/wordprocessingDrawing" xmlns:wp="http://schemas.openxmlformats.org/drawingml/2006/wordprocessingDrawing" xmlns:w10="urn:schemas-microsoft-com:office:word" xmlns:w="http://schemas.openxmlformats.org/wordprocessingml/2006/main" xmlns:w14="http://schemas.microsoft.com/office/word/2010/wordml" xmlns:w15="http://schemas.microsoft.com/office/word/2012/wordml" xmlns:w16cex="http://schemas.microsoft.com/office/word/2018/wordml/cex" xmlns:w16cid="http://schemas.microsoft.com/office/word/2016/wordml/cid" xmlns:w16="http://schemas.microsoft.com/office/word/2018/wordml" xmlns:w16se="http://schemas.microsoft.com/office/word/2015/wordml/symex" xmlns:wpg="http://schemas.microsoft.com/office/word/2010/wordprocessingGroup" xmlns:wpi="http://schemas.microsoft.com/office/word/2010/wordprocessingInk" xmlns:wne="http://schemas.microsoft.com/office/word/2006/wordml" xmlns:wps="http://schemas.microsoft.com/office/word/2010/wordprocessingShape" mc:Ignorable="w14 w15 w16se w16cid w16 w16cex wp14">
+<w:comments xmlns:wpc="http://schemas.microsoft.com/office/word/2010/wordprocessingCanvas" xmlns:cx="http://schemas.microsoft.com/office/drawing/2014/chartex" xmlns:cx1="http://schemas.microsoft.com/office/drawing/2015/9/8/chartex" xmlns:cx2="http://schemas.microsoft.com/office/drawing/2015/10/21/chartex" xmlns:cx3="http://schemas.microsoft.com/office/drawing/2016/5/9/chartex" xmlns:cx4="http://schemas.microsoft.com/office/drawing/2016/5/10/chartex" xmlns:cx5="http://schemas.microsoft.com/office/drawing/2016/5/11/chartex" xmlns:cx6="http://schemas.microsoft.com/office/drawing/2016/5/12/chartex" xmlns:cx7="http://schemas.microsoft.com/office/drawing/2016/5/13/chartex" xmlns:cx8="http://schemas.microsoft.com/office/drawing/2016/5/14/chartex" xmlns:mc="http://schemas.openxmlformats.org/markup-compatibility/2006" xmlns:aink="http://schemas.microsoft.com/office/drawing/2016/ink" xmlns:am3d="http://schemas.microsoft.com/office/drawing/2017/model3d" xmlns:o="urn:schemas-microsoft-com:office:office" xmlns:r="http://schemas.openxmlformats.org/officeDocument/2006/relationships" xmlns:m="http://schemas.openxmlformats.org/officeDocument/2006/math" xmlns:v="urn:schemas-microsoft-com:vml" xmlns:wp14="http://schemas.microsoft.com/office/word/2010/wordprocessingDrawing" xmlns:wp="http://schemas.openxmlformats.org/drawingml/2006/wordprocessingDrawing" xmlns:w10="urn:schemas-microsoft-com:office:word" xmlns:w="http://schemas.openxmlformats.org/wordprocessingml/2006/main" xmlns:w14="http://schemas.microsoft.com/office/word/2010/wordml" xmlns:w15="http://schemas.microsoft.com/office/word/2012/wordml" xmlns:w16cex="http://schemas.microsoft.com/office/word/2018/wordml/cex" xmlns:w16cid="http://schemas.microsoft.com/office/word/2016/wordml/cid" xmlns:w16="http://schemas.microsoft.com/office/word/2018/wordml" xmlns:w16sdtdh="http://schemas.microsoft.com/office/word/2020/wordml/sdtdatahash" xmlns:w16se="http://schemas.microsoft.com/office/word/2015/wordml/symex" xmlns:wpg="http://schemas.microsoft.com/office/word/2010/wordprocessingGroup" xmlns:wpi="http://schemas.microsoft.com/office/word/2010/wordprocessingInk" xmlns:wne="http://schemas.microsoft.com/office/word/2006/wordml" xmlns:wps="http://schemas.microsoft.com/office/word/2010/wordprocessingShape" mc:Ignorable="w14 w15 w16se w16cid w16 w16cex w16sdtdh wp14">
   <w:comment w:id="0" w:author="John Sw." w:date="2021-04-01T15:49:00Z" w:initials="JDS">
     <w:p>
       <w:pPr>
@@ -3676,28 +5272,28 @@
 </file>
 
 <file path=word/commentsExtended.xml><?xml version="1.0" encoding="utf-8"?>
-<w15:commentsEx xmlns:wpc="http://schemas.microsoft.com/office/word/2010/wordprocessingCanvas" xmlns:cx="http://schemas.microsoft.com/office/drawing/2014/chartex" xmlns:cx1="http://schemas.microsoft.com/office/drawing/2015/9/8/chartex" xmlns:cx2="http://schemas.microsoft.com/office/drawing/2015/10/21/chartex" xmlns:cx3="http://schemas.microsoft.com/office/drawing/2016/5/9/chartex" xmlns:cx4="http://schemas.microsoft.com/office/drawing/2016/5/10/chartex" xmlns:cx5="http://schemas.microsoft.com/office/drawing/2016/5/11/chartex" xmlns:cx6="http://schemas.microsoft.com/office/drawing/2016/5/12/chartex" xmlns:cx7="http://schemas.microsoft.com/office/drawing/2016/5/13/chartex" xmlns:cx8="http://schemas.microsoft.com/office/drawing/2016/5/14/chartex" xmlns:mc="http://schemas.openxmlformats.org/markup-compatibility/2006" xmlns:aink="http://schemas.microsoft.com/office/drawing/2016/ink" xmlns:am3d="http://schemas.microsoft.com/office/drawing/2017/model3d" xmlns:o="urn:schemas-microsoft-com:office:office" xmlns:r="http://schemas.openxmlformats.org/officeDocument/2006/relationships" xmlns:m="http://schemas.openxmlformats.org/officeDocument/2006/math" xmlns:v="urn:schemas-microsoft-com:vml" xmlns:wp14="http://schemas.microsoft.com/office/word/2010/wordprocessingDrawing" xmlns:wp="http://schemas.openxmlformats.org/drawingml/2006/wordprocessingDrawing" xmlns:w10="urn:schemas-microsoft-com:office:word" xmlns:w="http://schemas.openxmlformats.org/wordprocessingml/2006/main" xmlns:w14="http://schemas.microsoft.com/office/word/2010/wordml" xmlns:w15="http://schemas.microsoft.com/office/word/2012/wordml" xmlns:w16cex="http://schemas.microsoft.com/office/word/2018/wordml/cex" xmlns:w16cid="http://schemas.microsoft.com/office/word/2016/wordml/cid" xmlns:w16="http://schemas.microsoft.com/office/word/2018/wordml" xmlns:w16se="http://schemas.microsoft.com/office/word/2015/wordml/symex" xmlns:wpg="http://schemas.microsoft.com/office/word/2010/wordprocessingGroup" xmlns:wpi="http://schemas.microsoft.com/office/word/2010/wordprocessingInk" xmlns:wne="http://schemas.microsoft.com/office/word/2006/wordml" xmlns:wps="http://schemas.microsoft.com/office/word/2010/wordprocessingShape" mc:Ignorable="w14 w15 w16se w16cid w16 w16cex wp14">
+<w15:commentsEx xmlns:wpc="http://schemas.microsoft.com/office/word/2010/wordprocessingCanvas" xmlns:cx="http://schemas.microsoft.com/office/drawing/2014/chartex" xmlns:cx1="http://schemas.microsoft.com/office/drawing/2015/9/8/chartex" xmlns:cx2="http://schemas.microsoft.com/office/drawing/2015/10/21/chartex" xmlns:cx3="http://schemas.microsoft.com/office/drawing/2016/5/9/chartex" xmlns:cx4="http://schemas.microsoft.com/office/drawing/2016/5/10/chartex" xmlns:cx5="http://schemas.microsoft.com/office/drawing/2016/5/11/chartex" xmlns:cx6="http://schemas.microsoft.com/office/drawing/2016/5/12/chartex" xmlns:cx7="http://schemas.microsoft.com/office/drawing/2016/5/13/chartex" xmlns:cx8="http://schemas.microsoft.com/office/drawing/2016/5/14/chartex" xmlns:mc="http://schemas.openxmlformats.org/markup-compatibility/2006" xmlns:aink="http://schemas.microsoft.com/office/drawing/2016/ink" xmlns:am3d="http://schemas.microsoft.com/office/drawing/2017/model3d" xmlns:o="urn:schemas-microsoft-com:office:office" xmlns:r="http://schemas.openxmlformats.org/officeDocument/2006/relationships" xmlns:m="http://schemas.openxmlformats.org/officeDocument/2006/math" xmlns:v="urn:schemas-microsoft-com:vml" xmlns:wp14="http://schemas.microsoft.com/office/word/2010/wordprocessingDrawing" xmlns:wp="http://schemas.openxmlformats.org/drawingml/2006/wordprocessingDrawing" xmlns:w10="urn:schemas-microsoft-com:office:word" xmlns:w="http://schemas.openxmlformats.org/wordprocessingml/2006/main" xmlns:w14="http://schemas.microsoft.com/office/word/2010/wordml" xmlns:w15="http://schemas.microsoft.com/office/word/2012/wordml" xmlns:w16cex="http://schemas.microsoft.com/office/word/2018/wordml/cex" xmlns:w16cid="http://schemas.microsoft.com/office/word/2016/wordml/cid" xmlns:w16="http://schemas.microsoft.com/office/word/2018/wordml" xmlns:w16sdtdh="http://schemas.microsoft.com/office/word/2020/wordml/sdtdatahash" xmlns:w16se="http://schemas.microsoft.com/office/word/2015/wordml/symex" xmlns:wpg="http://schemas.microsoft.com/office/word/2010/wordprocessingGroup" xmlns:wpi="http://schemas.microsoft.com/office/word/2010/wordprocessingInk" xmlns:wne="http://schemas.microsoft.com/office/word/2006/wordml" xmlns:wps="http://schemas.microsoft.com/office/word/2010/wordprocessingShape" mc:Ignorable="w14 w15 w16se w16cid w16 w16cex w16sdtdh wp14">
   <w15:commentEx w15:paraId="3C6EB05E" w15:done="0"/>
   <w15:commentEx w15:paraId="44B08A96" w15:done="0"/>
 </w15:commentsEx>
 </file>
 
 <file path=word/commentsExtensible.xml><?xml version="1.0" encoding="utf-8"?>
-<w16cex:commentsExtensible xmlns:wpc="http://schemas.microsoft.com/office/word/2010/wordprocessingCanvas" xmlns:cx="http://schemas.microsoft.com/office/drawing/2014/chartex" xmlns:cx1="http://schemas.microsoft.com/office/drawing/2015/9/8/chartex" xmlns:cx2="http://schemas.microsoft.com/office/drawing/2015/10/21/chartex" xmlns:cx3="http://schemas.microsoft.com/office/drawing/2016/5/9/chartex" xmlns:cx4="http://schemas.microsoft.com/office/drawing/2016/5/10/chartex" xmlns:cx5="http://schemas.microsoft.com/office/drawing/2016/5/11/chartex" xmlns:cx6="http://schemas.microsoft.com/office/drawing/2016/5/12/chartex" xmlns:cx7="http://schemas.microsoft.com/office/drawing/2016/5/13/chartex" xmlns:cx8="http://schemas.microsoft.com/office/drawing/2016/5/14/chartex" xmlns:mc="http://schemas.openxmlformats.org/markup-compatibility/2006" xmlns:aink="http://schemas.microsoft.com/office/drawing/2016/ink" xmlns:am3d="http://schemas.microsoft.com/office/drawing/2017/model3d" xmlns:o="urn:schemas-microsoft-com:office:office" xmlns:r="http://schemas.openxmlformats.org/officeDocument/2006/relationships" xmlns:m="http://schemas.openxmlformats.org/officeDocument/2006/math" xmlns:v="urn:schemas-microsoft-com:vml" xmlns:wp14="http://schemas.microsoft.com/office/word/2010/wordprocessingDrawing" xmlns:wp="http://schemas.openxmlformats.org/drawingml/2006/wordprocessingDrawing" xmlns:w10="urn:schemas-microsoft-com:office:word" xmlns:w="http://schemas.openxmlformats.org/wordprocessingml/2006/main" xmlns:w14="http://schemas.microsoft.com/office/word/2010/wordml" xmlns:w15="http://schemas.microsoft.com/office/word/2012/wordml" xmlns:w16cex="http://schemas.microsoft.com/office/word/2018/wordml/cex" xmlns:w16cid="http://schemas.microsoft.com/office/word/2016/wordml/cid" xmlns:w16="http://schemas.microsoft.com/office/word/2018/wordml" xmlns:w16se="http://schemas.microsoft.com/office/word/2015/wordml/symex" xmlns:wpg="http://schemas.microsoft.com/office/word/2010/wordprocessingGroup" xmlns:wpi="http://schemas.microsoft.com/office/word/2010/wordprocessingInk" xmlns:wne="http://schemas.microsoft.com/office/word/2006/wordml" xmlns:wps="http://schemas.microsoft.com/office/word/2010/wordprocessingShape" mc:Ignorable="w14 w15 w16se w16cid w16 w16cex wp14">
+<w16cex:commentsExtensible xmlns:wpc="http://schemas.microsoft.com/office/word/2010/wordprocessingCanvas" xmlns:cx="http://schemas.microsoft.com/office/drawing/2014/chartex" xmlns:cx1="http://schemas.microsoft.com/office/drawing/2015/9/8/chartex" xmlns:cx2="http://schemas.microsoft.com/office/drawing/2015/10/21/chartex" xmlns:cx3="http://schemas.microsoft.com/office/drawing/2016/5/9/chartex" xmlns:cx4="http://schemas.microsoft.com/office/drawing/2016/5/10/chartex" xmlns:cx5="http://schemas.microsoft.com/office/drawing/2016/5/11/chartex" xmlns:cx6="http://schemas.microsoft.com/office/drawing/2016/5/12/chartex" xmlns:cx7="http://schemas.microsoft.com/office/drawing/2016/5/13/chartex" xmlns:cx8="http://schemas.microsoft.com/office/drawing/2016/5/14/chartex" xmlns:mc="http://schemas.openxmlformats.org/markup-compatibility/2006" xmlns:aink="http://schemas.microsoft.com/office/drawing/2016/ink" xmlns:am3d="http://schemas.microsoft.com/office/drawing/2017/model3d" xmlns:o="urn:schemas-microsoft-com:office:office" xmlns:r="http://schemas.openxmlformats.org/officeDocument/2006/relationships" xmlns:m="http://schemas.openxmlformats.org/officeDocument/2006/math" xmlns:v="urn:schemas-microsoft-com:vml" xmlns:wp14="http://schemas.microsoft.com/office/word/2010/wordprocessingDrawing" xmlns:wp="http://schemas.openxmlformats.org/drawingml/2006/wordprocessingDrawing" xmlns:w10="urn:schemas-microsoft-com:office:word" xmlns:w="http://schemas.openxmlformats.org/wordprocessingml/2006/main" xmlns:w14="http://schemas.microsoft.com/office/word/2010/wordml" xmlns:w15="http://schemas.microsoft.com/office/word/2012/wordml" xmlns:w16cex="http://schemas.microsoft.com/office/word/2018/wordml/cex" xmlns:w16cid="http://schemas.microsoft.com/office/word/2016/wordml/cid" xmlns:w16="http://schemas.microsoft.com/office/word/2018/wordml" xmlns:w16sdtdh="http://schemas.microsoft.com/office/word/2020/wordml/sdtdatahash" xmlns:w16se="http://schemas.microsoft.com/office/word/2015/wordml/symex" xmlns:wpg="http://schemas.microsoft.com/office/word/2010/wordprocessingGroup" xmlns:wpi="http://schemas.microsoft.com/office/word/2010/wordprocessingInk" xmlns:wne="http://schemas.microsoft.com/office/word/2006/wordml" xmlns:wps="http://schemas.microsoft.com/office/word/2010/wordprocessingShape" mc:Ignorable="w14 w15 w16se w16cid w16 w16cex w16sdtdh wp14">
   <w16cex:commentExtensible w16cex:durableId="24106A17" w16cex:dateUtc="2021-04-01T19:49:00Z"/>
   <w16cex:commentExtensible w16cex:durableId="24106A26" w16cex:dateUtc="2021-04-01T19:49:00Z"/>
 </w16cex:commentsExtensible>
 </file>
 
 <file path=word/commentsIds.xml><?xml version="1.0" encoding="utf-8"?>
-<w16cid:commentsIds xmlns:wpc="http://schemas.microsoft.com/office/word/2010/wordprocessingCanvas" xmlns:cx="http://schemas.microsoft.com/office/drawing/2014/chartex" xmlns:cx1="http://schemas.microsoft.com/office/drawing/2015/9/8/chartex" xmlns:cx2="http://schemas.microsoft.com/office/drawing/2015/10/21/chartex" xmlns:cx3="http://schemas.microsoft.com/office/drawing/2016/5/9/chartex" xmlns:cx4="http://schemas.microsoft.com/office/drawing/2016/5/10/chartex" xmlns:cx5="http://schemas.microsoft.com/office/drawing/2016/5/11/chartex" xmlns:cx6="http://schemas.microsoft.com/office/drawing/2016/5/12/chartex" xmlns:cx7="http://schemas.microsoft.com/office/drawing/2016/5/13/chartex" xmlns:cx8="http://schemas.microsoft.com/office/drawing/2016/5/14/chartex" xmlns:mc="http://schemas.openxmlformats.org/markup-compatibility/2006" xmlns:aink="http://schemas.microsoft.com/office/drawing/2016/ink" xmlns:am3d="http://schemas.microsoft.com/office/drawing/2017/model3d" xmlns:o="urn:schemas-microsoft-com:office:office" xmlns:r="http://schemas.openxmlformats.org/officeDocument/2006/relationships" xmlns:m="http://schemas.openxmlformats.org/officeDocument/2006/math" xmlns:v="urn:schemas-microsoft-com:vml" xmlns:wp14="http://schemas.microsoft.com/office/word/2010/wordprocessingDrawing" xmlns:wp="http://schemas.openxmlformats.org/drawingml/2006/wordprocessingDrawing" xmlns:w10="urn:schemas-microsoft-com:office:word" xmlns:w="http://schemas.openxmlformats.org/wordprocessingml/2006/main" xmlns:w14="http://schemas.microsoft.com/office/word/2010/wordml" xmlns:w15="http://schemas.microsoft.com/office/word/2012/wordml" xmlns:w16cex="http://schemas.microsoft.com/office/word/2018/wordml/cex" xmlns:w16cid="http://schemas.microsoft.com/office/word/2016/wordml/cid" xmlns:w16="http://schemas.microsoft.com/office/word/2018/wordml" xmlns:w16se="http://schemas.microsoft.com/office/word/2015/wordml/symex" xmlns:wpg="http://schemas.microsoft.com/office/word/2010/wordprocessingGroup" xmlns:wpi="http://schemas.microsoft.com/office/word/2010/wordprocessingInk" xmlns:wne="http://schemas.microsoft.com/office/word/2006/wordml" xmlns:wps="http://schemas.microsoft.com/office/word/2010/wordprocessingShape" mc:Ignorable="w14 w15 w16se w16cid w16 w16cex wp14">
+<w16cid:commentsIds xmlns:wpc="http://schemas.microsoft.com/office/word/2010/wordprocessingCanvas" xmlns:cx="http://schemas.microsoft.com/office/drawing/2014/chartex" xmlns:cx1="http://schemas.microsoft.com/office/drawing/2015/9/8/chartex" xmlns:cx2="http://schemas.microsoft.com/office/drawing/2015/10/21/chartex" xmlns:cx3="http://schemas.microsoft.com/office/drawing/2016/5/9/chartex" xmlns:cx4="http://schemas.microsoft.com/office/drawing/2016/5/10/chartex" xmlns:cx5="http://schemas.microsoft.com/office/drawing/2016/5/11/chartex" xmlns:cx6="http://schemas.microsoft.com/office/drawing/2016/5/12/chartex" xmlns:cx7="http://schemas.microsoft.com/office/drawing/2016/5/13/chartex" xmlns:cx8="http://schemas.microsoft.com/office/drawing/2016/5/14/chartex" xmlns:mc="http://schemas.openxmlformats.org/markup-compatibility/2006" xmlns:aink="http://schemas.microsoft.com/office/drawing/2016/ink" xmlns:am3d="http://schemas.microsoft.com/office/drawing/2017/model3d" xmlns:o="urn:schemas-microsoft-com:office:office" xmlns:r="http://schemas.openxmlformats.org/officeDocument/2006/relationships" xmlns:m="http://schemas.openxmlformats.org/officeDocument/2006/math" xmlns:v="urn:schemas-microsoft-com:vml" xmlns:wp14="http://schemas.microsoft.com/office/word/2010/wordprocessingDrawing" xmlns:wp="http://schemas.openxmlformats.org/drawingml/2006/wordprocessingDrawing" xmlns:w10="urn:schemas-microsoft-com:office:word" xmlns:w="http://schemas.openxmlformats.org/wordprocessingml/2006/main" xmlns:w14="http://schemas.microsoft.com/office/word/2010/wordml" xmlns:w15="http://schemas.microsoft.com/office/word/2012/wordml" xmlns:w16cex="http://schemas.microsoft.com/office/word/2018/wordml/cex" xmlns:w16cid="http://schemas.microsoft.com/office/word/2016/wordml/cid" xmlns:w16="http://schemas.microsoft.com/office/word/2018/wordml" xmlns:w16sdtdh="http://schemas.microsoft.com/office/word/2020/wordml/sdtdatahash" xmlns:w16se="http://schemas.microsoft.com/office/word/2015/wordml/symex" xmlns:wpg="http://schemas.microsoft.com/office/word/2010/wordprocessingGroup" xmlns:wpi="http://schemas.microsoft.com/office/word/2010/wordprocessingInk" xmlns:wne="http://schemas.microsoft.com/office/word/2006/wordml" xmlns:wps="http://schemas.microsoft.com/office/word/2010/wordprocessingShape" mc:Ignorable="w14 w15 w16se w16cid w16 w16cex w16sdtdh wp14">
   <w16cid:commentId w16cid:paraId="3C6EB05E" w16cid:durableId="24106A17"/>
   <w16cid:commentId w16cid:paraId="44B08A96" w16cid:durableId="24106A26"/>
 </w16cid:commentsIds>
 </file>
 
 <file path=word/numbering.xml><?xml version="1.0" encoding="utf-8"?>
-<w:numbering xmlns:wpc="http://schemas.microsoft.com/office/word/2010/wordprocessingCanvas" xmlns:cx="http://schemas.microsoft.com/office/drawing/2014/chartex" xmlns:cx1="http://schemas.microsoft.com/office/drawing/2015/9/8/chartex" xmlns:cx2="http://schemas.microsoft.com/office/drawing/2015/10/21/chartex" xmlns:cx3="http://schemas.microsoft.com/office/drawing/2016/5/9/chartex" xmlns:cx4="http://schemas.microsoft.com/office/drawing/2016/5/10/chartex" xmlns:cx5="http://schemas.microsoft.com/office/drawing/2016/5/11/chartex" xmlns:cx6="http://schemas.microsoft.com/office/drawing/2016/5/12/chartex" xmlns:cx7="http://schemas.microsoft.com/office/drawing/2016/5/13/chartex" xmlns:cx8="http://schemas.microsoft.com/office/drawing/2016/5/14/chartex" xmlns:mc="http://schemas.openxmlformats.org/markup-compatibility/2006" xmlns:aink="http://schemas.microsoft.com/office/drawing/2016/ink" xmlns:am3d="http://schemas.microsoft.com/office/drawing/2017/model3d" xmlns:o="urn:schemas-microsoft-com:office:office" xmlns:r="http://schemas.openxmlformats.org/officeDocument/2006/relationships" xmlns:m="http://schemas.openxmlformats.org/officeDocument/2006/math" xmlns:v="urn:schemas-microsoft-com:vml" xmlns:wp14="http://schemas.microsoft.com/office/word/2010/wordprocessingDrawing" xmlns:wp="http://schemas.openxmlformats.org/drawingml/2006/wordprocessingDrawing" xmlns:w10="urn:schemas-microsoft-com:office:word" xmlns:w="http://schemas.openxmlformats.org/wordprocessingml/2006/main" xmlns:w14="http://schemas.microsoft.com/office/word/2010/wordml" xmlns:w15="http://schemas.microsoft.com/office/word/2012/wordml" xmlns:w16cex="http://schemas.microsoft.com/office/word/2018/wordml/cex" xmlns:w16cid="http://schemas.microsoft.com/office/word/2016/wordml/cid" xmlns:w16="http://schemas.microsoft.com/office/word/2018/wordml" xmlns:w16se="http://schemas.microsoft.com/office/word/2015/wordml/symex" xmlns:wpg="http://schemas.microsoft.com/office/word/2010/wordprocessingGroup" xmlns:wpi="http://schemas.microsoft.com/office/word/2010/wordprocessingInk" xmlns:wne="http://schemas.microsoft.com/office/word/2006/wordml" xmlns:wps="http://schemas.microsoft.com/office/word/2010/wordprocessingShape" mc:Ignorable="w14 w15 w16se w16cid w16 w16cex wp14">
+<w:numbering xmlns:wpc="http://schemas.microsoft.com/office/word/2010/wordprocessingCanvas" xmlns:cx="http://schemas.microsoft.com/office/drawing/2014/chartex" xmlns:cx1="http://schemas.microsoft.com/office/drawing/2015/9/8/chartex" xmlns:cx2="http://schemas.microsoft.com/office/drawing/2015/10/21/chartex" xmlns:cx3="http://schemas.microsoft.com/office/drawing/2016/5/9/chartex" xmlns:cx4="http://schemas.microsoft.com/office/drawing/2016/5/10/chartex" xmlns:cx5="http://schemas.microsoft.com/office/drawing/2016/5/11/chartex" xmlns:cx6="http://schemas.microsoft.com/office/drawing/2016/5/12/chartex" xmlns:cx7="http://schemas.microsoft.com/office/drawing/2016/5/13/chartex" xmlns:cx8="http://schemas.microsoft.com/office/drawing/2016/5/14/chartex" xmlns:mc="http://schemas.openxmlformats.org/markup-compatibility/2006" xmlns:aink="http://schemas.microsoft.com/office/drawing/2016/ink" xmlns:am3d="http://schemas.microsoft.com/office/drawing/2017/model3d" xmlns:o="urn:schemas-microsoft-com:office:office" xmlns:r="http://schemas.openxmlformats.org/officeDocument/2006/relationships" xmlns:m="http://schemas.openxmlformats.org/officeDocument/2006/math" xmlns:v="urn:schemas-microsoft-com:vml" xmlns:wp14="http://schemas.microsoft.com/office/word/2010/wordprocessingDrawing" xmlns:wp="http://schemas.openxmlformats.org/drawingml/2006/wordprocessingDrawing" xmlns:w10="urn:schemas-microsoft-com:office:word" xmlns:w="http://schemas.openxmlformats.org/wordprocessingml/2006/main" xmlns:w14="http://schemas.microsoft.com/office/word/2010/wordml" xmlns:w15="http://schemas.microsoft.com/office/word/2012/wordml" xmlns:w16cex="http://schemas.microsoft.com/office/word/2018/wordml/cex" xmlns:w16cid="http://schemas.microsoft.com/office/word/2016/wordml/cid" xmlns:w16="http://schemas.microsoft.com/office/word/2018/wordml" xmlns:w16sdtdh="http://schemas.microsoft.com/office/word/2020/wordml/sdtdatahash" xmlns:w16se="http://schemas.microsoft.com/office/word/2015/wordml/symex" xmlns:wpg="http://schemas.microsoft.com/office/word/2010/wordprocessingGroup" xmlns:wpi="http://schemas.microsoft.com/office/word/2010/wordprocessingInk" xmlns:wne="http://schemas.microsoft.com/office/word/2006/wordml" xmlns:wps="http://schemas.microsoft.com/office/word/2010/wordprocessingShape" mc:Ignorable="w14 w15 w16se w16cid w16 w16cex w16sdtdh wp14">
   <w:abstractNum w:abstractNumId="0" w15:restartNumberingAfterBreak="0">
     <w:nsid w:val="011C34CF"/>
     <w:multiLevelType w:val="hybridMultilevel"/>
@@ -3812,6 +5408,119 @@
     </w:lvl>
   </w:abstractNum>
   <w:abstractNum w:abstractNumId="1" w15:restartNumberingAfterBreak="0">
+    <w:nsid w:val="2C476047"/>
+    <w:multiLevelType w:val="hybridMultilevel"/>
+    <w:tmpl w:val="A3324A7C"/>
+    <w:lvl w:ilvl="0" w:tplc="04090001">
+      <w:start w:val="1"/>
+      <w:numFmt w:val="bullet"/>
+      <w:lvlText w:val=""/>
+      <w:lvlJc w:val="left"/>
+      <w:pPr>
+        <w:ind w:left="720" w:hanging="360"/>
+      </w:pPr>
+      <w:rPr>
+        <w:rFonts w:ascii="Symbol" w:hAnsi="Symbol" w:hint="default"/>
+      </w:rPr>
+    </w:lvl>
+    <w:lvl w:ilvl="1" w:tplc="04090003" w:tentative="1">
+      <w:start w:val="1"/>
+      <w:numFmt w:val="bullet"/>
+      <w:lvlText w:val="o"/>
+      <w:lvlJc w:val="left"/>
+      <w:pPr>
+        <w:ind w:left="1440" w:hanging="360"/>
+      </w:pPr>
+      <w:rPr>
+        <w:rFonts w:ascii="Courier New" w:hAnsi="Courier New" w:cs="Courier New" w:hint="default"/>
+      </w:rPr>
+    </w:lvl>
+    <w:lvl w:ilvl="2" w:tplc="04090005" w:tentative="1">
+      <w:start w:val="1"/>
+      <w:numFmt w:val="bullet"/>
+      <w:lvlText w:val=""/>
+      <w:lvlJc w:val="left"/>
+      <w:pPr>
+        <w:ind w:left="2160" w:hanging="360"/>
+      </w:pPr>
+      <w:rPr>
+        <w:rFonts w:ascii="Wingdings" w:hAnsi="Wingdings" w:hint="default"/>
+      </w:rPr>
+    </w:lvl>
+    <w:lvl w:ilvl="3" w:tplc="04090001" w:tentative="1">
+      <w:start w:val="1"/>
+      <w:numFmt w:val="bullet"/>
+      <w:lvlText w:val=""/>
+      <w:lvlJc w:val="left"/>
+      <w:pPr>
+        <w:ind w:left="2880" w:hanging="360"/>
+      </w:pPr>
+      <w:rPr>
+        <w:rFonts w:ascii="Symbol" w:hAnsi="Symbol" w:hint="default"/>
+      </w:rPr>
+    </w:lvl>
+    <w:lvl w:ilvl="4" w:tplc="04090003" w:tentative="1">
+      <w:start w:val="1"/>
+      <w:numFmt w:val="bullet"/>
+      <w:lvlText w:val="o"/>
+      <w:lvlJc w:val="left"/>
+      <w:pPr>
+        <w:ind w:left="3600" w:hanging="360"/>
+      </w:pPr>
+      <w:rPr>
+        <w:rFonts w:ascii="Courier New" w:hAnsi="Courier New" w:cs="Courier New" w:hint="default"/>
+      </w:rPr>
+    </w:lvl>
+    <w:lvl w:ilvl="5" w:tplc="04090005" w:tentative="1">
+      <w:start w:val="1"/>
+      <w:numFmt w:val="bullet"/>
+      <w:lvlText w:val=""/>
+      <w:lvlJc w:val="left"/>
+      <w:pPr>
+        <w:ind w:left="4320" w:hanging="360"/>
+      </w:pPr>
+      <w:rPr>
+        <w:rFonts w:ascii="Wingdings" w:hAnsi="Wingdings" w:hint="default"/>
+      </w:rPr>
+    </w:lvl>
+    <w:lvl w:ilvl="6" w:tplc="04090001" w:tentative="1">
+      <w:start w:val="1"/>
+      <w:numFmt w:val="bullet"/>
+      <w:lvlText w:val=""/>
+      <w:lvlJc w:val="left"/>
+      <w:pPr>
+        <w:ind w:left="5040" w:hanging="360"/>
+      </w:pPr>
+      <w:rPr>
+        <w:rFonts w:ascii="Symbol" w:hAnsi="Symbol" w:hint="default"/>
+      </w:rPr>
+    </w:lvl>
+    <w:lvl w:ilvl="7" w:tplc="04090003" w:tentative="1">
+      <w:start w:val="1"/>
+      <w:numFmt w:val="bullet"/>
+      <w:lvlText w:val="o"/>
+      <w:lvlJc w:val="left"/>
+      <w:pPr>
+        <w:ind w:left="5760" w:hanging="360"/>
+      </w:pPr>
+      <w:rPr>
+        <w:rFonts w:ascii="Courier New" w:hAnsi="Courier New" w:cs="Courier New" w:hint="default"/>
+      </w:rPr>
+    </w:lvl>
+    <w:lvl w:ilvl="8" w:tplc="04090005" w:tentative="1">
+      <w:start w:val="1"/>
+      <w:numFmt w:val="bullet"/>
+      <w:lvlText w:val=""/>
+      <w:lvlJc w:val="left"/>
+      <w:pPr>
+        <w:ind w:left="6480" w:hanging="360"/>
+      </w:pPr>
+      <w:rPr>
+        <w:rFonts w:ascii="Wingdings" w:hAnsi="Wingdings" w:hint="default"/>
+      </w:rPr>
+    </w:lvl>
+  </w:abstractNum>
+  <w:abstractNum w:abstractNumId="2" w15:restartNumberingAfterBreak="0">
     <w:nsid w:val="301314CD"/>
     <w:multiLevelType w:val="hybridMultilevel"/>
     <w:tmpl w:val="2B70D6E2"/>
@@ -3900,17 +5609,136 @@
       </w:pPr>
     </w:lvl>
   </w:abstractNum>
+  <w:abstractNum w:abstractNumId="3" w15:restartNumberingAfterBreak="0">
+    <w:nsid w:val="5A1D503F"/>
+    <w:multiLevelType w:val="hybridMultilevel"/>
+    <w:tmpl w:val="83CCCD4C"/>
+    <w:lvl w:ilvl="0" w:tplc="04090001">
+      <w:start w:val="1"/>
+      <w:numFmt w:val="bullet"/>
+      <w:lvlText w:val=""/>
+      <w:lvlJc w:val="left"/>
+      <w:pPr>
+        <w:ind w:left="720" w:hanging="360"/>
+      </w:pPr>
+      <w:rPr>
+        <w:rFonts w:ascii="Symbol" w:hAnsi="Symbol" w:hint="default"/>
+      </w:rPr>
+    </w:lvl>
+    <w:lvl w:ilvl="1" w:tplc="04090003" w:tentative="1">
+      <w:start w:val="1"/>
+      <w:numFmt w:val="bullet"/>
+      <w:lvlText w:val="o"/>
+      <w:lvlJc w:val="left"/>
+      <w:pPr>
+        <w:ind w:left="1440" w:hanging="360"/>
+      </w:pPr>
+      <w:rPr>
+        <w:rFonts w:ascii="Courier New" w:hAnsi="Courier New" w:cs="Courier New" w:hint="default"/>
+      </w:rPr>
+    </w:lvl>
+    <w:lvl w:ilvl="2" w:tplc="04090005" w:tentative="1">
+      <w:start w:val="1"/>
+      <w:numFmt w:val="bullet"/>
+      <w:lvlText w:val=""/>
+      <w:lvlJc w:val="left"/>
+      <w:pPr>
+        <w:ind w:left="2160" w:hanging="360"/>
+      </w:pPr>
+      <w:rPr>
+        <w:rFonts w:ascii="Wingdings" w:hAnsi="Wingdings" w:hint="default"/>
+      </w:rPr>
+    </w:lvl>
+    <w:lvl w:ilvl="3" w:tplc="04090001" w:tentative="1">
+      <w:start w:val="1"/>
+      <w:numFmt w:val="bullet"/>
+      <w:lvlText w:val=""/>
+      <w:lvlJc w:val="left"/>
+      <w:pPr>
+        <w:ind w:left="2880" w:hanging="360"/>
+      </w:pPr>
+      <w:rPr>
+        <w:rFonts w:ascii="Symbol" w:hAnsi="Symbol" w:hint="default"/>
+      </w:rPr>
+    </w:lvl>
+    <w:lvl w:ilvl="4" w:tplc="04090003" w:tentative="1">
+      <w:start w:val="1"/>
+      <w:numFmt w:val="bullet"/>
+      <w:lvlText w:val="o"/>
+      <w:lvlJc w:val="left"/>
+      <w:pPr>
+        <w:ind w:left="3600" w:hanging="360"/>
+      </w:pPr>
+      <w:rPr>
+        <w:rFonts w:ascii="Courier New" w:hAnsi="Courier New" w:cs="Courier New" w:hint="default"/>
+      </w:rPr>
+    </w:lvl>
+    <w:lvl w:ilvl="5" w:tplc="04090005" w:tentative="1">
+      <w:start w:val="1"/>
+      <w:numFmt w:val="bullet"/>
+      <w:lvlText w:val=""/>
+      <w:lvlJc w:val="left"/>
+      <w:pPr>
+        <w:ind w:left="4320" w:hanging="360"/>
+      </w:pPr>
+      <w:rPr>
+        <w:rFonts w:ascii="Wingdings" w:hAnsi="Wingdings" w:hint="default"/>
+      </w:rPr>
+    </w:lvl>
+    <w:lvl w:ilvl="6" w:tplc="04090001" w:tentative="1">
+      <w:start w:val="1"/>
+      <w:numFmt w:val="bullet"/>
+      <w:lvlText w:val=""/>
+      <w:lvlJc w:val="left"/>
+      <w:pPr>
+        <w:ind w:left="5040" w:hanging="360"/>
+      </w:pPr>
+      <w:rPr>
+        <w:rFonts w:ascii="Symbol" w:hAnsi="Symbol" w:hint="default"/>
+      </w:rPr>
+    </w:lvl>
+    <w:lvl w:ilvl="7" w:tplc="04090003" w:tentative="1">
+      <w:start w:val="1"/>
+      <w:numFmt w:val="bullet"/>
+      <w:lvlText w:val="o"/>
+      <w:lvlJc w:val="left"/>
+      <w:pPr>
+        <w:ind w:left="5760" w:hanging="360"/>
+      </w:pPr>
+      <w:rPr>
+        <w:rFonts w:ascii="Courier New" w:hAnsi="Courier New" w:cs="Courier New" w:hint="default"/>
+      </w:rPr>
+    </w:lvl>
+    <w:lvl w:ilvl="8" w:tplc="04090005" w:tentative="1">
+      <w:start w:val="1"/>
+      <w:numFmt w:val="bullet"/>
+      <w:lvlText w:val=""/>
+      <w:lvlJc w:val="left"/>
+      <w:pPr>
+        <w:ind w:left="6480" w:hanging="360"/>
+      </w:pPr>
+      <w:rPr>
+        <w:rFonts w:ascii="Wingdings" w:hAnsi="Wingdings" w:hint="default"/>
+      </w:rPr>
+    </w:lvl>
+  </w:abstractNum>
   <w:num w:numId="1">
-    <w:abstractNumId w:val="1"/>
+    <w:abstractNumId w:val="2"/>
   </w:num>
   <w:num w:numId="2">
     <w:abstractNumId w:val="0"/>
+  </w:num>
+  <w:num w:numId="3">
+    <w:abstractNumId w:val="1"/>
+  </w:num>
+  <w:num w:numId="4">
+    <w:abstractNumId w:val="3"/>
   </w:num>
 </w:numbering>
 </file>
 
 <file path=word/people.xml><?xml version="1.0" encoding="utf-8"?>
-<w15:people xmlns:wpc="http://schemas.microsoft.com/office/word/2010/wordprocessingCanvas" xmlns:cx="http://schemas.microsoft.com/office/drawing/2014/chartex" xmlns:cx1="http://schemas.microsoft.com/office/drawing/2015/9/8/chartex" xmlns:cx2="http://schemas.microsoft.com/office/drawing/2015/10/21/chartex" xmlns:cx3="http://schemas.microsoft.com/office/drawing/2016/5/9/chartex" xmlns:cx4="http://schemas.microsoft.com/office/drawing/2016/5/10/chartex" xmlns:cx5="http://schemas.microsoft.com/office/drawing/2016/5/11/chartex" xmlns:cx6="http://schemas.microsoft.com/office/drawing/2016/5/12/chartex" xmlns:cx7="http://schemas.microsoft.com/office/drawing/2016/5/13/chartex" xmlns:cx8="http://schemas.microsoft.com/office/drawing/2016/5/14/chartex" xmlns:mc="http://schemas.openxmlformats.org/markup-compatibility/2006" xmlns:aink="http://schemas.microsoft.com/office/drawing/2016/ink" xmlns:am3d="http://schemas.microsoft.com/office/drawing/2017/model3d" xmlns:o="urn:schemas-microsoft-com:office:office" xmlns:r="http://schemas.openxmlformats.org/officeDocument/2006/relationships" xmlns:m="http://schemas.openxmlformats.org/officeDocument/2006/math" xmlns:v="urn:schemas-microsoft-com:vml" xmlns:wp14="http://schemas.microsoft.com/office/word/2010/wordprocessingDrawing" xmlns:wp="http://schemas.openxmlformats.org/drawingml/2006/wordprocessingDrawing" xmlns:w10="urn:schemas-microsoft-com:office:word" xmlns:w="http://schemas.openxmlformats.org/wordprocessingml/2006/main" xmlns:w14="http://schemas.microsoft.com/office/word/2010/wordml" xmlns:w15="http://schemas.microsoft.com/office/word/2012/wordml" xmlns:w16cex="http://schemas.microsoft.com/office/word/2018/wordml/cex" xmlns:w16cid="http://schemas.microsoft.com/office/word/2016/wordml/cid" xmlns:w16="http://schemas.microsoft.com/office/word/2018/wordml" xmlns:w16se="http://schemas.microsoft.com/office/word/2015/wordml/symex" xmlns:wpg="http://schemas.microsoft.com/office/word/2010/wordprocessingGroup" xmlns:wpi="http://schemas.microsoft.com/office/word/2010/wordprocessingInk" xmlns:wne="http://schemas.microsoft.com/office/word/2006/wordml" xmlns:wps="http://schemas.microsoft.com/office/word/2010/wordprocessingShape" mc:Ignorable="w14 w15 w16se w16cid w16 w16cex wp14">
+<w15:people xmlns:wpc="http://schemas.microsoft.com/office/word/2010/wordprocessingCanvas" xmlns:cx="http://schemas.microsoft.com/office/drawing/2014/chartex" xmlns:cx1="http://schemas.microsoft.com/office/drawing/2015/9/8/chartex" xmlns:cx2="http://schemas.microsoft.com/office/drawing/2015/10/21/chartex" xmlns:cx3="http://schemas.microsoft.com/office/drawing/2016/5/9/chartex" xmlns:cx4="http://schemas.microsoft.com/office/drawing/2016/5/10/chartex" xmlns:cx5="http://schemas.microsoft.com/office/drawing/2016/5/11/chartex" xmlns:cx6="http://schemas.microsoft.com/office/drawing/2016/5/12/chartex" xmlns:cx7="http://schemas.microsoft.com/office/drawing/2016/5/13/chartex" xmlns:cx8="http://schemas.microsoft.com/office/drawing/2016/5/14/chartex" xmlns:mc="http://schemas.openxmlformats.org/markup-compatibility/2006" xmlns:aink="http://schemas.microsoft.com/office/drawing/2016/ink" xmlns:am3d="http://schemas.microsoft.com/office/drawing/2017/model3d" xmlns:o="urn:schemas-microsoft-com:office:office" xmlns:r="http://schemas.openxmlformats.org/officeDocument/2006/relationships" xmlns:m="http://schemas.openxmlformats.org/officeDocument/2006/math" xmlns:v="urn:schemas-microsoft-com:vml" xmlns:wp14="http://schemas.microsoft.com/office/word/2010/wordprocessingDrawing" xmlns:wp="http://schemas.openxmlformats.org/drawingml/2006/wordprocessingDrawing" xmlns:w10="urn:schemas-microsoft-com:office:word" xmlns:w="http://schemas.openxmlformats.org/wordprocessingml/2006/main" xmlns:w14="http://schemas.microsoft.com/office/word/2010/wordml" xmlns:w15="http://schemas.microsoft.com/office/word/2012/wordml" xmlns:w16cex="http://schemas.microsoft.com/office/word/2018/wordml/cex" xmlns:w16cid="http://schemas.microsoft.com/office/word/2016/wordml/cid" xmlns:w16="http://schemas.microsoft.com/office/word/2018/wordml" xmlns:w16sdtdh="http://schemas.microsoft.com/office/word/2020/wordml/sdtdatahash" xmlns:w16se="http://schemas.microsoft.com/office/word/2015/wordml/symex" xmlns:wpg="http://schemas.microsoft.com/office/word/2010/wordprocessingGroup" xmlns:wpi="http://schemas.microsoft.com/office/word/2010/wordprocessingInk" xmlns:wne="http://schemas.microsoft.com/office/word/2006/wordml" xmlns:wps="http://schemas.microsoft.com/office/word/2010/wordprocessingShape" mc:Ignorable="w14 w15 w16se w16cid w16 w16cex w16sdtdh wp14">
   <w15:person w15:author="John Sw.">
     <w15:presenceInfo w15:providerId="None" w15:userId="John Sw."/>
   </w15:person>
@@ -3918,7 +5746,7 @@
 </file>
 
 <file path=word/styles.xml><?xml version="1.0" encoding="utf-8"?>
-<w:styles xmlns:mc="http://schemas.openxmlformats.org/markup-compatibility/2006" xmlns:r="http://schemas.openxmlformats.org/officeDocument/2006/relationships" xmlns:w="http://schemas.openxmlformats.org/wordprocessingml/2006/main" xmlns:w14="http://schemas.microsoft.com/office/word/2010/wordml" xmlns:w15="http://schemas.microsoft.com/office/word/2012/wordml" xmlns:w16cex="http://schemas.microsoft.com/office/word/2018/wordml/cex" xmlns:w16cid="http://schemas.microsoft.com/office/word/2016/wordml/cid" xmlns:w16="http://schemas.microsoft.com/office/word/2018/wordml" xmlns:w16se="http://schemas.microsoft.com/office/word/2015/wordml/symex" mc:Ignorable="w14 w15 w16se w16cid w16 w16cex">
+<w:styles xmlns:mc="http://schemas.openxmlformats.org/markup-compatibility/2006" xmlns:r="http://schemas.openxmlformats.org/officeDocument/2006/relationships" xmlns:w="http://schemas.openxmlformats.org/wordprocessingml/2006/main" xmlns:w14="http://schemas.microsoft.com/office/word/2010/wordml" xmlns:w15="http://schemas.microsoft.com/office/word/2012/wordml" xmlns:w16cex="http://schemas.microsoft.com/office/word/2018/wordml/cex" xmlns:w16cid="http://schemas.microsoft.com/office/word/2016/wordml/cid" xmlns:w16="http://schemas.microsoft.com/office/word/2018/wordml" xmlns:w16sdtdh="http://schemas.microsoft.com/office/word/2020/wordml/sdtdatahash" xmlns:w16se="http://schemas.microsoft.com/office/word/2015/wordml/symex" mc:Ignorable="w14 w15 w16se w16cid w16 w16cex w16sdtdh">
   <w:docDefaults>
     <w:rPrDefault>
       <w:rPr>
@@ -4363,6 +6191,7 @@
   <w:style w:type="character" w:default="1" w:styleId="DefaultParagraphFont">
     <w:name w:val="Default Paragraph Font"/>
     <w:uiPriority w:val="1"/>
+    <w:semiHidden/>
     <w:unhideWhenUsed/>
   </w:style>
   <w:style w:type="table" w:default="1" w:styleId="TableNormal">

</xml_diff>

<commit_message>
Commit 1/2 after Charlotte's edits (have to split into two bc R is being stubborn)
</commit_message>
<xml_diff>
--- a/Simulation_summary_README.docx
+++ b/Simulation_summary_README.docx
@@ -13,7 +13,864 @@
         <w:rPr>
           <w:b/>
         </w:rPr>
-        <w:t>Currently (as of 05/20/2021)</w:t>
+        <w:t>Currently (as of 0</w:t>
+      </w:r>
+      <w:r>
+        <w:rPr>
+          <w:b/>
+        </w:rPr>
+        <w:t>6</w:t>
+      </w:r>
+      <w:r>
+        <w:rPr>
+          <w:b/>
+        </w:rPr>
+        <w:t>/</w:t>
+      </w:r>
+      <w:r>
+        <w:rPr>
+          <w:b/>
+        </w:rPr>
+        <w:t>07</w:t>
+      </w:r>
+      <w:r>
+        <w:rPr>
+          <w:b/>
+        </w:rPr>
+        <w:t>/2021)</w:t>
+      </w:r>
+    </w:p>
+    <w:p>
+      <w:pPr>
+        <w:pStyle w:val="NormalWeb"/>
+        <w:spacing w:before="0" w:beforeAutospacing="0" w:after="0" w:afterAutospacing="0"/>
+        <w:rPr>
+          <w:rFonts w:ascii="Garamond" w:hAnsi="Garamond"/>
+          <w:sz w:val="22"/>
+          <w:szCs w:val="22"/>
+        </w:rPr>
+      </w:pPr>
+      <w:r>
+        <w:rPr>
+          <w:rFonts w:ascii="Garamond" w:hAnsi="Garamond"/>
+          <w:sz w:val="22"/>
+          <w:szCs w:val="22"/>
+        </w:rPr>
+        <w:t xml:space="preserve">After meeting with Charlotte and </w:t>
+      </w:r>
+      <w:proofErr w:type="spellStart"/>
+      <w:r>
+        <w:rPr>
+          <w:rFonts w:ascii="Garamond" w:hAnsi="Garamond"/>
+          <w:sz w:val="22"/>
+          <w:szCs w:val="22"/>
+        </w:rPr>
+        <w:t>Dovi</w:t>
+      </w:r>
+      <w:proofErr w:type="spellEnd"/>
+      <w:r>
+        <w:rPr>
+          <w:rFonts w:ascii="Garamond" w:hAnsi="Garamond"/>
+          <w:sz w:val="22"/>
+          <w:szCs w:val="22"/>
+        </w:rPr>
+        <w:t xml:space="preserve"> on 5/20, Charlotte revamped the simulation code to make it jive with the model code</w:t>
+      </w:r>
+      <w:r>
+        <w:rPr>
+          <w:rFonts w:ascii="Garamond" w:hAnsi="Garamond"/>
+          <w:sz w:val="22"/>
+          <w:szCs w:val="22"/>
+        </w:rPr>
+        <w:t xml:space="preserve"> (details below).</w:t>
+      </w:r>
+    </w:p>
+    <w:p>
+      <w:pPr>
+        <w:pStyle w:val="NormalWeb"/>
+        <w:spacing w:before="0" w:beforeAutospacing="0" w:after="0" w:afterAutospacing="0"/>
+        <w:rPr>
+          <w:rFonts w:ascii="Garamond" w:hAnsi="Garamond"/>
+          <w:sz w:val="22"/>
+          <w:szCs w:val="22"/>
+        </w:rPr>
+      </w:pPr>
+    </w:p>
+    <w:p>
+      <w:r>
+        <w:t>For now, t</w:t>
+      </w:r>
+      <w:r>
+        <w:t xml:space="preserve">he main script I’m using </w:t>
+      </w:r>
+      <w:r>
+        <w:t>is</w:t>
+      </w:r>
+      <w:r>
+        <w:t>:</w:t>
+      </w:r>
+    </w:p>
+    <w:p>
+      <w:proofErr w:type="spellStart"/>
+      <w:r>
+        <w:t>CKMR_DoviIBS_Lemon_sharks_AvgN_6yrs_06.07.2021_Lemon_CB</w:t>
+      </w:r>
+      <w:proofErr w:type="spellEnd"/>
+    </w:p>
+    <w:p>
+      <w:pPr>
+        <w:pStyle w:val="NormalWeb"/>
+        <w:spacing w:before="0" w:beforeAutospacing="0" w:after="0" w:afterAutospacing="0"/>
+        <w:rPr>
+          <w:rFonts w:ascii="Garamond" w:hAnsi="Garamond"/>
+          <w:sz w:val="22"/>
+          <w:szCs w:val="22"/>
+        </w:rPr>
+      </w:pPr>
+    </w:p>
+    <w:p>
+      <w:pPr>
+        <w:pStyle w:val="NormalWeb"/>
+        <w:numPr>
+          <w:ilvl w:val="0"/>
+          <w:numId w:val="11"/>
+        </w:numPr>
+        <w:spacing w:before="0" w:beforeAutospacing="0" w:after="0" w:afterAutospacing="0"/>
+        <w:rPr>
+          <w:rFonts w:ascii="Garamond" w:hAnsi="Garamond"/>
+          <w:sz w:val="22"/>
+          <w:szCs w:val="22"/>
+        </w:rPr>
+      </w:pPr>
+      <w:r>
+        <w:rPr>
+          <w:rFonts w:ascii="Garamond" w:hAnsi="Garamond"/>
+          <w:sz w:val="22"/>
+          <w:szCs w:val="22"/>
+        </w:rPr>
+        <w:t>First goal is to run without the ‘try’ function and make sure the model isn’t failing during any specific iteration.</w:t>
+      </w:r>
+    </w:p>
+    <w:p>
+      <w:pPr>
+        <w:pStyle w:val="NormalWeb"/>
+        <w:numPr>
+          <w:ilvl w:val="0"/>
+          <w:numId w:val="11"/>
+        </w:numPr>
+        <w:spacing w:before="0" w:beforeAutospacing="0" w:after="0" w:afterAutospacing="0"/>
+        <w:rPr>
+          <w:rFonts w:ascii="Garamond" w:hAnsi="Garamond"/>
+          <w:sz w:val="22"/>
+          <w:szCs w:val="22"/>
+        </w:rPr>
+      </w:pPr>
+      <w:r>
+        <w:rPr>
+          <w:rFonts w:ascii="Garamond" w:hAnsi="Garamond"/>
+          <w:sz w:val="22"/>
+          <w:szCs w:val="22"/>
+        </w:rPr>
+        <w:t>Second goal is to add skipped-breeding into the data generation model.</w:t>
+      </w:r>
+    </w:p>
+    <w:p>
+      <w:pPr>
+        <w:pStyle w:val="NormalWeb"/>
+        <w:numPr>
+          <w:ilvl w:val="0"/>
+          <w:numId w:val="11"/>
+        </w:numPr>
+        <w:spacing w:before="0" w:beforeAutospacing="0" w:after="0" w:afterAutospacing="0"/>
+        <w:rPr>
+          <w:rFonts w:ascii="Garamond" w:hAnsi="Garamond"/>
+          <w:sz w:val="22"/>
+          <w:szCs w:val="22"/>
+        </w:rPr>
+      </w:pPr>
+      <w:r>
+        <w:rPr>
+          <w:rFonts w:ascii="Garamond" w:hAnsi="Garamond"/>
+          <w:sz w:val="22"/>
+          <w:szCs w:val="22"/>
+        </w:rPr>
+        <w:t>Third goal is to adapt the model to account for skipped-breeding.</w:t>
+      </w:r>
+    </w:p>
+    <w:p>
+      <w:pPr>
+        <w:pStyle w:val="NormalWeb"/>
+        <w:spacing w:before="0" w:beforeAutospacing="0" w:after="0" w:afterAutospacing="0"/>
+        <w:rPr>
+          <w:rFonts w:ascii="Garamond" w:hAnsi="Garamond"/>
+          <w:sz w:val="22"/>
+          <w:szCs w:val="22"/>
+        </w:rPr>
+      </w:pPr>
+    </w:p>
+    <w:p>
+      <w:pPr>
+        <w:pStyle w:val="NormalWeb"/>
+        <w:spacing w:before="0" w:beforeAutospacing="0" w:after="0" w:afterAutospacing="0"/>
+        <w:rPr>
+          <w:rFonts w:ascii="Garamond" w:hAnsi="Garamond"/>
+          <w:sz w:val="22"/>
+          <w:szCs w:val="22"/>
+        </w:rPr>
+      </w:pPr>
+      <w:r>
+        <w:rPr>
+          <w:rFonts w:ascii="Garamond" w:hAnsi="Garamond"/>
+          <w:sz w:val="22"/>
+          <w:szCs w:val="22"/>
+        </w:rPr>
+        <w:t>I also need to reorganize and set up my infrastructure better to work with this new code …</w:t>
+      </w:r>
+    </w:p>
+    <w:p>
+      <w:pPr>
+        <w:pStyle w:val="NormalWeb"/>
+        <w:spacing w:before="0" w:beforeAutospacing="0" w:after="0" w:afterAutospacing="0"/>
+        <w:rPr>
+          <w:rFonts w:ascii="Garamond" w:hAnsi="Garamond"/>
+          <w:sz w:val="22"/>
+          <w:szCs w:val="22"/>
+        </w:rPr>
+      </w:pPr>
+    </w:p>
+    <w:p>
+      <w:pPr>
+        <w:pStyle w:val="NormalWeb"/>
+        <w:spacing w:before="0" w:beforeAutospacing="0" w:after="0" w:afterAutospacing="0"/>
+        <w:rPr>
+          <w:rFonts w:ascii="Garamond" w:hAnsi="Garamond"/>
+          <w:b/>
+          <w:bCs/>
+          <w:sz w:val="22"/>
+          <w:szCs w:val="22"/>
+        </w:rPr>
+      </w:pPr>
+      <w:r>
+        <w:rPr>
+          <w:rFonts w:ascii="Garamond" w:hAnsi="Garamond"/>
+          <w:b/>
+          <w:bCs/>
+          <w:sz w:val="22"/>
+          <w:szCs w:val="22"/>
+        </w:rPr>
+        <w:t>Details about what Charlotte did:</w:t>
+      </w:r>
+    </w:p>
+    <w:p>
+      <w:pPr>
+        <w:pStyle w:val="NormalWeb"/>
+        <w:spacing w:before="0" w:beforeAutospacing="0" w:after="0" w:afterAutospacing="0"/>
+        <w:rPr>
+          <w:rFonts w:ascii="Garamond" w:hAnsi="Garamond"/>
+          <w:sz w:val="22"/>
+          <w:szCs w:val="22"/>
+        </w:rPr>
+      </w:pPr>
+      <w:r>
+        <w:rPr>
+          <w:rFonts w:ascii="Garamond" w:hAnsi="Garamond"/>
+          <w:sz w:val="22"/>
+          <w:szCs w:val="22"/>
+        </w:rPr>
+        <w:t xml:space="preserve">Charlotte started by using the binomial </w:t>
+      </w:r>
+      <w:r>
+        <w:rPr>
+          <w:rFonts w:ascii="Garamond" w:hAnsi="Garamond"/>
+          <w:sz w:val="22"/>
+          <w:szCs w:val="22"/>
+        </w:rPr>
+        <w:t xml:space="preserve">distribution during mating </w:t>
+      </w:r>
+      <w:r>
+        <w:rPr>
+          <w:rFonts w:ascii="Garamond" w:hAnsi="Garamond"/>
+          <w:sz w:val="22"/>
+          <w:szCs w:val="22"/>
+        </w:rPr>
+        <w:t>- so a maximum of 1 pup per female per year</w:t>
+      </w:r>
+      <w:r>
+        <w:rPr>
+          <w:rFonts w:ascii="Garamond" w:hAnsi="Garamond"/>
+          <w:sz w:val="22"/>
+          <w:szCs w:val="22"/>
+        </w:rPr>
+        <w:t xml:space="preserve"> - t</w:t>
+      </w:r>
+      <w:r>
+        <w:rPr>
+          <w:rFonts w:ascii="Garamond" w:hAnsi="Garamond"/>
+          <w:sz w:val="22"/>
+          <w:szCs w:val="22"/>
+        </w:rPr>
+        <w:t xml:space="preserve">hen went back and added multiple mates and changed the binomial to </w:t>
+      </w:r>
+      <w:proofErr w:type="spellStart"/>
+      <w:r>
+        <w:rPr>
+          <w:rFonts w:ascii="Garamond" w:hAnsi="Garamond"/>
+          <w:sz w:val="22"/>
+          <w:szCs w:val="22"/>
+        </w:rPr>
+        <w:t>poisson</w:t>
+      </w:r>
+      <w:proofErr w:type="spellEnd"/>
+      <w:r>
+        <w:rPr>
+          <w:rFonts w:ascii="Garamond" w:hAnsi="Garamond"/>
+          <w:sz w:val="22"/>
+          <w:szCs w:val="22"/>
+        </w:rPr>
+        <w:t xml:space="preserve">. Now, the model is giving unbiased estimates </w:t>
+      </w:r>
+      <w:r>
+        <w:rPr>
+          <w:rFonts w:ascii="Garamond" w:hAnsi="Garamond"/>
+          <w:i/>
+          <w:iCs/>
+          <w:sz w:val="22"/>
+          <w:szCs w:val="22"/>
+        </w:rPr>
+        <w:t xml:space="preserve">as long as skipped breeding is not introduced. </w:t>
+      </w:r>
+      <w:r>
+        <w:rPr>
+          <w:rFonts w:ascii="Garamond" w:hAnsi="Garamond"/>
+          <w:sz w:val="22"/>
+          <w:szCs w:val="22"/>
+        </w:rPr>
+        <w:t>Once skipped-breeding is introduced, the model fails (see below):</w:t>
+      </w:r>
+    </w:p>
+    <w:p>
+      <w:pPr>
+        <w:pStyle w:val="NormalWeb"/>
+        <w:spacing w:before="0" w:beforeAutospacing="0" w:after="0" w:afterAutospacing="0"/>
+        <w:rPr>
+          <w:rFonts w:ascii="Garamond" w:hAnsi="Garamond"/>
+          <w:sz w:val="22"/>
+          <w:szCs w:val="22"/>
+        </w:rPr>
+      </w:pPr>
+    </w:p>
+    <w:p>
+      <w:pPr>
+        <w:pStyle w:val="NormalWeb"/>
+        <w:spacing w:before="0" w:beforeAutospacing="0" w:after="0" w:afterAutospacing="0"/>
+        <w:rPr>
+          <w:rFonts w:ascii="Garamond" w:hAnsi="Garamond"/>
+          <w:sz w:val="22"/>
+          <w:szCs w:val="22"/>
+        </w:rPr>
+      </w:pPr>
+      <w:r>
+        <w:rPr>
+          <w:rFonts w:ascii="Garamond" w:hAnsi="Garamond"/>
+          <w:sz w:val="22"/>
+          <w:szCs w:val="22"/>
+        </w:rPr>
+        <w:t xml:space="preserve">Here are the results after Charlotte’s edits to the code </w:t>
+      </w:r>
+      <w:r>
+        <w:rPr>
+          <w:rFonts w:ascii="Garamond" w:hAnsi="Garamond"/>
+          <w:i/>
+          <w:iCs/>
+          <w:sz w:val="22"/>
+          <w:szCs w:val="22"/>
+        </w:rPr>
+        <w:t>without</w:t>
+      </w:r>
+      <w:r>
+        <w:rPr>
+          <w:rFonts w:ascii="Garamond" w:hAnsi="Garamond"/>
+          <w:sz w:val="22"/>
+          <w:szCs w:val="22"/>
+        </w:rPr>
+        <w:t xml:space="preserve"> skipped breeding:</w:t>
+      </w:r>
+    </w:p>
+    <w:p>
+      <w:pPr>
+        <w:pStyle w:val="NormalWeb"/>
+        <w:spacing w:before="0" w:beforeAutospacing="0" w:after="0" w:afterAutospacing="0"/>
+        <w:rPr>
+          <w:rFonts w:ascii="Garamond" w:hAnsi="Garamond"/>
+          <w:sz w:val="22"/>
+          <w:szCs w:val="22"/>
+        </w:rPr>
+      </w:pPr>
+      <w:r>
+        <w:rPr>
+          <w:rFonts w:ascii="Garamond" w:hAnsi="Garamond"/>
+          <w:noProof/>
+          <w:sz w:val="22"/>
+          <w:szCs w:val="22"/>
+        </w:rPr>
+        <w:drawing>
+          <wp:inline distT="0" distB="0" distL="0" distR="0" wp14:anchorId="06C8EED7" wp14:editId="73DC2996">
+            <wp:extent cx="5943600" cy="3329940"/>
+            <wp:effectExtent l="0" t="0" r="0" b="3810"/>
+            <wp:docPr id="3" name="Picture 3" descr="Chart, box and whisker chart&#10;&#10;Description automatically generated"/>
+            <wp:cNvGraphicFramePr>
+              <a:graphicFrameLocks xmlns:a="http://schemas.openxmlformats.org/drawingml/2006/main" noChangeAspect="1"/>
+            </wp:cNvGraphicFramePr>
+            <a:graphic xmlns:a="http://schemas.openxmlformats.org/drawingml/2006/main">
+              <a:graphicData uri="http://schemas.openxmlformats.org/drawingml/2006/picture">
+                <pic:pic xmlns:pic="http://schemas.openxmlformats.org/drawingml/2006/picture">
+                  <pic:nvPicPr>
+                    <pic:cNvPr id="3" name="Picture 3" descr="Chart, box and whisker chart&#10;&#10;Description automatically generated"/>
+                    <pic:cNvPicPr/>
+                  </pic:nvPicPr>
+                  <pic:blipFill>
+                    <a:blip r:embed="rId5">
+                      <a:extLst>
+                        <a:ext uri="{28A0092B-C50C-407E-A947-70E740481C1C}">
+                          <a14:useLocalDpi xmlns:a14="http://schemas.microsoft.com/office/drawing/2010/main" val="0"/>
+                        </a:ext>
+                      </a:extLst>
+                    </a:blip>
+                    <a:stretch>
+                      <a:fillRect/>
+                    </a:stretch>
+                  </pic:blipFill>
+                  <pic:spPr>
+                    <a:xfrm>
+                      <a:off x="0" y="0"/>
+                      <a:ext cx="5943600" cy="3329940"/>
+                    </a:xfrm>
+                    <a:prstGeom prst="rect">
+                      <a:avLst/>
+                    </a:prstGeom>
+                  </pic:spPr>
+                </pic:pic>
+              </a:graphicData>
+            </a:graphic>
+          </wp:inline>
+        </w:drawing>
+      </w:r>
+    </w:p>
+    <w:p>
+      <w:pPr>
+        <w:spacing w:after="0" w:line="240" w:lineRule="auto"/>
+        <w:ind w:left="540"/>
+        <w:rPr>
+          <w:rFonts w:eastAsia="Times New Roman" w:cs="Times New Roman"/>
+          <w:bCs w:val="0"/>
+        </w:rPr>
+      </w:pPr>
+      <w:r>
+        <w:rPr>
+          <w:rFonts w:eastAsia="Times New Roman" w:cs="Times New Roman"/>
+          <w:bCs w:val="0"/>
+        </w:rPr>
+        <w:t> </w:t>
+      </w:r>
+    </w:p>
+    <w:p>
+      <w:pPr>
+        <w:spacing w:after="0" w:line="240" w:lineRule="auto"/>
+        <w:rPr>
+          <w:rFonts w:eastAsia="Times New Roman" w:cs="Times New Roman"/>
+          <w:bCs w:val="0"/>
+        </w:rPr>
+      </w:pPr>
+    </w:p>
+    <w:p>
+      <w:pPr>
+        <w:spacing w:after="0" w:line="240" w:lineRule="auto"/>
+        <w:rPr>
+          <w:rFonts w:eastAsia="Times New Roman" w:cs="Times New Roman"/>
+          <w:bCs w:val="0"/>
+        </w:rPr>
+      </w:pPr>
+      <w:r>
+        <w:rPr>
+          <w:rFonts w:eastAsia="Times New Roman" w:cs="Times New Roman"/>
+          <w:bCs w:val="0"/>
+        </w:rPr>
+        <w:t xml:space="preserve">And here are the results after Charlotte’s edits when the data generation model includes skipped-breeding that the </w:t>
+      </w:r>
+      <w:proofErr w:type="spellStart"/>
+      <w:r>
+        <w:rPr>
+          <w:rFonts w:eastAsia="Times New Roman" w:cs="Times New Roman"/>
+          <w:bCs w:val="0"/>
+        </w:rPr>
+        <w:t>CKMR</w:t>
+      </w:r>
+      <w:proofErr w:type="spellEnd"/>
+      <w:r>
+        <w:rPr>
+          <w:rFonts w:eastAsia="Times New Roman" w:cs="Times New Roman"/>
+          <w:bCs w:val="0"/>
+        </w:rPr>
+        <w:t xml:space="preserve"> model doesn’t account for:</w:t>
+      </w:r>
+    </w:p>
+    <w:p>
+      <w:pPr>
+        <w:spacing w:after="0" w:line="240" w:lineRule="auto"/>
+        <w:rPr>
+          <w:rFonts w:eastAsia="Times New Roman" w:cs="Times New Roman"/>
+          <w:bCs w:val="0"/>
+        </w:rPr>
+      </w:pPr>
+      <w:r>
+        <w:rPr>
+          <w:rFonts w:eastAsia="Times New Roman" w:cs="Times New Roman"/>
+          <w:bCs w:val="0"/>
+          <w:noProof/>
+        </w:rPr>
+        <w:lastRenderedPageBreak/>
+        <w:drawing>
+          <wp:inline distT="0" distB="0" distL="0" distR="0" wp14:anchorId="49D274F1" wp14:editId="3B6545B2">
+            <wp:extent cx="5943600" cy="3329940"/>
+            <wp:effectExtent l="0" t="0" r="0" b="3810"/>
+            <wp:docPr id="4" name="Picture 4" descr="Chart, box and whisker chart&#10;&#10;Description automatically generated"/>
+            <wp:cNvGraphicFramePr>
+              <a:graphicFrameLocks xmlns:a="http://schemas.openxmlformats.org/drawingml/2006/main" noChangeAspect="1"/>
+            </wp:cNvGraphicFramePr>
+            <a:graphic xmlns:a="http://schemas.openxmlformats.org/drawingml/2006/main">
+              <a:graphicData uri="http://schemas.openxmlformats.org/drawingml/2006/picture">
+                <pic:pic xmlns:pic="http://schemas.openxmlformats.org/drawingml/2006/picture">
+                  <pic:nvPicPr>
+                    <pic:cNvPr id="4" name="Picture 4" descr="Chart, box and whisker chart&#10;&#10;Description automatically generated"/>
+                    <pic:cNvPicPr/>
+                  </pic:nvPicPr>
+                  <pic:blipFill>
+                    <a:blip r:embed="rId6">
+                      <a:extLst>
+                        <a:ext uri="{28A0092B-C50C-407E-A947-70E740481C1C}">
+                          <a14:useLocalDpi xmlns:a14="http://schemas.microsoft.com/office/drawing/2010/main" val="0"/>
+                        </a:ext>
+                      </a:extLst>
+                    </a:blip>
+                    <a:stretch>
+                      <a:fillRect/>
+                    </a:stretch>
+                  </pic:blipFill>
+                  <pic:spPr>
+                    <a:xfrm>
+                      <a:off x="0" y="0"/>
+                      <a:ext cx="5943600" cy="3329940"/>
+                    </a:xfrm>
+                    <a:prstGeom prst="rect">
+                      <a:avLst/>
+                    </a:prstGeom>
+                  </pic:spPr>
+                </pic:pic>
+              </a:graphicData>
+            </a:graphic>
+          </wp:inline>
+        </w:drawing>
+      </w:r>
+    </w:p>
+    <w:p>
+      <w:pPr>
+        <w:spacing w:after="0" w:line="240" w:lineRule="auto"/>
+        <w:rPr>
+          <w:rFonts w:eastAsia="Times New Roman" w:cs="Times New Roman"/>
+          <w:bCs w:val="0"/>
+        </w:rPr>
+      </w:pPr>
+    </w:p>
+    <w:p>
+      <w:pPr>
+        <w:spacing w:after="0" w:line="240" w:lineRule="auto"/>
+        <w:rPr>
+          <w:rFonts w:eastAsia="Times New Roman" w:cs="Times New Roman"/>
+          <w:bCs w:val="0"/>
+        </w:rPr>
+      </w:pPr>
+      <w:r>
+        <w:rPr>
+          <w:rFonts w:eastAsia="Times New Roman" w:cs="Times New Roman"/>
+          <w:bCs w:val="0"/>
+        </w:rPr>
+        <w:t>Clearly, we need to account for skipped-breeding in the model.</w:t>
+      </w:r>
+    </w:p>
+    <w:p>
+      <w:pPr>
+        <w:spacing w:after="0" w:line="240" w:lineRule="auto"/>
+        <w:rPr>
+          <w:rFonts w:eastAsia="Times New Roman" w:cs="Times New Roman"/>
+          <w:bCs w:val="0"/>
+        </w:rPr>
+      </w:pPr>
+    </w:p>
+    <w:p>
+      <w:pPr>
+        <w:spacing w:after="0" w:line="240" w:lineRule="auto"/>
+        <w:rPr>
+          <w:rFonts w:eastAsia="Times New Roman" w:cs="Times New Roman"/>
+          <w:bCs w:val="0"/>
+        </w:rPr>
+      </w:pPr>
+      <w:r>
+        <w:rPr>
+          <w:rFonts w:eastAsia="Times New Roman" w:cs="Times New Roman"/>
+          <w:bCs w:val="0"/>
+        </w:rPr>
+        <w:t>The main issues</w:t>
+      </w:r>
+      <w:r>
+        <w:rPr>
+          <w:rFonts w:eastAsia="Times New Roman" w:cs="Times New Roman"/>
+          <w:bCs w:val="0"/>
+        </w:rPr>
+        <w:t xml:space="preserve"> that Charlotte addressed were</w:t>
+      </w:r>
+      <w:r>
+        <w:rPr>
+          <w:rFonts w:eastAsia="Times New Roman" w:cs="Times New Roman"/>
+          <w:bCs w:val="0"/>
+        </w:rPr>
+        <w:t xml:space="preserve">: </w:t>
+      </w:r>
+    </w:p>
+    <w:p>
+      <w:pPr>
+        <w:numPr>
+          <w:ilvl w:val="0"/>
+          <w:numId w:val="6"/>
+        </w:numPr>
+        <w:spacing w:after="0" w:line="240" w:lineRule="auto"/>
+        <w:ind w:left="1260"/>
+        <w:textAlignment w:val="center"/>
+        <w:rPr>
+          <w:rFonts w:eastAsia="Times New Roman" w:cs="Times New Roman"/>
+          <w:bCs w:val="0"/>
+        </w:rPr>
+      </w:pPr>
+      <w:r>
+        <w:rPr>
+          <w:rFonts w:eastAsia="Times New Roman" w:cs="Times New Roman"/>
+          <w:bCs w:val="0"/>
+        </w:rPr>
+        <w:t>the stable age distribution</w:t>
+      </w:r>
+    </w:p>
+    <w:p>
+      <w:pPr>
+        <w:numPr>
+          <w:ilvl w:val="1"/>
+          <w:numId w:val="7"/>
+        </w:numPr>
+        <w:spacing w:after="0" w:line="240" w:lineRule="auto"/>
+        <w:ind w:left="2520"/>
+        <w:textAlignment w:val="center"/>
+        <w:rPr>
+          <w:rFonts w:eastAsia="Times New Roman" w:cs="Times New Roman"/>
+          <w:bCs w:val="0"/>
+        </w:rPr>
+      </w:pPr>
+      <w:r>
+        <w:rPr>
+          <w:rFonts w:eastAsia="Times New Roman" w:cs="Times New Roman"/>
+          <w:bCs w:val="0"/>
+        </w:rPr>
+        <w:t>even though there's a burn-in, the cohort effect likely has a legacy effect when we start with everyone at age 12</w:t>
+      </w:r>
+    </w:p>
+    <w:p>
+      <w:pPr>
+        <w:numPr>
+          <w:ilvl w:val="0"/>
+          <w:numId w:val="7"/>
+        </w:numPr>
+        <w:spacing w:after="0" w:line="240" w:lineRule="auto"/>
+        <w:ind w:left="1260"/>
+        <w:textAlignment w:val="center"/>
+        <w:rPr>
+          <w:rFonts w:eastAsia="Times New Roman" w:cs="Times New Roman"/>
+          <w:bCs w:val="0"/>
+        </w:rPr>
+      </w:pPr>
+      <w:r>
+        <w:rPr>
+          <w:rFonts w:eastAsia="Times New Roman" w:cs="Times New Roman"/>
+          <w:bCs w:val="0"/>
+        </w:rPr>
+        <w:t xml:space="preserve">we need to count </w:t>
+      </w:r>
+      <w:r>
+        <w:rPr>
+          <w:rFonts w:eastAsia="Times New Roman" w:cs="Times New Roman"/>
+          <w:bCs w:val="0"/>
+        </w:rPr>
+        <w:t xml:space="preserve">the truth </w:t>
+      </w:r>
+      <w:r>
+        <w:rPr>
+          <w:rFonts w:eastAsia="Times New Roman" w:cs="Times New Roman"/>
+          <w:bCs w:val="0"/>
+        </w:rPr>
+        <w:t>after mortality</w:t>
+      </w:r>
+    </w:p>
+    <w:p>
+      <w:pPr>
+        <w:numPr>
+          <w:ilvl w:val="1"/>
+          <w:numId w:val="8"/>
+        </w:numPr>
+        <w:spacing w:after="0" w:line="240" w:lineRule="auto"/>
+        <w:ind w:left="2520"/>
+        <w:textAlignment w:val="center"/>
+        <w:rPr>
+          <w:rFonts w:eastAsia="Times New Roman" w:cs="Times New Roman"/>
+          <w:bCs w:val="0"/>
+        </w:rPr>
+      </w:pPr>
+      <w:r>
+        <w:rPr>
+          <w:rFonts w:eastAsia="Times New Roman" w:cs="Times New Roman"/>
+          <w:bCs w:val="0"/>
+        </w:rPr>
+        <w:t>the population that produces the pups is the population after mortality from the previous year</w:t>
+      </w:r>
+    </w:p>
+    <w:p>
+      <w:pPr>
+        <w:numPr>
+          <w:ilvl w:val="1"/>
+          <w:numId w:val="8"/>
+        </w:numPr>
+        <w:spacing w:after="0" w:line="240" w:lineRule="auto"/>
+        <w:ind w:left="2520"/>
+        <w:textAlignment w:val="center"/>
+        <w:rPr>
+          <w:rFonts w:eastAsia="Times New Roman" w:cs="Times New Roman"/>
+          <w:bCs w:val="0"/>
+        </w:rPr>
+      </w:pPr>
+      <w:r>
+        <w:rPr>
+          <w:rFonts w:eastAsia="Times New Roman" w:cs="Times New Roman"/>
+          <w:bCs w:val="0"/>
+        </w:rPr>
+        <w:t>the N that's producing the pups is not the N that we were counting</w:t>
+      </w:r>
+    </w:p>
+    <w:p>
+      <w:pPr>
+        <w:numPr>
+          <w:ilvl w:val="1"/>
+          <w:numId w:val="8"/>
+        </w:numPr>
+        <w:spacing w:after="0" w:line="240" w:lineRule="auto"/>
+        <w:ind w:left="2520"/>
+        <w:textAlignment w:val="center"/>
+        <w:rPr>
+          <w:rFonts w:eastAsia="Times New Roman" w:cs="Times New Roman"/>
+          <w:bCs w:val="0"/>
+        </w:rPr>
+      </w:pPr>
+      <w:r>
+        <w:rPr>
+          <w:rFonts w:eastAsia="Times New Roman" w:cs="Times New Roman"/>
+          <w:bCs w:val="0"/>
+        </w:rPr>
+        <w:t xml:space="preserve">this </w:t>
+      </w:r>
+      <w:r>
+        <w:rPr>
+          <w:rFonts w:eastAsia="Times New Roman" w:cs="Times New Roman"/>
+          <w:bCs w:val="0"/>
+          <w:i/>
+          <w:iCs/>
+        </w:rPr>
+        <w:t>should</w:t>
+      </w:r>
+      <w:r>
+        <w:rPr>
+          <w:rFonts w:eastAsia="Times New Roman" w:cs="Times New Roman"/>
+          <w:bCs w:val="0"/>
+        </w:rPr>
+        <w:t xml:space="preserve"> have resulted in negatively biased estimates, however, so probably not a huge contributor.</w:t>
+      </w:r>
+    </w:p>
+    <w:p>
+      <w:pPr>
+        <w:numPr>
+          <w:ilvl w:val="0"/>
+          <w:numId w:val="8"/>
+        </w:numPr>
+        <w:spacing w:after="0" w:line="240" w:lineRule="auto"/>
+        <w:ind w:left="1260"/>
+        <w:textAlignment w:val="center"/>
+        <w:rPr>
+          <w:rFonts w:eastAsia="Times New Roman" w:cs="Times New Roman"/>
+          <w:bCs w:val="0"/>
+        </w:rPr>
+      </w:pPr>
+      <w:r>
+        <w:rPr>
+          <w:rFonts w:eastAsia="Times New Roman" w:cs="Times New Roman"/>
+          <w:bCs w:val="0"/>
+        </w:rPr>
+        <w:t>fecundity calculations</w:t>
+      </w:r>
+    </w:p>
+    <w:p>
+      <w:pPr>
+        <w:numPr>
+          <w:ilvl w:val="1"/>
+          <w:numId w:val="9"/>
+        </w:numPr>
+        <w:spacing w:after="0" w:line="240" w:lineRule="auto"/>
+        <w:ind w:left="2520"/>
+        <w:textAlignment w:val="center"/>
+        <w:rPr>
+          <w:rFonts w:eastAsia="Times New Roman" w:cs="Times New Roman"/>
+          <w:bCs w:val="0"/>
+        </w:rPr>
+      </w:pPr>
+      <w:r>
+        <w:rPr>
+          <w:rFonts w:eastAsia="Times New Roman" w:cs="Times New Roman"/>
+          <w:bCs w:val="0"/>
+        </w:rPr>
+        <w:t>used the Euler-</w:t>
+      </w:r>
+      <w:proofErr w:type="spellStart"/>
+      <w:r>
+        <w:rPr>
+          <w:rFonts w:eastAsia="Times New Roman" w:cs="Times New Roman"/>
+          <w:bCs w:val="0"/>
+        </w:rPr>
+        <w:t>Lotka</w:t>
+      </w:r>
+      <w:proofErr w:type="spellEnd"/>
+      <w:r>
+        <w:rPr>
+          <w:rFonts w:eastAsia="Times New Roman" w:cs="Times New Roman"/>
+          <w:bCs w:val="0"/>
+        </w:rPr>
+        <w:t xml:space="preserve"> equation</w:t>
+      </w:r>
+    </w:p>
+    <w:p/>
+    <w:p/>
+    <w:p>
+      <w:pPr>
+        <w:rPr>
+          <w:u w:val="single"/>
+        </w:rPr>
+      </w:pPr>
+      <w:r>
+        <w:rPr>
+          <w:u w:val="single"/>
+        </w:rPr>
+        <w:t>05/20/2021</w:t>
       </w:r>
     </w:p>
     <w:p>
@@ -36,12 +893,28 @@
       <w:r>
         <w:t xml:space="preserve">The main scripts I'm testing are the scripts with shortcuts here: </w:t>
       </w:r>
-      <w:r>
-        <w:rPr>
-          <w:rFonts w:ascii="Courier New" w:hAnsi="Courier New" w:cs="Courier New"/>
-        </w:rPr>
-        <w:t>02_IBS/currently_testing</w:t>
-      </w:r>
+      <w:proofErr w:type="spellStart"/>
+      <w:r>
+        <w:rPr>
+          <w:rFonts w:ascii="Courier New" w:hAnsi="Courier New" w:cs="Courier New"/>
+        </w:rPr>
+        <w:t>02_IBS</w:t>
+      </w:r>
+      <w:proofErr w:type="spellEnd"/>
+      <w:r>
+        <w:rPr>
+          <w:rFonts w:ascii="Courier New" w:hAnsi="Courier New" w:cs="Courier New"/>
+        </w:rPr>
+        <w:t>/</w:t>
+      </w:r>
+      <w:proofErr w:type="spellStart"/>
+      <w:r>
+        <w:rPr>
+          <w:rFonts w:ascii="Courier New" w:hAnsi="Courier New" w:cs="Courier New"/>
+        </w:rPr>
+        <w:t>currently_testing</w:t>
+      </w:r>
+      <w:proofErr w:type="spellEnd"/>
     </w:p>
     <w:p>
       <w:pPr>
@@ -71,6 +944,7 @@
           <w:bCs w:val="0"/>
         </w:rPr>
       </w:pPr>
+      <w:proofErr w:type="spellStart"/>
       <w:r>
         <w:rPr>
           <w:rFonts w:ascii="Courier New" w:hAnsi="Courier New" w:cs="Courier New"/>
@@ -80,6 +954,7 @@
         </w:rPr>
         <w:t>CKMR_DoviIBS_Lemon_sharks_AvgN_6yrs_05.20.2021_Lemon.R</w:t>
       </w:r>
+      <w:proofErr w:type="spellEnd"/>
       <w:r>
         <w:rPr>
           <w:b/>
@@ -95,7 +970,15 @@
         <w:t xml:space="preserve"> </w:t>
       </w:r>
       <w:r>
-        <w:t>This script uses Dovi's IBS simulation to simulat</w:t>
+        <w:t xml:space="preserve">This script uses </w:t>
+      </w:r>
+      <w:proofErr w:type="spellStart"/>
+      <w:r>
+        <w:t>Dovi's</w:t>
+      </w:r>
+      <w:proofErr w:type="spellEnd"/>
+      <w:r>
+        <w:t xml:space="preserve"> IBS simulation to simulat</w:t>
       </w:r>
       <w:r>
         <w:t>e</w:t>
@@ -118,6 +1001,7 @@
           <w:bCs w:val="0"/>
         </w:rPr>
       </w:pPr>
+      <w:proofErr w:type="spellStart"/>
       <w:r>
         <w:rPr>
           <w:rFonts w:ascii="Courier New" w:hAnsi="Courier New" w:cs="Courier New"/>
@@ -125,6 +1009,7 @@
           <w:bCs w:val="0"/>
           <w:color w:val="7030A0"/>
         </w:rPr>
+        <w:lastRenderedPageBreak/>
         <w:t>CKMR_DoviIBS_AvgN_6yrs_05.25.2021_CNR</w:t>
       </w:r>
       <w:r>
@@ -134,7 +1019,17 @@
           <w:bCs w:val="0"/>
           <w:color w:val="7030A0"/>
         </w:rPr>
-        <w:t xml:space="preserve">.R: </w:t>
+        <w:t>.R</w:t>
+      </w:r>
+      <w:proofErr w:type="spellEnd"/>
+      <w:r>
+        <w:rPr>
+          <w:rFonts w:ascii="Courier New" w:hAnsi="Courier New" w:cs="Courier New"/>
+          <w:b/>
+          <w:bCs w:val="0"/>
+          <w:color w:val="7030A0"/>
+        </w:rPr>
+        <w:t xml:space="preserve">: </w:t>
       </w:r>
       <w:r>
         <w:rPr>
@@ -174,7 +1069,15 @@
         <w:t>fishSim_CKMR_sex-specific_and_aggregated_loop_AvgN_6yrs_05.13.2021_Lemon.R</w:t>
       </w:r>
       <w:r>
-        <w:t>: this script uses fishSim to simulate a population of Lemon Sharks and samples this population over six years. The script returns relatively unbiased abundance estimates, with a median relative bias for males, females, and all adults around 2-4%.</w:t>
+        <w:t xml:space="preserve">: this script uses </w:t>
+      </w:r>
+      <w:proofErr w:type="spellStart"/>
+      <w:r>
+        <w:t>fishSim</w:t>
+      </w:r>
+      <w:proofErr w:type="spellEnd"/>
+      <w:r>
+        <w:t xml:space="preserve"> to simulate a population of Lemon Sharks and samples this population over six years. The script returns relatively unbiased abundance estimates, with a median relative bias for males, females, and all adults around 2-4%.</w:t>
       </w:r>
     </w:p>
     <w:p>
@@ -194,12 +1097,28 @@
         <w:t xml:space="preserve">: </w:t>
       </w:r>
       <w:r>
-        <w:t>this script uses fishSim to simulate a population of Cownose Rays and samples the population over six years. The script returns abundance estimates that are quite biased, with a median relative bias closer to 20%</w:t>
-      </w:r>
-    </w:p>
-    <w:p>
-      <w:r>
-        <w:t>*All of these scripts include the kinship probability and likelihood functions as part of the script i.e. they're not sourced from the 00_functions folder*</w:t>
+        <w:t xml:space="preserve">this script uses </w:t>
+      </w:r>
+      <w:proofErr w:type="spellStart"/>
+      <w:r>
+        <w:t>fishSim</w:t>
+      </w:r>
+      <w:proofErr w:type="spellEnd"/>
+      <w:r>
+        <w:t xml:space="preserve"> to simulate a population of Cownose Rays and samples the population over six years. The script returns abundance estimates that are quite biased, with a median relative bias closer to 20%</w:t>
+      </w:r>
+    </w:p>
+    <w:p>
+      <w:r>
+        <w:t xml:space="preserve">*All of these scripts include the kinship probability and likelihood functions as part of the script i.e. they're not sourced from the </w:t>
+      </w:r>
+      <w:proofErr w:type="spellStart"/>
+      <w:r>
+        <w:t>00_functions</w:t>
+      </w:r>
+      <w:proofErr w:type="spellEnd"/>
+      <w:r>
+        <w:t xml:space="preserve"> folder*</w:t>
       </w:r>
     </w:p>
     <w:p>
@@ -287,7 +1206,15 @@
         <w:spacing w:after="0" w:line="240" w:lineRule="auto"/>
       </w:pPr>
       <w:r>
-        <w:t>Are the simulation parameters correctly defined? (Dovi)</w:t>
+        <w:t>Are the simulation parameters correctly defined? (</w:t>
+      </w:r>
+      <w:proofErr w:type="spellStart"/>
+      <w:r>
+        <w:t>Dovi</w:t>
+      </w:r>
+      <w:proofErr w:type="spellEnd"/>
+      <w:r>
+        <w:t>)</w:t>
       </w:r>
     </w:p>
     <w:p>
@@ -300,7 +1227,15 @@
         <w:spacing w:after="0" w:line="240" w:lineRule="auto"/>
       </w:pPr>
       <w:r>
-        <w:t>Am I sampling the population appropriately? (Dovi)</w:t>
+        <w:t>Am I sampling the population appropriately? (</w:t>
+      </w:r>
+      <w:proofErr w:type="spellStart"/>
+      <w:r>
+        <w:t>Dovi</w:t>
+      </w:r>
+      <w:proofErr w:type="spellEnd"/>
+      <w:r>
+        <w:t>)</w:t>
       </w:r>
     </w:p>
     <w:p>
@@ -392,7 +1327,6 @@
         <w:spacing w:after="0" w:line="240" w:lineRule="auto"/>
       </w:pPr>
       <w:r>
-        <w:lastRenderedPageBreak/>
         <w:tab/>
       </w:r>
     </w:p>
@@ -421,7 +1355,15 @@
         <w:t>These are the parameters that are setting up the individual-based simulation</w:t>
       </w:r>
       <w:r>
-        <w:t xml:space="preserve"> with Dovi’s IBS code</w:t>
+        <w:t xml:space="preserve"> with </w:t>
+      </w:r>
+      <w:proofErr w:type="spellStart"/>
+      <w:r>
+        <w:t>Dovi’s</w:t>
+      </w:r>
+      <w:proofErr w:type="spellEnd"/>
+      <w:r>
+        <w:t xml:space="preserve"> IBS code</w:t>
       </w:r>
       <w:r>
         <w:t>.</w:t>
@@ -769,6 +1711,7 @@
                 <w:b/>
                 <w:bCs w:val="0"/>
               </w:rPr>
+              <w:lastRenderedPageBreak/>
               <w:t>Average number of offspring per mate</w:t>
             </w:r>
           </w:p>
@@ -1144,16 +2087,24 @@
           <w:b/>
         </w:rPr>
       </w:pPr>
+      <w:proofErr w:type="spellStart"/>
       <w:r>
         <w:rPr>
           <w:b/>
         </w:rPr>
-        <w:t>CKMR parameters</w:t>
-      </w:r>
+        <w:t>CKMR</w:t>
+      </w:r>
+      <w:proofErr w:type="spellEnd"/>
       <w:r>
         <w:rPr>
           <w:b/>
         </w:rPr>
+        <w:t xml:space="preserve"> parameters</w:t>
+      </w:r>
+      <w:r>
+        <w:rPr>
+          <w:b/>
+        </w:rPr>
         <w:t xml:space="preserve"> (prior to 05/20/2021)</w:t>
       </w:r>
     </w:p>
@@ -1165,7 +2116,15 @@
         <w:t>The</w:t>
       </w:r>
       <w:r>
-        <w:t>se are the parameters that are being used or estimated in the CKMR model.</w:t>
+        <w:t xml:space="preserve">se are the parameters that are being used or estimated in the </w:t>
+      </w:r>
+      <w:proofErr w:type="spellStart"/>
+      <w:r>
+        <w:t>CKMR</w:t>
+      </w:r>
+      <w:proofErr w:type="spellEnd"/>
+      <w:r>
+        <w:t xml:space="preserve"> model.</w:t>
       </w:r>
     </w:p>
     <w:p>
@@ -1181,12 +2140,14 @@
       <w:pPr>
         <w:spacing w:after="0" w:line="240" w:lineRule="auto"/>
       </w:pPr>
+      <w:proofErr w:type="spellStart"/>
       <w:r>
         <w:rPr>
           <w:rFonts w:ascii="Courier New" w:hAnsi="Courier New" w:cs="Courier New"/>
         </w:rPr>
         <w:t>year_est</w:t>
       </w:r>
+      <w:proofErr w:type="spellEnd"/>
       <w:r>
         <w:rPr>
           <w:rFonts w:ascii="Courier New" w:hAnsi="Courier New" w:cs="Courier New"/>
@@ -1235,12 +2196,14 @@
       <w:r>
         <w:t>from the birth year of the oldest sampled individual (</w:t>
       </w:r>
+      <w:proofErr w:type="spellStart"/>
       <w:r>
         <w:rPr>
           <w:rFonts w:ascii="Courier New" w:hAnsi="Courier New" w:cs="Courier New"/>
         </w:rPr>
         <w:t>min_cohort</w:t>
       </w:r>
+      <w:proofErr w:type="spellEnd"/>
       <w:r>
         <w:t>)</w:t>
       </w:r>
@@ -1253,12 +2216,14 @@
       <w:r>
         <w:t xml:space="preserve"> abundance in a given year a function of abundance in </w:t>
       </w:r>
+      <w:proofErr w:type="spellStart"/>
       <w:r>
         <w:rPr>
           <w:rFonts w:ascii="Courier New" w:hAnsi="Courier New" w:cs="Courier New"/>
         </w:rPr>
         <w:t>year_est</w:t>
       </w:r>
+      <w:proofErr w:type="spellEnd"/>
       <w:r>
         <w:rPr>
           <w:rFonts w:ascii="Courier New" w:hAnsi="Courier New" w:cs="Courier New"/>
@@ -1295,24 +2260,28 @@
         </w:rPr>
         <w:t xml:space="preserve">raised to the number of years between </w:t>
       </w:r>
+      <w:proofErr w:type="spellStart"/>
       <w:r>
         <w:rPr>
           <w:rFonts w:ascii="Courier New" w:hAnsi="Courier New" w:cs="Courier New"/>
         </w:rPr>
         <w:t>year_est</w:t>
       </w:r>
+      <w:proofErr w:type="spellEnd"/>
       <w:r>
         <w:rPr>
           <w:rFonts w:cs="Courier New"/>
         </w:rPr>
         <w:t xml:space="preserve"> and the younger sibling birth year (</w:t>
       </w:r>
+      <w:proofErr w:type="spellStart"/>
       <w:r>
         <w:rPr>
           <w:rFonts w:ascii="Courier New" w:hAnsi="Courier New" w:cs="Courier New"/>
         </w:rPr>
         <w:t>ys_birth</w:t>
       </w:r>
+      <w:proofErr w:type="spellEnd"/>
       <w:r>
         <w:rPr>
           <w:rFonts w:cs="Courier New"/>
@@ -1425,7 +2394,6 @@
           <w:b/>
           <w:bCs w:val="0"/>
         </w:rPr>
-        <w:lastRenderedPageBreak/>
         <w:t>Kinship probability</w:t>
       </w:r>
     </w:p>
@@ -1693,25 +2661,37 @@
       <w:pPr>
         <w:spacing w:after="0" w:line="240" w:lineRule="auto"/>
       </w:pPr>
-      <w:r>
-        <w:t>ys_ birth = the birth year of the younger individual in the comparison</w:t>
-      </w:r>
-    </w:p>
-    <w:p>
-      <w:pPr>
-        <w:spacing w:after="0" w:line="240" w:lineRule="auto"/>
-      </w:pPr>
-      <w:r>
-        <w:t>os_birth = the birth year of the older individual in the comparison</w:t>
-      </w:r>
-    </w:p>
-    <w:p>
-      <w:pPr>
-        <w:spacing w:after="0" w:line="240" w:lineRule="auto"/>
-      </w:pPr>
+      <w:proofErr w:type="spellStart"/>
+      <w:r>
+        <w:t>ys</w:t>
+      </w:r>
+      <w:proofErr w:type="spellEnd"/>
+      <w:r>
+        <w:t>_ birth = the birth year of the younger individual in the comparison</w:t>
+      </w:r>
+    </w:p>
+    <w:p>
+      <w:pPr>
+        <w:spacing w:after="0" w:line="240" w:lineRule="auto"/>
+      </w:pPr>
+      <w:proofErr w:type="spellStart"/>
+      <w:r>
+        <w:t>os_birth</w:t>
+      </w:r>
+      <w:proofErr w:type="spellEnd"/>
+      <w:r>
+        <w:t xml:space="preserve"> = the birth year of the older individual in the comparison</w:t>
+      </w:r>
+    </w:p>
+    <w:p>
+      <w:pPr>
+        <w:spacing w:after="0" w:line="240" w:lineRule="auto"/>
+      </w:pPr>
+      <w:proofErr w:type="spellStart"/>
       <w:r>
         <w:t>yr_est</w:t>
       </w:r>
+      <w:proofErr w:type="spellEnd"/>
       <w:r>
         <w:t xml:space="preserve"> = </w:t>
       </w:r>
@@ -1815,6 +2795,7 @@
         <w:rPr>
           <w:rFonts w:eastAsiaTheme="minorEastAsia"/>
         </w:rPr>
+        <w:lastRenderedPageBreak/>
         <w:t xml:space="preserve">Note that the younger </w:t>
       </w:r>
       <w:r>
@@ -2114,12 +3095,14 @@
         </w:rPr>
         <w:t xml:space="preserve">I have been fixing this value to the mean population growth between </w:t>
       </w:r>
+      <w:proofErr w:type="spellStart"/>
       <w:r>
         <w:rPr>
           <w:rFonts w:eastAsiaTheme="minorEastAsia"/>
         </w:rPr>
         <w:t>yr_est</w:t>
       </w:r>
+      <w:proofErr w:type="spellEnd"/>
       <w:r>
         <w:rPr>
           <w:rFonts w:eastAsiaTheme="minorEastAsia"/>
@@ -2194,8 +3177,17 @@
           <w:sz w:val="24"/>
           <w:szCs w:val="24"/>
         </w:rPr>
-        <w:t>The same equation above is constructed for males. The male and female equation are saved together as an R function called get_P_lemon</w:t>
-      </w:r>
+        <w:t xml:space="preserve">The same equation above is constructed for males. The male and female equation are saved together as an R function called </w:t>
+      </w:r>
+      <w:proofErr w:type="spellStart"/>
+      <w:r>
+        <w:rPr>
+          <w:sz w:val="24"/>
+          <w:szCs w:val="24"/>
+        </w:rPr>
+        <w:t>get_P_lemon</w:t>
+      </w:r>
+      <w:proofErr w:type="spellEnd"/>
       <w:r>
         <w:rPr>
           <w:sz w:val="24"/>
@@ -2340,7 +3332,6 @@
         <w:spacing w:after="0" w:line="240" w:lineRule="auto"/>
       </w:pPr>
       <w:r>
-        <w:lastRenderedPageBreak/>
         <w:t>Half siblings are identified</w:t>
       </w:r>
     </w:p>
@@ -2451,7 +3442,15 @@
         <w:spacing w:after="0" w:line="240" w:lineRule="auto"/>
       </w:pPr>
       <w:r>
-        <w:t xml:space="preserve">I fit the CKMR model to the data and </w:t>
+        <w:t xml:space="preserve">I fit the </w:t>
+      </w:r>
+      <w:proofErr w:type="spellStart"/>
+      <w:r>
+        <w:t>CKMR</w:t>
+      </w:r>
+      <w:proofErr w:type="spellEnd"/>
+      <w:r>
+        <w:t xml:space="preserve"> model to the data and </w:t>
       </w:r>
       <w:r>
         <w:t>maximize the likelihood</w:t>
@@ -2471,8 +3470,13 @@
       <w:r>
         <w:t xml:space="preserve">the </w:t>
       </w:r>
-      <w:r>
-        <w:t>BFGS method</w:t>
+      <w:proofErr w:type="spellStart"/>
+      <w:r>
+        <w:t>BFGS</w:t>
+      </w:r>
+      <w:proofErr w:type="spellEnd"/>
+      <w:r>
+        <w:t xml:space="preserve"> method</w:t>
       </w:r>
     </w:p>
     <w:p>
@@ -2616,11 +3620,19 @@
           <w:rFonts w:cs="Courier New"/>
         </w:rPr>
       </w:pPr>
+      <w:proofErr w:type="spellStart"/>
       <w:r>
         <w:rPr>
           <w:rFonts w:cs="Courier New"/>
         </w:rPr>
-        <w:t>Pars1 = vector of parameter values (in this case female abundance and male abundance)</w:t>
+        <w:t>Pars1</w:t>
+      </w:r>
+      <w:proofErr w:type="spellEnd"/>
+      <w:r>
+        <w:rPr>
+          <w:rFonts w:cs="Courier New"/>
+        </w:rPr>
+        <w:t xml:space="preserve"> = vector of parameter values (in this case female abundance and male abundance)</w:t>
       </w:r>
     </w:p>
     <w:p>
@@ -2631,11 +3643,19 @@
           <w:rFonts w:cs="Courier New"/>
         </w:rPr>
       </w:pPr>
+      <w:proofErr w:type="spellStart"/>
       <w:r>
         <w:rPr>
           <w:rFonts w:cs="Courier New"/>
         </w:rPr>
-        <w:t>maxAge = maximum age (obviously)</w:t>
+        <w:t>maxAge</w:t>
+      </w:r>
+      <w:proofErr w:type="spellEnd"/>
+      <w:r>
+        <w:rPr>
+          <w:rFonts w:cs="Courier New"/>
+        </w:rPr>
+        <w:t xml:space="preserve"> = maximum age (obviously)</w:t>
       </w:r>
     </w:p>
     <w:p>
@@ -2646,11 +3666,19 @@
           <w:rFonts w:cs="Courier New"/>
         </w:rPr>
       </w:pPr>
+      <w:proofErr w:type="spellStart"/>
       <w:r>
         <w:rPr>
           <w:rFonts w:cs="Courier New"/>
         </w:rPr>
-        <w:t>min_est_cohort = the birth year of the oldest sampled individual</w:t>
+        <w:t>min_est_cohort</w:t>
+      </w:r>
+      <w:proofErr w:type="spellEnd"/>
+      <w:r>
+        <w:rPr>
+          <w:rFonts w:cs="Courier New"/>
+        </w:rPr>
+        <w:t xml:space="preserve"> = the birth year of the oldest sampled individual</w:t>
       </w:r>
     </w:p>
     <w:p>
@@ -2661,11 +3689,33 @@
           <w:rFonts w:cs="Courier New"/>
         </w:rPr>
       </w:pPr>
+      <w:proofErr w:type="spellStart"/>
       <w:r>
         <w:rPr>
           <w:rFonts w:cs="Courier New"/>
         </w:rPr>
-        <w:t>f_age_at_mat = the year at maturity for females (m_age_at_mat is for males)</w:t>
+        <w:t>f_age_at_mat</w:t>
+      </w:r>
+      <w:proofErr w:type="spellEnd"/>
+      <w:r>
+        <w:rPr>
+          <w:rFonts w:cs="Courier New"/>
+        </w:rPr>
+        <w:t xml:space="preserve"> = the year at maturity for females (</w:t>
+      </w:r>
+      <w:proofErr w:type="spellStart"/>
+      <w:r>
+        <w:rPr>
+          <w:rFonts w:cs="Courier New"/>
+        </w:rPr>
+        <w:t>m_age_at_mat</w:t>
+      </w:r>
+      <w:proofErr w:type="spellEnd"/>
+      <w:r>
+        <w:rPr>
+          <w:rFonts w:cs="Courier New"/>
+        </w:rPr>
+        <w:t xml:space="preserve"> is for males)</w:t>
       </w:r>
     </w:p>
     <w:p>
@@ -2729,68 +3779,90 @@
           <w:rFonts w:ascii="Courier New" w:hAnsi="Courier New" w:cs="Courier New"/>
         </w:rPr>
       </w:pPr>
-      <w:r>
-        <w:rPr>
-          <w:rFonts w:ascii="Courier New" w:hAnsi="Courier New" w:cs="Courier New"/>
-        </w:rPr>
-        <w:t xml:space="preserve">P_Mother = P_Father = array(0,dim=c(n_yrs,n_yrs)) </w:t>
+      <w:proofErr w:type="spellStart"/>
+      <w:r>
+        <w:rPr>
+          <w:rFonts w:ascii="Courier New" w:hAnsi="Courier New" w:cs="Courier New"/>
+        </w:rPr>
+        <w:t>P_Mother</w:t>
+      </w:r>
+      <w:proofErr w:type="spellEnd"/>
+      <w:r>
+        <w:rPr>
+          <w:rFonts w:ascii="Courier New" w:hAnsi="Courier New" w:cs="Courier New"/>
+        </w:rPr>
+        <w:t xml:space="preserve"> = </w:t>
+      </w:r>
+      <w:proofErr w:type="spellStart"/>
+      <w:r>
+        <w:rPr>
+          <w:rFonts w:ascii="Courier New" w:hAnsi="Courier New" w:cs="Courier New"/>
+        </w:rPr>
+        <w:t>P_Father</w:t>
+      </w:r>
+      <w:proofErr w:type="spellEnd"/>
+      <w:r>
+        <w:rPr>
+          <w:rFonts w:ascii="Courier New" w:hAnsi="Courier New" w:cs="Courier New"/>
+        </w:rPr>
+        <w:t xml:space="preserve"> = array(</w:t>
+      </w:r>
+      <w:proofErr w:type="spellStart"/>
+      <w:r>
+        <w:rPr>
+          <w:rFonts w:ascii="Courier New" w:hAnsi="Courier New" w:cs="Courier New"/>
+        </w:rPr>
+        <w:t>0,dim</w:t>
+      </w:r>
+      <w:proofErr w:type="spellEnd"/>
+      <w:r>
+        <w:rPr>
+          <w:rFonts w:ascii="Courier New" w:hAnsi="Courier New" w:cs="Courier New"/>
+        </w:rPr>
+        <w:t>=c(</w:t>
+      </w:r>
+      <w:proofErr w:type="spellStart"/>
+      <w:r>
+        <w:rPr>
+          <w:rFonts w:ascii="Courier New" w:hAnsi="Courier New" w:cs="Courier New"/>
+        </w:rPr>
+        <w:t>n_yrs,n_yrs</w:t>
+      </w:r>
+      <w:proofErr w:type="spellEnd"/>
+      <w:r>
+        <w:rPr>
+          <w:rFonts w:ascii="Courier New" w:hAnsi="Courier New" w:cs="Courier New"/>
+        </w:rPr>
+        <w:t xml:space="preserve">)) </w:t>
       </w:r>
       <w:r>
         <w:rPr>
           <w:rFonts w:cs="Courier New"/>
         </w:rPr>
-        <w:t>#Dimensions are older sib birth year and younger sib birth year (all of which are specified by n_yrs)</w:t>
-      </w:r>
-    </w:p>
-    <w:p>
-      <w:pPr>
-        <w:spacing w:after="0" w:line="240" w:lineRule="auto"/>
-        <w:rPr>
-          <w:rFonts w:ascii="Courier New" w:hAnsi="Courier New" w:cs="Courier New"/>
-        </w:rPr>
-      </w:pPr>
-    </w:p>
-    <w:p>
-      <w:pPr>
-        <w:spacing w:after="0" w:line="240" w:lineRule="auto"/>
+        <w:t xml:space="preserve">#Dimensions are older sib birth year and younger sib birth year (all of which are specified by </w:t>
+      </w:r>
+      <w:proofErr w:type="spellStart"/>
+      <w:r>
         <w:rPr>
           <w:rFonts w:cs="Courier New"/>
         </w:rPr>
-      </w:pPr>
+        <w:t>n_yrs</w:t>
+      </w:r>
+      <w:proofErr w:type="spellEnd"/>
       <w:r>
         <w:rPr>
           <w:rFonts w:cs="Courier New"/>
         </w:rPr>
-        <w:t>#CKMR model: populate array with kinship probabilities based on birth years</w:t>
-      </w:r>
-    </w:p>
-    <w:p>
-      <w:pPr>
-        <w:spacing w:after="0" w:line="240" w:lineRule="auto"/>
-        <w:rPr>
-          <w:rFonts w:ascii="Courier New" w:hAnsi="Courier New" w:cs="Courier New"/>
-        </w:rPr>
-      </w:pPr>
-      <w:r>
-        <w:rPr>
-          <w:rFonts w:ascii="Courier New" w:hAnsi="Courier New" w:cs="Courier New"/>
-        </w:rPr>
-        <w:t>get_P_cownose &lt;- function(Pars1,P_Mother,P_Father,t_start,t_end){</w:t>
-      </w:r>
-    </w:p>
-    <w:p>
-      <w:pPr>
-        <w:spacing w:after="0" w:line="240" w:lineRule="auto"/>
-        <w:rPr>
-          <w:rFonts w:ascii="Courier New" w:hAnsi="Courier New" w:cs="Courier New"/>
-        </w:rPr>
-      </w:pPr>
-      <w:r>
-        <w:rPr>
-          <w:rFonts w:ascii="Courier New" w:hAnsi="Courier New" w:cs="Courier New"/>
-        </w:rPr>
-        <w:t xml:space="preserve">  N_F=exp(Pars1[1]) #number of mature females</w:t>
-      </w:r>
+        <w:t>)</w:t>
+      </w:r>
+    </w:p>
+    <w:p>
+      <w:pPr>
+        <w:spacing w:after="0" w:line="240" w:lineRule="auto"/>
+        <w:rPr>
+          <w:rFonts w:ascii="Courier New" w:hAnsi="Courier New" w:cs="Courier New"/>
+        </w:rPr>
+      </w:pPr>
     </w:p>
     <w:p>
       <w:pPr>
@@ -2801,9 +3873,136 @@
       </w:pPr>
       <w:r>
         <w:rPr>
-          <w:rFonts w:ascii="Courier New" w:hAnsi="Courier New" w:cs="Courier New"/>
-        </w:rPr>
-        <w:t xml:space="preserve">  for(os_birth in min</w:t>
+          <w:rFonts w:cs="Courier New"/>
+        </w:rPr>
+        <w:t>#</w:t>
+      </w:r>
+      <w:proofErr w:type="spellStart"/>
+      <w:r>
+        <w:rPr>
+          <w:rFonts w:cs="Courier New"/>
+        </w:rPr>
+        <w:t>CKMR</w:t>
+      </w:r>
+      <w:proofErr w:type="spellEnd"/>
+      <w:r>
+        <w:rPr>
+          <w:rFonts w:cs="Courier New"/>
+        </w:rPr>
+        <w:t xml:space="preserve"> model: populate array with kinship probabilities based on birth years</w:t>
+      </w:r>
+    </w:p>
+    <w:p>
+      <w:pPr>
+        <w:spacing w:after="0" w:line="240" w:lineRule="auto"/>
+        <w:rPr>
+          <w:rFonts w:ascii="Courier New" w:hAnsi="Courier New" w:cs="Courier New"/>
+        </w:rPr>
+      </w:pPr>
+      <w:proofErr w:type="spellStart"/>
+      <w:r>
+        <w:rPr>
+          <w:rFonts w:ascii="Courier New" w:hAnsi="Courier New" w:cs="Courier New"/>
+        </w:rPr>
+        <w:t>get_P_cownose</w:t>
+      </w:r>
+      <w:proofErr w:type="spellEnd"/>
+      <w:r>
+        <w:rPr>
+          <w:rFonts w:ascii="Courier New" w:hAnsi="Courier New" w:cs="Courier New"/>
+        </w:rPr>
+        <w:t xml:space="preserve"> &lt;- function(</w:t>
+      </w:r>
+      <w:proofErr w:type="spellStart"/>
+      <w:r>
+        <w:rPr>
+          <w:rFonts w:ascii="Courier New" w:hAnsi="Courier New" w:cs="Courier New"/>
+        </w:rPr>
+        <w:t>Pars1,P_Mother,P_Father,t_start,t_end</w:t>
+      </w:r>
+      <w:proofErr w:type="spellEnd"/>
+      <w:r>
+        <w:rPr>
+          <w:rFonts w:ascii="Courier New" w:hAnsi="Courier New" w:cs="Courier New"/>
+        </w:rPr>
+        <w:t>){</w:t>
+      </w:r>
+    </w:p>
+    <w:p>
+      <w:pPr>
+        <w:spacing w:after="0" w:line="240" w:lineRule="auto"/>
+        <w:rPr>
+          <w:rFonts w:ascii="Courier New" w:hAnsi="Courier New" w:cs="Courier New"/>
+        </w:rPr>
+      </w:pPr>
+      <w:r>
+        <w:rPr>
+          <w:rFonts w:ascii="Courier New" w:hAnsi="Courier New" w:cs="Courier New"/>
+        </w:rPr>
+        <w:t xml:space="preserve">  </w:t>
+      </w:r>
+      <w:proofErr w:type="spellStart"/>
+      <w:r>
+        <w:rPr>
+          <w:rFonts w:ascii="Courier New" w:hAnsi="Courier New" w:cs="Courier New"/>
+        </w:rPr>
+        <w:t>N_F</w:t>
+      </w:r>
+      <w:proofErr w:type="spellEnd"/>
+      <w:r>
+        <w:rPr>
+          <w:rFonts w:ascii="Courier New" w:hAnsi="Courier New" w:cs="Courier New"/>
+        </w:rPr>
+        <w:t>=exp(</w:t>
+      </w:r>
+      <w:proofErr w:type="spellStart"/>
+      <w:r>
+        <w:rPr>
+          <w:rFonts w:ascii="Courier New" w:hAnsi="Courier New" w:cs="Courier New"/>
+        </w:rPr>
+        <w:t>Pars1</w:t>
+      </w:r>
+      <w:proofErr w:type="spellEnd"/>
+      <w:r>
+        <w:rPr>
+          <w:rFonts w:ascii="Courier New" w:hAnsi="Courier New" w:cs="Courier New"/>
+        </w:rPr>
+        <w:t>[1]) #number of mature females</w:t>
+      </w:r>
+    </w:p>
+    <w:p>
+      <w:pPr>
+        <w:spacing w:after="0" w:line="240" w:lineRule="auto"/>
+        <w:rPr>
+          <w:rFonts w:cs="Courier New"/>
+        </w:rPr>
+      </w:pPr>
+      <w:r>
+        <w:rPr>
+          <w:rFonts w:ascii="Courier New" w:hAnsi="Courier New" w:cs="Courier New"/>
+        </w:rPr>
+        <w:t xml:space="preserve">  for(</w:t>
+      </w:r>
+      <w:proofErr w:type="spellStart"/>
+      <w:r>
+        <w:rPr>
+          <w:rFonts w:ascii="Courier New" w:hAnsi="Courier New" w:cs="Courier New"/>
+        </w:rPr>
+        <w:t>os_birth</w:t>
+      </w:r>
+      <w:proofErr w:type="spellEnd"/>
+      <w:r>
+        <w:rPr>
+          <w:rFonts w:ascii="Courier New" w:hAnsi="Courier New" w:cs="Courier New"/>
+        </w:rPr>
+        <w:t xml:space="preserve"> in </w:t>
+      </w:r>
+      <w:proofErr w:type="spellStart"/>
+      <w:r>
+        <w:rPr>
+          <w:rFonts w:ascii="Courier New" w:hAnsi="Courier New" w:cs="Courier New"/>
+        </w:rPr>
+        <w:t>min</w:t>
       </w:r>
       <w:r>
         <w:rPr>
@@ -2815,7 +4014,28 @@
         <w:rPr>
           <w:rFonts w:ascii="Courier New" w:hAnsi="Courier New" w:cs="Courier New"/>
         </w:rPr>
-        <w:t xml:space="preserve">est_cohort:(n_yrs-1)){  </w:t>
+        <w:t>est_cohort</w:t>
+      </w:r>
+      <w:proofErr w:type="spellEnd"/>
+      <w:r>
+        <w:rPr>
+          <w:rFonts w:ascii="Courier New" w:hAnsi="Courier New" w:cs="Courier New"/>
+        </w:rPr>
+        <w:t>:(</w:t>
+      </w:r>
+      <w:proofErr w:type="spellStart"/>
+      <w:r>
+        <w:rPr>
+          <w:rFonts w:ascii="Courier New" w:hAnsi="Courier New" w:cs="Courier New"/>
+        </w:rPr>
+        <w:t>n_yrs</w:t>
+      </w:r>
+      <w:proofErr w:type="spellEnd"/>
+      <w:r>
+        <w:rPr>
+          <w:rFonts w:ascii="Courier New" w:hAnsi="Courier New" w:cs="Courier New"/>
+        </w:rPr>
+        <w:t xml:space="preserve">-1)){  </w:t>
       </w:r>
     </w:p>
     <w:p>
@@ -2829,7 +4049,49 @@
         <w:rPr>
           <w:rFonts w:ascii="Courier New" w:hAnsi="Courier New" w:cs="Courier New"/>
         </w:rPr>
-        <w:t xml:space="preserve">    for(ys_birth in (os_birth+1):n_yrs){</w:t>
+        <w:t xml:space="preserve">    for(</w:t>
+      </w:r>
+      <w:proofErr w:type="spellStart"/>
+      <w:r>
+        <w:rPr>
+          <w:rFonts w:ascii="Courier New" w:hAnsi="Courier New" w:cs="Courier New"/>
+        </w:rPr>
+        <w:t>ys_birth</w:t>
+      </w:r>
+      <w:proofErr w:type="spellEnd"/>
+      <w:r>
+        <w:rPr>
+          <w:rFonts w:ascii="Courier New" w:hAnsi="Courier New" w:cs="Courier New"/>
+        </w:rPr>
+        <w:t xml:space="preserve"> in (</w:t>
+      </w:r>
+      <w:proofErr w:type="spellStart"/>
+      <w:r>
+        <w:rPr>
+          <w:rFonts w:ascii="Courier New" w:hAnsi="Courier New" w:cs="Courier New"/>
+        </w:rPr>
+        <w:t>os_birth+1</w:t>
+      </w:r>
+      <w:proofErr w:type="spellEnd"/>
+      <w:r>
+        <w:rPr>
+          <w:rFonts w:ascii="Courier New" w:hAnsi="Courier New" w:cs="Courier New"/>
+        </w:rPr>
+        <w:t>):</w:t>
+      </w:r>
+      <w:proofErr w:type="spellStart"/>
+      <w:r>
+        <w:rPr>
+          <w:rFonts w:ascii="Courier New" w:hAnsi="Courier New" w:cs="Courier New"/>
+        </w:rPr>
+        <w:t>n_yrs</w:t>
+      </w:r>
+      <w:proofErr w:type="spellEnd"/>
+      <w:r>
+        <w:rPr>
+          <w:rFonts w:ascii="Courier New" w:hAnsi="Courier New" w:cs="Courier New"/>
+        </w:rPr>
+        <w:t>){</w:t>
       </w:r>
     </w:p>
     <w:p>
@@ -2850,7 +4112,63 @@
         <w:rPr>
           <w:rFonts w:ascii="Courier New" w:hAnsi="Courier New" w:cs="Courier New"/>
         </w:rPr>
-        <w:t>if((ys_birth - os_birth) &lt;= ((maxAge+1) - f_age_at_mat)){</w:t>
+        <w:t>if((</w:t>
+      </w:r>
+      <w:proofErr w:type="spellStart"/>
+      <w:r>
+        <w:rPr>
+          <w:rFonts w:ascii="Courier New" w:hAnsi="Courier New" w:cs="Courier New"/>
+        </w:rPr>
+        <w:t>ys_birth</w:t>
+      </w:r>
+      <w:proofErr w:type="spellEnd"/>
+      <w:r>
+        <w:rPr>
+          <w:rFonts w:ascii="Courier New" w:hAnsi="Courier New" w:cs="Courier New"/>
+        </w:rPr>
+        <w:t xml:space="preserve"> - </w:t>
+      </w:r>
+      <w:proofErr w:type="spellStart"/>
+      <w:r>
+        <w:rPr>
+          <w:rFonts w:ascii="Courier New" w:hAnsi="Courier New" w:cs="Courier New"/>
+        </w:rPr>
+        <w:t>os_birth</w:t>
+      </w:r>
+      <w:proofErr w:type="spellEnd"/>
+      <w:r>
+        <w:rPr>
+          <w:rFonts w:ascii="Courier New" w:hAnsi="Courier New" w:cs="Courier New"/>
+        </w:rPr>
+        <w:t>) &lt;= ((</w:t>
+      </w:r>
+      <w:proofErr w:type="spellStart"/>
+      <w:r>
+        <w:rPr>
+          <w:rFonts w:ascii="Courier New" w:hAnsi="Courier New" w:cs="Courier New"/>
+        </w:rPr>
+        <w:t>maxAge+1</w:t>
+      </w:r>
+      <w:proofErr w:type="spellEnd"/>
+      <w:r>
+        <w:rPr>
+          <w:rFonts w:ascii="Courier New" w:hAnsi="Courier New" w:cs="Courier New"/>
+        </w:rPr>
+        <w:t xml:space="preserve">) - </w:t>
+      </w:r>
+      <w:proofErr w:type="spellStart"/>
+      <w:r>
+        <w:rPr>
+          <w:rFonts w:ascii="Courier New" w:hAnsi="Courier New" w:cs="Courier New"/>
+        </w:rPr>
+        <w:t>f_age_at_mat</w:t>
+      </w:r>
+      <w:proofErr w:type="spellEnd"/>
+      <w:r>
+        <w:rPr>
+          <w:rFonts w:ascii="Courier New" w:hAnsi="Courier New" w:cs="Courier New"/>
+        </w:rPr>
+        <w:t>)){</w:t>
       </w:r>
       <w:commentRangeEnd w:id="2"/>
       <w:r>
@@ -2886,7 +4204,21 @@
         <w:rPr>
           <w:rFonts w:cs="Courier New"/>
         </w:rPr>
-        <w:t>#Fill in array with kinship probability from CKMR equation</w:t>
+        <w:t xml:space="preserve">#Fill in array with kinship probability from </w:t>
+      </w:r>
+      <w:proofErr w:type="spellStart"/>
+      <w:r>
+        <w:rPr>
+          <w:rFonts w:cs="Courier New"/>
+        </w:rPr>
+        <w:t>CKMR</w:t>
+      </w:r>
+      <w:proofErr w:type="spellEnd"/>
+      <w:r>
+        <w:rPr>
+          <w:rFonts w:cs="Courier New"/>
+        </w:rPr>
+        <w:t xml:space="preserve"> equation</w:t>
       </w:r>
       <w:commentRangeEnd w:id="3"/>
       <w:r>
@@ -2907,14 +4239,120 @@
         <w:rPr>
           <w:rFonts w:ascii="Courier New" w:hAnsi="Courier New" w:cs="Courier New"/>
         </w:rPr>
-        <w:t xml:space="preserve">        P_Mother[os_birth, ys_birth] &lt;- (surv^(ys_birth - os_birth))/(N_F</w:t>
+        <w:t xml:space="preserve">        </w:t>
+      </w:r>
+      <w:proofErr w:type="spellStart"/>
+      <w:r>
+        <w:rPr>
+          <w:rFonts w:ascii="Courier New" w:hAnsi="Courier New" w:cs="Courier New"/>
+        </w:rPr>
+        <w:t>P_Mother</w:t>
+      </w:r>
+      <w:proofErr w:type="spellEnd"/>
+      <w:r>
+        <w:rPr>
+          <w:rFonts w:ascii="Courier New" w:hAnsi="Courier New" w:cs="Courier New"/>
+        </w:rPr>
+        <w:t>[</w:t>
+      </w:r>
+      <w:proofErr w:type="spellStart"/>
+      <w:r>
+        <w:rPr>
+          <w:rFonts w:ascii="Courier New" w:hAnsi="Courier New" w:cs="Courier New"/>
+        </w:rPr>
+        <w:t>os_birth</w:t>
+      </w:r>
+      <w:proofErr w:type="spellEnd"/>
+      <w:r>
+        <w:rPr>
+          <w:rFonts w:ascii="Courier New" w:hAnsi="Courier New" w:cs="Courier New"/>
+        </w:rPr>
+        <w:t xml:space="preserve">, </w:t>
+      </w:r>
+      <w:proofErr w:type="spellStart"/>
+      <w:r>
+        <w:rPr>
+          <w:rFonts w:ascii="Courier New" w:hAnsi="Courier New" w:cs="Courier New"/>
+        </w:rPr>
+        <w:t>ys_birth</w:t>
+      </w:r>
+      <w:proofErr w:type="spellEnd"/>
+      <w:r>
+        <w:rPr>
+          <w:rFonts w:ascii="Courier New" w:hAnsi="Courier New" w:cs="Courier New"/>
+        </w:rPr>
+        <w:t>] &lt;- (</w:t>
+      </w:r>
+      <w:proofErr w:type="spellStart"/>
+      <w:r>
+        <w:rPr>
+          <w:rFonts w:ascii="Courier New" w:hAnsi="Courier New" w:cs="Courier New"/>
+        </w:rPr>
+        <w:t>surv</w:t>
+      </w:r>
+      <w:proofErr w:type="spellEnd"/>
+      <w:r>
+        <w:rPr>
+          <w:rFonts w:ascii="Courier New" w:hAnsi="Courier New" w:cs="Courier New"/>
+        </w:rPr>
+        <w:t>^(</w:t>
+      </w:r>
+      <w:proofErr w:type="spellStart"/>
+      <w:r>
+        <w:rPr>
+          <w:rFonts w:ascii="Courier New" w:hAnsi="Courier New" w:cs="Courier New"/>
+        </w:rPr>
+        <w:t>ys_birth</w:t>
+      </w:r>
+      <w:proofErr w:type="spellEnd"/>
+      <w:r>
+        <w:rPr>
+          <w:rFonts w:ascii="Courier New" w:hAnsi="Courier New" w:cs="Courier New"/>
+        </w:rPr>
+        <w:t xml:space="preserve"> - </w:t>
+      </w:r>
+      <w:proofErr w:type="spellStart"/>
+      <w:r>
+        <w:rPr>
+          <w:rFonts w:ascii="Courier New" w:hAnsi="Courier New" w:cs="Courier New"/>
+        </w:rPr>
+        <w:t>os_birth</w:t>
+      </w:r>
+      <w:proofErr w:type="spellEnd"/>
+      <w:r>
+        <w:rPr>
+          <w:rFonts w:ascii="Courier New" w:hAnsi="Courier New" w:cs="Courier New"/>
+        </w:rPr>
+        <w:t>))/(</w:t>
+      </w:r>
+      <w:proofErr w:type="spellStart"/>
+      <w:r>
+        <w:rPr>
+          <w:rFonts w:ascii="Courier New" w:hAnsi="Courier New" w:cs="Courier New"/>
+        </w:rPr>
+        <w:t>N_F</w:t>
       </w:r>
       <w:commentRangeStart w:id="4"/>
-      <w:r>
-        <w:rPr>
-          <w:rFonts w:ascii="Courier New" w:hAnsi="Courier New" w:cs="Courier New"/>
-        </w:rPr>
-        <w:t>*lam^(ys_birth-min_est_cohort))</w:t>
+      <w:proofErr w:type="spellEnd"/>
+      <w:r>
+        <w:rPr>
+          <w:rFonts w:ascii="Courier New" w:hAnsi="Courier New" w:cs="Courier New"/>
+        </w:rPr>
+        <w:t>*lam^(</w:t>
+      </w:r>
+      <w:proofErr w:type="spellStart"/>
+      <w:r>
+        <w:rPr>
+          <w:rFonts w:ascii="Courier New" w:hAnsi="Courier New" w:cs="Courier New"/>
+        </w:rPr>
+        <w:t>ys_birth-min_est_cohort</w:t>
+      </w:r>
+      <w:proofErr w:type="spellEnd"/>
+      <w:r>
+        <w:rPr>
+          <w:rFonts w:ascii="Courier New" w:hAnsi="Courier New" w:cs="Courier New"/>
+        </w:rPr>
+        <w:t>))</w:t>
       </w:r>
       <w:commentRangeEnd w:id="4"/>
       <w:r>
@@ -2935,7 +4373,49 @@
         <w:rPr>
           <w:rFonts w:ascii="Courier New" w:hAnsi="Courier New" w:cs="Courier New"/>
         </w:rPr>
-        <w:t xml:space="preserve">      } else P_Mother[os_birth, ys_birth] &lt;- 0</w:t>
+        <w:t xml:space="preserve">      } else </w:t>
+      </w:r>
+      <w:proofErr w:type="spellStart"/>
+      <w:r>
+        <w:rPr>
+          <w:rFonts w:ascii="Courier New" w:hAnsi="Courier New" w:cs="Courier New"/>
+        </w:rPr>
+        <w:t>P_Mother</w:t>
+      </w:r>
+      <w:proofErr w:type="spellEnd"/>
+      <w:r>
+        <w:rPr>
+          <w:rFonts w:ascii="Courier New" w:hAnsi="Courier New" w:cs="Courier New"/>
+        </w:rPr>
+        <w:t>[</w:t>
+      </w:r>
+      <w:proofErr w:type="spellStart"/>
+      <w:r>
+        <w:rPr>
+          <w:rFonts w:ascii="Courier New" w:hAnsi="Courier New" w:cs="Courier New"/>
+        </w:rPr>
+        <w:t>os_birth</w:t>
+      </w:r>
+      <w:proofErr w:type="spellEnd"/>
+      <w:r>
+        <w:rPr>
+          <w:rFonts w:ascii="Courier New" w:hAnsi="Courier New" w:cs="Courier New"/>
+        </w:rPr>
+        <w:t xml:space="preserve">, </w:t>
+      </w:r>
+      <w:proofErr w:type="spellStart"/>
+      <w:r>
+        <w:rPr>
+          <w:rFonts w:ascii="Courier New" w:hAnsi="Courier New" w:cs="Courier New"/>
+        </w:rPr>
+        <w:t>ys_birth</w:t>
+      </w:r>
+      <w:proofErr w:type="spellEnd"/>
+      <w:r>
+        <w:rPr>
+          <w:rFonts w:ascii="Courier New" w:hAnsi="Courier New" w:cs="Courier New"/>
+        </w:rPr>
+        <w:t>] &lt;- 0</w:t>
       </w:r>
     </w:p>
     <w:p>
@@ -2999,7 +4479,35 @@
         <w:rPr>
           <w:rFonts w:ascii="Courier New" w:hAnsi="Courier New" w:cs="Courier New"/>
         </w:rPr>
-        <w:t xml:space="preserve">  N_M=exp(Pars1[2]) #number of mature males</w:t>
+        <w:t xml:space="preserve">  </w:t>
+      </w:r>
+      <w:proofErr w:type="spellStart"/>
+      <w:r>
+        <w:rPr>
+          <w:rFonts w:ascii="Courier New" w:hAnsi="Courier New" w:cs="Courier New"/>
+        </w:rPr>
+        <w:t>N_M</w:t>
+      </w:r>
+      <w:proofErr w:type="spellEnd"/>
+      <w:r>
+        <w:rPr>
+          <w:rFonts w:ascii="Courier New" w:hAnsi="Courier New" w:cs="Courier New"/>
+        </w:rPr>
+        <w:t>=exp(</w:t>
+      </w:r>
+      <w:proofErr w:type="spellStart"/>
+      <w:r>
+        <w:rPr>
+          <w:rFonts w:ascii="Courier New" w:hAnsi="Courier New" w:cs="Courier New"/>
+        </w:rPr>
+        <w:t>Pars1</w:t>
+      </w:r>
+      <w:proofErr w:type="spellEnd"/>
+      <w:r>
+        <w:rPr>
+          <w:rFonts w:ascii="Courier New" w:hAnsi="Courier New" w:cs="Courier New"/>
+        </w:rPr>
+        <w:t>[2]) #number of mature males</w:t>
       </w:r>
     </w:p>
     <w:p>
@@ -3013,7 +4521,49 @@
         <w:rPr>
           <w:rFonts w:ascii="Courier New" w:hAnsi="Courier New" w:cs="Courier New"/>
         </w:rPr>
-        <w:t xml:space="preserve">  for(os_birth in min_est_cohort:(n_yrs-1)){ </w:t>
+        <w:t xml:space="preserve">  for(</w:t>
+      </w:r>
+      <w:proofErr w:type="spellStart"/>
+      <w:r>
+        <w:rPr>
+          <w:rFonts w:ascii="Courier New" w:hAnsi="Courier New" w:cs="Courier New"/>
+        </w:rPr>
+        <w:t>os_birth</w:t>
+      </w:r>
+      <w:proofErr w:type="spellEnd"/>
+      <w:r>
+        <w:rPr>
+          <w:rFonts w:ascii="Courier New" w:hAnsi="Courier New" w:cs="Courier New"/>
+        </w:rPr>
+        <w:t xml:space="preserve"> in </w:t>
+      </w:r>
+      <w:proofErr w:type="spellStart"/>
+      <w:r>
+        <w:rPr>
+          <w:rFonts w:ascii="Courier New" w:hAnsi="Courier New" w:cs="Courier New"/>
+        </w:rPr>
+        <w:t>min_est_cohort</w:t>
+      </w:r>
+      <w:proofErr w:type="spellEnd"/>
+      <w:r>
+        <w:rPr>
+          <w:rFonts w:ascii="Courier New" w:hAnsi="Courier New" w:cs="Courier New"/>
+        </w:rPr>
+        <w:t>:(</w:t>
+      </w:r>
+      <w:proofErr w:type="spellStart"/>
+      <w:r>
+        <w:rPr>
+          <w:rFonts w:ascii="Courier New" w:hAnsi="Courier New" w:cs="Courier New"/>
+        </w:rPr>
+        <w:t>n_yrs</w:t>
+      </w:r>
+      <w:proofErr w:type="spellEnd"/>
+      <w:r>
+        <w:rPr>
+          <w:rFonts w:ascii="Courier New" w:hAnsi="Courier New" w:cs="Courier New"/>
+        </w:rPr>
+        <w:t xml:space="preserve">-1)){ </w:t>
       </w:r>
     </w:p>
     <w:p>
@@ -3027,7 +4577,49 @@
         <w:rPr>
           <w:rFonts w:ascii="Courier New" w:hAnsi="Courier New" w:cs="Courier New"/>
         </w:rPr>
-        <w:t xml:space="preserve">    for(ys_birth in (os_birth+1):n_yrs){</w:t>
+        <w:t xml:space="preserve">    for(</w:t>
+      </w:r>
+      <w:proofErr w:type="spellStart"/>
+      <w:r>
+        <w:rPr>
+          <w:rFonts w:ascii="Courier New" w:hAnsi="Courier New" w:cs="Courier New"/>
+        </w:rPr>
+        <w:t>ys_birth</w:t>
+      </w:r>
+      <w:proofErr w:type="spellEnd"/>
+      <w:r>
+        <w:rPr>
+          <w:rFonts w:ascii="Courier New" w:hAnsi="Courier New" w:cs="Courier New"/>
+        </w:rPr>
+        <w:t xml:space="preserve"> in (</w:t>
+      </w:r>
+      <w:proofErr w:type="spellStart"/>
+      <w:r>
+        <w:rPr>
+          <w:rFonts w:ascii="Courier New" w:hAnsi="Courier New" w:cs="Courier New"/>
+        </w:rPr>
+        <w:t>os_birth+1</w:t>
+      </w:r>
+      <w:proofErr w:type="spellEnd"/>
+      <w:r>
+        <w:rPr>
+          <w:rFonts w:ascii="Courier New" w:hAnsi="Courier New" w:cs="Courier New"/>
+        </w:rPr>
+        <w:t>):</w:t>
+      </w:r>
+      <w:proofErr w:type="spellStart"/>
+      <w:r>
+        <w:rPr>
+          <w:rFonts w:ascii="Courier New" w:hAnsi="Courier New" w:cs="Courier New"/>
+        </w:rPr>
+        <w:t>n_yrs</w:t>
+      </w:r>
+      <w:proofErr w:type="spellEnd"/>
+      <w:r>
+        <w:rPr>
+          <w:rFonts w:ascii="Courier New" w:hAnsi="Courier New" w:cs="Courier New"/>
+        </w:rPr>
+        <w:t>){</w:t>
       </w:r>
     </w:p>
     <w:p>
@@ -3041,8 +4633,63 @@
         <w:rPr>
           <w:rFonts w:ascii="Courier New" w:hAnsi="Courier New" w:cs="Courier New"/>
         </w:rPr>
-        <w:lastRenderedPageBreak/>
-        <w:t xml:space="preserve">      if((ys_birth - os_birth) &lt;= ((maxAge+1) - m_age_at_mat)){</w:t>
+        <w:t xml:space="preserve">      if((</w:t>
+      </w:r>
+      <w:proofErr w:type="spellStart"/>
+      <w:r>
+        <w:rPr>
+          <w:rFonts w:ascii="Courier New" w:hAnsi="Courier New" w:cs="Courier New"/>
+        </w:rPr>
+        <w:t>ys_birth</w:t>
+      </w:r>
+      <w:proofErr w:type="spellEnd"/>
+      <w:r>
+        <w:rPr>
+          <w:rFonts w:ascii="Courier New" w:hAnsi="Courier New" w:cs="Courier New"/>
+        </w:rPr>
+        <w:t xml:space="preserve"> - </w:t>
+      </w:r>
+      <w:proofErr w:type="spellStart"/>
+      <w:r>
+        <w:rPr>
+          <w:rFonts w:ascii="Courier New" w:hAnsi="Courier New" w:cs="Courier New"/>
+        </w:rPr>
+        <w:t>os_birth</w:t>
+      </w:r>
+      <w:proofErr w:type="spellEnd"/>
+      <w:r>
+        <w:rPr>
+          <w:rFonts w:ascii="Courier New" w:hAnsi="Courier New" w:cs="Courier New"/>
+        </w:rPr>
+        <w:t>) &lt;= ((</w:t>
+      </w:r>
+      <w:proofErr w:type="spellStart"/>
+      <w:r>
+        <w:rPr>
+          <w:rFonts w:ascii="Courier New" w:hAnsi="Courier New" w:cs="Courier New"/>
+        </w:rPr>
+        <w:t>maxAge+1</w:t>
+      </w:r>
+      <w:proofErr w:type="spellEnd"/>
+      <w:r>
+        <w:rPr>
+          <w:rFonts w:ascii="Courier New" w:hAnsi="Courier New" w:cs="Courier New"/>
+        </w:rPr>
+        <w:t xml:space="preserve">) - </w:t>
+      </w:r>
+      <w:proofErr w:type="spellStart"/>
+      <w:r>
+        <w:rPr>
+          <w:rFonts w:ascii="Courier New" w:hAnsi="Courier New" w:cs="Courier New"/>
+        </w:rPr>
+        <w:t>m_age_at_mat</w:t>
+      </w:r>
+      <w:proofErr w:type="spellEnd"/>
+      <w:r>
+        <w:rPr>
+          <w:rFonts w:ascii="Courier New" w:hAnsi="Courier New" w:cs="Courier New"/>
+        </w:rPr>
+        <w:t>)){</w:t>
       </w:r>
     </w:p>
     <w:p>
@@ -3076,35 +4723,175 @@
         <w:rPr>
           <w:rFonts w:cs="Courier New"/>
         </w:rPr>
-        <w:t>#Fill array with kinship probability from half-sib CKMR equation</w:t>
-      </w:r>
-    </w:p>
-    <w:p>
-      <w:pPr>
-        <w:spacing w:after="0" w:line="240" w:lineRule="auto"/>
-        <w:rPr>
-          <w:rFonts w:ascii="Courier New" w:hAnsi="Courier New" w:cs="Courier New"/>
-        </w:rPr>
-      </w:pPr>
-      <w:r>
-        <w:rPr>
-          <w:rFonts w:ascii="Courier New" w:hAnsi="Courier New" w:cs="Courier New"/>
-        </w:rPr>
-        <w:t xml:space="preserve">        P_Father[os_birth,ys_birth] &lt;- (surv^(ys_birth - os_birth))/(N_M*lam^(ys_birth-min_est_cohort))</w:t>
-      </w:r>
-    </w:p>
-    <w:p>
-      <w:pPr>
-        <w:spacing w:after="0" w:line="240" w:lineRule="auto"/>
+        <w:t xml:space="preserve">#Fill array with kinship probability from half-sib </w:t>
+      </w:r>
+      <w:proofErr w:type="spellStart"/>
+      <w:r>
         <w:rPr>
           <w:rFonts w:cs="Courier New"/>
         </w:rPr>
-      </w:pPr>
-      <w:r>
-        <w:rPr>
-          <w:rFonts w:ascii="Courier New" w:hAnsi="Courier New" w:cs="Courier New"/>
-        </w:rPr>
-        <w:t xml:space="preserve">      } else P_Father[os_birth,ys_birth] &lt;- 0</w:t>
+        <w:t>CKMR</w:t>
+      </w:r>
+      <w:proofErr w:type="spellEnd"/>
+      <w:r>
+        <w:rPr>
+          <w:rFonts w:cs="Courier New"/>
+        </w:rPr>
+        <w:t xml:space="preserve"> equation</w:t>
+      </w:r>
+    </w:p>
+    <w:p>
+      <w:pPr>
+        <w:spacing w:after="0" w:line="240" w:lineRule="auto"/>
+        <w:rPr>
+          <w:rFonts w:ascii="Courier New" w:hAnsi="Courier New" w:cs="Courier New"/>
+        </w:rPr>
+      </w:pPr>
+      <w:r>
+        <w:rPr>
+          <w:rFonts w:ascii="Courier New" w:hAnsi="Courier New" w:cs="Courier New"/>
+        </w:rPr>
+        <w:t xml:space="preserve">        </w:t>
+      </w:r>
+      <w:proofErr w:type="spellStart"/>
+      <w:r>
+        <w:rPr>
+          <w:rFonts w:ascii="Courier New" w:hAnsi="Courier New" w:cs="Courier New"/>
+        </w:rPr>
+        <w:t>P_Father</w:t>
+      </w:r>
+      <w:proofErr w:type="spellEnd"/>
+      <w:r>
+        <w:rPr>
+          <w:rFonts w:ascii="Courier New" w:hAnsi="Courier New" w:cs="Courier New"/>
+        </w:rPr>
+        <w:t>[</w:t>
+      </w:r>
+      <w:proofErr w:type="spellStart"/>
+      <w:r>
+        <w:rPr>
+          <w:rFonts w:ascii="Courier New" w:hAnsi="Courier New" w:cs="Courier New"/>
+        </w:rPr>
+        <w:t>os_birth,ys_birth</w:t>
+      </w:r>
+      <w:proofErr w:type="spellEnd"/>
+      <w:r>
+        <w:rPr>
+          <w:rFonts w:ascii="Courier New" w:hAnsi="Courier New" w:cs="Courier New"/>
+        </w:rPr>
+        <w:t>] &lt;- (</w:t>
+      </w:r>
+      <w:proofErr w:type="spellStart"/>
+      <w:r>
+        <w:rPr>
+          <w:rFonts w:ascii="Courier New" w:hAnsi="Courier New" w:cs="Courier New"/>
+        </w:rPr>
+        <w:t>surv</w:t>
+      </w:r>
+      <w:proofErr w:type="spellEnd"/>
+      <w:r>
+        <w:rPr>
+          <w:rFonts w:ascii="Courier New" w:hAnsi="Courier New" w:cs="Courier New"/>
+        </w:rPr>
+        <w:t>^(</w:t>
+      </w:r>
+      <w:proofErr w:type="spellStart"/>
+      <w:r>
+        <w:rPr>
+          <w:rFonts w:ascii="Courier New" w:hAnsi="Courier New" w:cs="Courier New"/>
+        </w:rPr>
+        <w:t>ys_birth</w:t>
+      </w:r>
+      <w:proofErr w:type="spellEnd"/>
+      <w:r>
+        <w:rPr>
+          <w:rFonts w:ascii="Courier New" w:hAnsi="Courier New" w:cs="Courier New"/>
+        </w:rPr>
+        <w:t xml:space="preserve"> - </w:t>
+      </w:r>
+      <w:proofErr w:type="spellStart"/>
+      <w:r>
+        <w:rPr>
+          <w:rFonts w:ascii="Courier New" w:hAnsi="Courier New" w:cs="Courier New"/>
+        </w:rPr>
+        <w:t>os_birth</w:t>
+      </w:r>
+      <w:proofErr w:type="spellEnd"/>
+      <w:r>
+        <w:rPr>
+          <w:rFonts w:ascii="Courier New" w:hAnsi="Courier New" w:cs="Courier New"/>
+        </w:rPr>
+        <w:t>))/(</w:t>
+      </w:r>
+      <w:proofErr w:type="spellStart"/>
+      <w:r>
+        <w:rPr>
+          <w:rFonts w:ascii="Courier New" w:hAnsi="Courier New" w:cs="Courier New"/>
+        </w:rPr>
+        <w:t>N_M</w:t>
+      </w:r>
+      <w:proofErr w:type="spellEnd"/>
+      <w:r>
+        <w:rPr>
+          <w:rFonts w:ascii="Courier New" w:hAnsi="Courier New" w:cs="Courier New"/>
+        </w:rPr>
+        <w:t>*lam^(</w:t>
+      </w:r>
+      <w:proofErr w:type="spellStart"/>
+      <w:r>
+        <w:rPr>
+          <w:rFonts w:ascii="Courier New" w:hAnsi="Courier New" w:cs="Courier New"/>
+        </w:rPr>
+        <w:t>ys_birth-min_est_cohort</w:t>
+      </w:r>
+      <w:proofErr w:type="spellEnd"/>
+      <w:r>
+        <w:rPr>
+          <w:rFonts w:ascii="Courier New" w:hAnsi="Courier New" w:cs="Courier New"/>
+        </w:rPr>
+        <w:t>))</w:t>
+      </w:r>
+    </w:p>
+    <w:p>
+      <w:pPr>
+        <w:spacing w:after="0" w:line="240" w:lineRule="auto"/>
+        <w:rPr>
+          <w:rFonts w:cs="Courier New"/>
+        </w:rPr>
+      </w:pPr>
+      <w:r>
+        <w:rPr>
+          <w:rFonts w:ascii="Courier New" w:hAnsi="Courier New" w:cs="Courier New"/>
+        </w:rPr>
+        <w:t xml:space="preserve">      } else </w:t>
+      </w:r>
+      <w:proofErr w:type="spellStart"/>
+      <w:r>
+        <w:rPr>
+          <w:rFonts w:ascii="Courier New" w:hAnsi="Courier New" w:cs="Courier New"/>
+        </w:rPr>
+        <w:t>P_Father</w:t>
+      </w:r>
+      <w:proofErr w:type="spellEnd"/>
+      <w:r>
+        <w:rPr>
+          <w:rFonts w:ascii="Courier New" w:hAnsi="Courier New" w:cs="Courier New"/>
+        </w:rPr>
+        <w:t>[</w:t>
+      </w:r>
+      <w:proofErr w:type="spellStart"/>
+      <w:r>
+        <w:rPr>
+          <w:rFonts w:ascii="Courier New" w:hAnsi="Courier New" w:cs="Courier New"/>
+        </w:rPr>
+        <w:t>os_birth,ys_birth</w:t>
+      </w:r>
+      <w:proofErr w:type="spellEnd"/>
+      <w:r>
+        <w:rPr>
+          <w:rFonts w:ascii="Courier New" w:hAnsi="Courier New" w:cs="Courier New"/>
+        </w:rPr>
+        <w:t>] &lt;- 0</w:t>
       </w:r>
     </w:p>
     <w:p>
@@ -3146,7 +4933,63 @@
         <w:rPr>
           <w:rFonts w:ascii="Courier New" w:hAnsi="Courier New" w:cs="Courier New"/>
         </w:rPr>
-        <w:t xml:space="preserve">  return(list(P_Mother=P_Mother, P_Father=P_Father)) </w:t>
+        <w:t xml:space="preserve">  return(list(</w:t>
+      </w:r>
+      <w:proofErr w:type="spellStart"/>
+      <w:r>
+        <w:rPr>
+          <w:rFonts w:ascii="Courier New" w:hAnsi="Courier New" w:cs="Courier New"/>
+        </w:rPr>
+        <w:t>P_Mother</w:t>
+      </w:r>
+      <w:proofErr w:type="spellEnd"/>
+      <w:r>
+        <w:rPr>
+          <w:rFonts w:ascii="Courier New" w:hAnsi="Courier New" w:cs="Courier New"/>
+        </w:rPr>
+        <w:t>=</w:t>
+      </w:r>
+      <w:proofErr w:type="spellStart"/>
+      <w:r>
+        <w:rPr>
+          <w:rFonts w:ascii="Courier New" w:hAnsi="Courier New" w:cs="Courier New"/>
+        </w:rPr>
+        <w:t>P_Mother</w:t>
+      </w:r>
+      <w:proofErr w:type="spellEnd"/>
+      <w:r>
+        <w:rPr>
+          <w:rFonts w:ascii="Courier New" w:hAnsi="Courier New" w:cs="Courier New"/>
+        </w:rPr>
+        <w:t xml:space="preserve">, </w:t>
+      </w:r>
+      <w:proofErr w:type="spellStart"/>
+      <w:r>
+        <w:rPr>
+          <w:rFonts w:ascii="Courier New" w:hAnsi="Courier New" w:cs="Courier New"/>
+        </w:rPr>
+        <w:t>P_Father</w:t>
+      </w:r>
+      <w:proofErr w:type="spellEnd"/>
+      <w:r>
+        <w:rPr>
+          <w:rFonts w:ascii="Courier New" w:hAnsi="Courier New" w:cs="Courier New"/>
+        </w:rPr>
+        <w:t>=</w:t>
+      </w:r>
+      <w:proofErr w:type="spellStart"/>
+      <w:r>
+        <w:rPr>
+          <w:rFonts w:ascii="Courier New" w:hAnsi="Courier New" w:cs="Courier New"/>
+        </w:rPr>
+        <w:t>P_Father</w:t>
+      </w:r>
+      <w:proofErr w:type="spellEnd"/>
+      <w:r>
+        <w:rPr>
+          <w:rFonts w:ascii="Courier New" w:hAnsi="Courier New" w:cs="Courier New"/>
+        </w:rPr>
+        <w:t xml:space="preserve">)) </w:t>
       </w:r>
       <w:r>
         <w:rPr>
@@ -3197,43 +5040,340 @@
     </w:p>
     <w:p>
       <w:r>
-        <w:t>Note: The Negatives and Pairs dataframes refer to the separate pairwise comparison matrices for positive and negative kinship comparisons.</w:t>
-      </w:r>
-    </w:p>
-    <w:p>
-      <w:pPr>
-        <w:spacing w:after="0" w:line="240" w:lineRule="auto"/>
-        <w:rPr>
-          <w:rFonts w:ascii="Courier New" w:hAnsi="Courier New" w:cs="Courier New"/>
-        </w:rPr>
-      </w:pPr>
-      <w:r>
-        <w:rPr>
-          <w:rFonts w:ascii="Courier New" w:hAnsi="Courier New" w:cs="Courier New"/>
-        </w:rPr>
-        <w:t>cownose_neg_log_lik &lt;- function(Pars1, Negatives_Mother, Negatives_Father, Pairs_Mother, Pairs_Father, P_Mother, P_Father, t_start, t_end) {</w:t>
-      </w:r>
-    </w:p>
-    <w:p>
-      <w:pPr>
-        <w:spacing w:after="0" w:line="240" w:lineRule="auto"/>
-        <w:rPr>
-          <w:rFonts w:ascii="Courier New" w:hAnsi="Courier New" w:cs="Courier New"/>
-        </w:rPr>
-      </w:pPr>
-    </w:p>
-    <w:p>
-      <w:pPr>
-        <w:spacing w:after="0" w:line="240" w:lineRule="auto"/>
-        <w:rPr>
-          <w:rFonts w:ascii="Courier New" w:hAnsi="Courier New" w:cs="Courier New"/>
-        </w:rPr>
-      </w:pPr>
-      <w:r>
-        <w:rPr>
-          <w:rFonts w:ascii="Courier New" w:hAnsi="Courier New" w:cs="Courier New"/>
-        </w:rPr>
-        <w:t>P=get_P_cownose(Pars1 = Pars1, P_Mother = P_Mother, P_Father = P_Father, t_start = t_start, t_end = t_end)</w:t>
+        <w:t xml:space="preserve">Note: The Negatives and Pairs </w:t>
+      </w:r>
+      <w:proofErr w:type="spellStart"/>
+      <w:r>
+        <w:t>dataframes</w:t>
+      </w:r>
+      <w:proofErr w:type="spellEnd"/>
+      <w:r>
+        <w:t xml:space="preserve"> refer to the separate pairwise comparison matrices for positive and negative kinship comparisons.</w:t>
+      </w:r>
+    </w:p>
+    <w:p>
+      <w:pPr>
+        <w:spacing w:after="0" w:line="240" w:lineRule="auto"/>
+        <w:rPr>
+          <w:rFonts w:ascii="Courier New" w:hAnsi="Courier New" w:cs="Courier New"/>
+        </w:rPr>
+      </w:pPr>
+      <w:proofErr w:type="spellStart"/>
+      <w:r>
+        <w:rPr>
+          <w:rFonts w:ascii="Courier New" w:hAnsi="Courier New" w:cs="Courier New"/>
+        </w:rPr>
+        <w:lastRenderedPageBreak/>
+        <w:t>cownose_neg_log_lik</w:t>
+      </w:r>
+      <w:proofErr w:type="spellEnd"/>
+      <w:r>
+        <w:rPr>
+          <w:rFonts w:ascii="Courier New" w:hAnsi="Courier New" w:cs="Courier New"/>
+        </w:rPr>
+        <w:t xml:space="preserve"> &lt;- function(</w:t>
+      </w:r>
+      <w:proofErr w:type="spellStart"/>
+      <w:r>
+        <w:rPr>
+          <w:rFonts w:ascii="Courier New" w:hAnsi="Courier New" w:cs="Courier New"/>
+        </w:rPr>
+        <w:t>Pars1</w:t>
+      </w:r>
+      <w:proofErr w:type="spellEnd"/>
+      <w:r>
+        <w:rPr>
+          <w:rFonts w:ascii="Courier New" w:hAnsi="Courier New" w:cs="Courier New"/>
+        </w:rPr>
+        <w:t xml:space="preserve">, </w:t>
+      </w:r>
+      <w:proofErr w:type="spellStart"/>
+      <w:r>
+        <w:rPr>
+          <w:rFonts w:ascii="Courier New" w:hAnsi="Courier New" w:cs="Courier New"/>
+        </w:rPr>
+        <w:t>Negatives_Mother</w:t>
+      </w:r>
+      <w:proofErr w:type="spellEnd"/>
+      <w:r>
+        <w:rPr>
+          <w:rFonts w:ascii="Courier New" w:hAnsi="Courier New" w:cs="Courier New"/>
+        </w:rPr>
+        <w:t xml:space="preserve">, </w:t>
+      </w:r>
+      <w:proofErr w:type="spellStart"/>
+      <w:r>
+        <w:rPr>
+          <w:rFonts w:ascii="Courier New" w:hAnsi="Courier New" w:cs="Courier New"/>
+        </w:rPr>
+        <w:t>Negatives_Father</w:t>
+      </w:r>
+      <w:proofErr w:type="spellEnd"/>
+      <w:r>
+        <w:rPr>
+          <w:rFonts w:ascii="Courier New" w:hAnsi="Courier New" w:cs="Courier New"/>
+        </w:rPr>
+        <w:t xml:space="preserve">, </w:t>
+      </w:r>
+      <w:proofErr w:type="spellStart"/>
+      <w:r>
+        <w:rPr>
+          <w:rFonts w:ascii="Courier New" w:hAnsi="Courier New" w:cs="Courier New"/>
+        </w:rPr>
+        <w:t>Pairs_Mother</w:t>
+      </w:r>
+      <w:proofErr w:type="spellEnd"/>
+      <w:r>
+        <w:rPr>
+          <w:rFonts w:ascii="Courier New" w:hAnsi="Courier New" w:cs="Courier New"/>
+        </w:rPr>
+        <w:t xml:space="preserve">, </w:t>
+      </w:r>
+      <w:proofErr w:type="spellStart"/>
+      <w:r>
+        <w:rPr>
+          <w:rFonts w:ascii="Courier New" w:hAnsi="Courier New" w:cs="Courier New"/>
+        </w:rPr>
+        <w:t>Pairs_Father</w:t>
+      </w:r>
+      <w:proofErr w:type="spellEnd"/>
+      <w:r>
+        <w:rPr>
+          <w:rFonts w:ascii="Courier New" w:hAnsi="Courier New" w:cs="Courier New"/>
+        </w:rPr>
+        <w:t xml:space="preserve">, </w:t>
+      </w:r>
+      <w:proofErr w:type="spellStart"/>
+      <w:r>
+        <w:rPr>
+          <w:rFonts w:ascii="Courier New" w:hAnsi="Courier New" w:cs="Courier New"/>
+        </w:rPr>
+        <w:t>P_Mother</w:t>
+      </w:r>
+      <w:proofErr w:type="spellEnd"/>
+      <w:r>
+        <w:rPr>
+          <w:rFonts w:ascii="Courier New" w:hAnsi="Courier New" w:cs="Courier New"/>
+        </w:rPr>
+        <w:t xml:space="preserve">, </w:t>
+      </w:r>
+      <w:proofErr w:type="spellStart"/>
+      <w:r>
+        <w:rPr>
+          <w:rFonts w:ascii="Courier New" w:hAnsi="Courier New" w:cs="Courier New"/>
+        </w:rPr>
+        <w:t>P_Father</w:t>
+      </w:r>
+      <w:proofErr w:type="spellEnd"/>
+      <w:r>
+        <w:rPr>
+          <w:rFonts w:ascii="Courier New" w:hAnsi="Courier New" w:cs="Courier New"/>
+        </w:rPr>
+        <w:t xml:space="preserve">, </w:t>
+      </w:r>
+      <w:proofErr w:type="spellStart"/>
+      <w:r>
+        <w:rPr>
+          <w:rFonts w:ascii="Courier New" w:hAnsi="Courier New" w:cs="Courier New"/>
+        </w:rPr>
+        <w:t>t_start</w:t>
+      </w:r>
+      <w:proofErr w:type="spellEnd"/>
+      <w:r>
+        <w:rPr>
+          <w:rFonts w:ascii="Courier New" w:hAnsi="Courier New" w:cs="Courier New"/>
+        </w:rPr>
+        <w:t xml:space="preserve">, </w:t>
+      </w:r>
+      <w:proofErr w:type="spellStart"/>
+      <w:r>
+        <w:rPr>
+          <w:rFonts w:ascii="Courier New" w:hAnsi="Courier New" w:cs="Courier New"/>
+        </w:rPr>
+        <w:t>t_end</w:t>
+      </w:r>
+      <w:proofErr w:type="spellEnd"/>
+      <w:r>
+        <w:rPr>
+          <w:rFonts w:ascii="Courier New" w:hAnsi="Courier New" w:cs="Courier New"/>
+        </w:rPr>
+        <w:t>) {</w:t>
+      </w:r>
+    </w:p>
+    <w:p>
+      <w:pPr>
+        <w:spacing w:after="0" w:line="240" w:lineRule="auto"/>
+        <w:rPr>
+          <w:rFonts w:ascii="Courier New" w:hAnsi="Courier New" w:cs="Courier New"/>
+        </w:rPr>
+      </w:pPr>
+    </w:p>
+    <w:p>
+      <w:pPr>
+        <w:spacing w:after="0" w:line="240" w:lineRule="auto"/>
+        <w:rPr>
+          <w:rFonts w:ascii="Courier New" w:hAnsi="Courier New" w:cs="Courier New"/>
+        </w:rPr>
+      </w:pPr>
+      <w:r>
+        <w:rPr>
+          <w:rFonts w:ascii="Courier New" w:hAnsi="Courier New" w:cs="Courier New"/>
+        </w:rPr>
+        <w:t>P=</w:t>
+      </w:r>
+      <w:proofErr w:type="spellStart"/>
+      <w:r>
+        <w:rPr>
+          <w:rFonts w:ascii="Courier New" w:hAnsi="Courier New" w:cs="Courier New"/>
+        </w:rPr>
+        <w:t>get_P_cownose</w:t>
+      </w:r>
+      <w:proofErr w:type="spellEnd"/>
+      <w:r>
+        <w:rPr>
+          <w:rFonts w:ascii="Courier New" w:hAnsi="Courier New" w:cs="Courier New"/>
+        </w:rPr>
+        <w:t>(</w:t>
+      </w:r>
+      <w:proofErr w:type="spellStart"/>
+      <w:r>
+        <w:rPr>
+          <w:rFonts w:ascii="Courier New" w:hAnsi="Courier New" w:cs="Courier New"/>
+        </w:rPr>
+        <w:t>Pars1</w:t>
+      </w:r>
+      <w:proofErr w:type="spellEnd"/>
+      <w:r>
+        <w:rPr>
+          <w:rFonts w:ascii="Courier New" w:hAnsi="Courier New" w:cs="Courier New"/>
+        </w:rPr>
+        <w:t xml:space="preserve"> = </w:t>
+      </w:r>
+      <w:proofErr w:type="spellStart"/>
+      <w:r>
+        <w:rPr>
+          <w:rFonts w:ascii="Courier New" w:hAnsi="Courier New" w:cs="Courier New"/>
+        </w:rPr>
+        <w:t>Pars1</w:t>
+      </w:r>
+      <w:proofErr w:type="spellEnd"/>
+      <w:r>
+        <w:rPr>
+          <w:rFonts w:ascii="Courier New" w:hAnsi="Courier New" w:cs="Courier New"/>
+        </w:rPr>
+        <w:t xml:space="preserve">, </w:t>
+      </w:r>
+      <w:proofErr w:type="spellStart"/>
+      <w:r>
+        <w:rPr>
+          <w:rFonts w:ascii="Courier New" w:hAnsi="Courier New" w:cs="Courier New"/>
+        </w:rPr>
+        <w:t>P_Mother</w:t>
+      </w:r>
+      <w:proofErr w:type="spellEnd"/>
+      <w:r>
+        <w:rPr>
+          <w:rFonts w:ascii="Courier New" w:hAnsi="Courier New" w:cs="Courier New"/>
+        </w:rPr>
+        <w:t xml:space="preserve"> = </w:t>
+      </w:r>
+      <w:proofErr w:type="spellStart"/>
+      <w:r>
+        <w:rPr>
+          <w:rFonts w:ascii="Courier New" w:hAnsi="Courier New" w:cs="Courier New"/>
+        </w:rPr>
+        <w:t>P_Mother</w:t>
+      </w:r>
+      <w:proofErr w:type="spellEnd"/>
+      <w:r>
+        <w:rPr>
+          <w:rFonts w:ascii="Courier New" w:hAnsi="Courier New" w:cs="Courier New"/>
+        </w:rPr>
+        <w:t xml:space="preserve">, </w:t>
+      </w:r>
+      <w:proofErr w:type="spellStart"/>
+      <w:r>
+        <w:rPr>
+          <w:rFonts w:ascii="Courier New" w:hAnsi="Courier New" w:cs="Courier New"/>
+        </w:rPr>
+        <w:t>P_Father</w:t>
+      </w:r>
+      <w:proofErr w:type="spellEnd"/>
+      <w:r>
+        <w:rPr>
+          <w:rFonts w:ascii="Courier New" w:hAnsi="Courier New" w:cs="Courier New"/>
+        </w:rPr>
+        <w:t xml:space="preserve"> = </w:t>
+      </w:r>
+      <w:proofErr w:type="spellStart"/>
+      <w:r>
+        <w:rPr>
+          <w:rFonts w:ascii="Courier New" w:hAnsi="Courier New" w:cs="Courier New"/>
+        </w:rPr>
+        <w:t>P_Father</w:t>
+      </w:r>
+      <w:proofErr w:type="spellEnd"/>
+      <w:r>
+        <w:rPr>
+          <w:rFonts w:ascii="Courier New" w:hAnsi="Courier New" w:cs="Courier New"/>
+        </w:rPr>
+        <w:t xml:space="preserve">, </w:t>
+      </w:r>
+      <w:proofErr w:type="spellStart"/>
+      <w:r>
+        <w:rPr>
+          <w:rFonts w:ascii="Courier New" w:hAnsi="Courier New" w:cs="Courier New"/>
+        </w:rPr>
+        <w:t>t_start</w:t>
+      </w:r>
+      <w:proofErr w:type="spellEnd"/>
+      <w:r>
+        <w:rPr>
+          <w:rFonts w:ascii="Courier New" w:hAnsi="Courier New" w:cs="Courier New"/>
+        </w:rPr>
+        <w:t xml:space="preserve"> = </w:t>
+      </w:r>
+      <w:proofErr w:type="spellStart"/>
+      <w:r>
+        <w:rPr>
+          <w:rFonts w:ascii="Courier New" w:hAnsi="Courier New" w:cs="Courier New"/>
+        </w:rPr>
+        <w:t>t_start</w:t>
+      </w:r>
+      <w:proofErr w:type="spellEnd"/>
+      <w:r>
+        <w:rPr>
+          <w:rFonts w:ascii="Courier New" w:hAnsi="Courier New" w:cs="Courier New"/>
+        </w:rPr>
+        <w:t xml:space="preserve">, </w:t>
+      </w:r>
+      <w:proofErr w:type="spellStart"/>
+      <w:r>
+        <w:rPr>
+          <w:rFonts w:ascii="Courier New" w:hAnsi="Courier New" w:cs="Courier New"/>
+        </w:rPr>
+        <w:t>t_end</w:t>
+      </w:r>
+      <w:proofErr w:type="spellEnd"/>
+      <w:r>
+        <w:rPr>
+          <w:rFonts w:ascii="Courier New" w:hAnsi="Courier New" w:cs="Courier New"/>
+        </w:rPr>
+        <w:t xml:space="preserve"> = </w:t>
+      </w:r>
+      <w:proofErr w:type="spellStart"/>
+      <w:r>
+        <w:rPr>
+          <w:rFonts w:ascii="Courier New" w:hAnsi="Courier New" w:cs="Courier New"/>
+        </w:rPr>
+        <w:t>t_end</w:t>
+      </w:r>
+      <w:proofErr w:type="spellEnd"/>
+      <w:r>
+        <w:rPr>
+          <w:rFonts w:ascii="Courier New" w:hAnsi="Courier New" w:cs="Courier New"/>
+        </w:rPr>
+        <w:t>)</w:t>
       </w:r>
     </w:p>
     <w:p>
@@ -3261,22 +5401,36 @@
         <w:rPr>
           <w:rFonts w:ascii="Courier New" w:hAnsi="Courier New" w:cs="Courier New"/>
         </w:rPr>
-        <w:t xml:space="preserve">  loglik=0</w:t>
-      </w:r>
-    </w:p>
-    <w:p>
-      <w:pPr>
-        <w:spacing w:after="0" w:line="240" w:lineRule="auto"/>
-        <w:rPr>
-          <w:rFonts w:ascii="Courier New" w:hAnsi="Courier New" w:cs="Courier New"/>
-        </w:rPr>
-      </w:pPr>
-      <w:r>
-        <w:rPr>
-          <w:rFonts w:ascii="Courier New" w:hAnsi="Courier New" w:cs="Courier New"/>
-        </w:rPr>
         <w:t xml:space="preserve">  </w:t>
       </w:r>
+      <w:proofErr w:type="spellStart"/>
+      <w:r>
+        <w:rPr>
+          <w:rFonts w:ascii="Courier New" w:hAnsi="Courier New" w:cs="Courier New"/>
+        </w:rPr>
+        <w:t>loglik</w:t>
+      </w:r>
+      <w:proofErr w:type="spellEnd"/>
+      <w:r>
+        <w:rPr>
+          <w:rFonts w:ascii="Courier New" w:hAnsi="Courier New" w:cs="Courier New"/>
+        </w:rPr>
+        <w:t>=0</w:t>
+      </w:r>
+    </w:p>
+    <w:p>
+      <w:pPr>
+        <w:spacing w:after="0" w:line="240" w:lineRule="auto"/>
+        <w:rPr>
+          <w:rFonts w:ascii="Courier New" w:hAnsi="Courier New" w:cs="Courier New"/>
+        </w:rPr>
+      </w:pPr>
+      <w:r>
+        <w:rPr>
+          <w:rFonts w:ascii="Courier New" w:hAnsi="Courier New" w:cs="Courier New"/>
+        </w:rPr>
+        <w:t xml:space="preserve">  </w:t>
+      </w:r>
     </w:p>
     <w:p>
       <w:pPr>
@@ -3303,21 +5457,189 @@
         <w:rPr>
           <w:rFonts w:ascii="Courier New" w:hAnsi="Courier New" w:cs="Courier New"/>
         </w:rPr>
-        <w:t xml:space="preserve">  for(irow in 1:nrow(Negatives_Mother)){</w:t>
-      </w:r>
-    </w:p>
-    <w:p>
-      <w:pPr>
-        <w:spacing w:after="0" w:line="240" w:lineRule="auto"/>
-        <w:rPr>
-          <w:rFonts w:ascii="Courier New" w:hAnsi="Courier New" w:cs="Courier New"/>
-        </w:rPr>
-      </w:pPr>
-      <w:r>
-        <w:rPr>
-          <w:rFonts w:ascii="Courier New" w:hAnsi="Courier New" w:cs="Courier New"/>
-        </w:rPr>
-        <w:t xml:space="preserve">    loglik = loglik + Negatives_Mother[irow, 3] * log(1 - P$P_Mother[Negatives_Mother[irow, 1], Negatives_Mother[irow, 2]])</w:t>
+        <w:t xml:space="preserve">  for(</w:t>
+      </w:r>
+      <w:proofErr w:type="spellStart"/>
+      <w:r>
+        <w:rPr>
+          <w:rFonts w:ascii="Courier New" w:hAnsi="Courier New" w:cs="Courier New"/>
+        </w:rPr>
+        <w:t>irow</w:t>
+      </w:r>
+      <w:proofErr w:type="spellEnd"/>
+      <w:r>
+        <w:rPr>
+          <w:rFonts w:ascii="Courier New" w:hAnsi="Courier New" w:cs="Courier New"/>
+        </w:rPr>
+        <w:t xml:space="preserve"> in </w:t>
+      </w:r>
+      <w:proofErr w:type="spellStart"/>
+      <w:r>
+        <w:rPr>
+          <w:rFonts w:ascii="Courier New" w:hAnsi="Courier New" w:cs="Courier New"/>
+        </w:rPr>
+        <w:t>1:nrow</w:t>
+      </w:r>
+      <w:proofErr w:type="spellEnd"/>
+      <w:r>
+        <w:rPr>
+          <w:rFonts w:ascii="Courier New" w:hAnsi="Courier New" w:cs="Courier New"/>
+        </w:rPr>
+        <w:t>(</w:t>
+      </w:r>
+      <w:proofErr w:type="spellStart"/>
+      <w:r>
+        <w:rPr>
+          <w:rFonts w:ascii="Courier New" w:hAnsi="Courier New" w:cs="Courier New"/>
+        </w:rPr>
+        <w:t>Negatives_Mother</w:t>
+      </w:r>
+      <w:proofErr w:type="spellEnd"/>
+      <w:r>
+        <w:rPr>
+          <w:rFonts w:ascii="Courier New" w:hAnsi="Courier New" w:cs="Courier New"/>
+        </w:rPr>
+        <w:t>)){</w:t>
+      </w:r>
+    </w:p>
+    <w:p>
+      <w:pPr>
+        <w:spacing w:after="0" w:line="240" w:lineRule="auto"/>
+        <w:rPr>
+          <w:rFonts w:ascii="Courier New" w:hAnsi="Courier New" w:cs="Courier New"/>
+        </w:rPr>
+      </w:pPr>
+      <w:r>
+        <w:rPr>
+          <w:rFonts w:ascii="Courier New" w:hAnsi="Courier New" w:cs="Courier New"/>
+        </w:rPr>
+        <w:t xml:space="preserve">    </w:t>
+      </w:r>
+      <w:proofErr w:type="spellStart"/>
+      <w:r>
+        <w:rPr>
+          <w:rFonts w:ascii="Courier New" w:hAnsi="Courier New" w:cs="Courier New"/>
+        </w:rPr>
+        <w:t>loglik</w:t>
+      </w:r>
+      <w:proofErr w:type="spellEnd"/>
+      <w:r>
+        <w:rPr>
+          <w:rFonts w:ascii="Courier New" w:hAnsi="Courier New" w:cs="Courier New"/>
+        </w:rPr>
+        <w:t xml:space="preserve"> = </w:t>
+      </w:r>
+      <w:proofErr w:type="spellStart"/>
+      <w:r>
+        <w:rPr>
+          <w:rFonts w:ascii="Courier New" w:hAnsi="Courier New" w:cs="Courier New"/>
+        </w:rPr>
+        <w:t>loglik</w:t>
+      </w:r>
+      <w:proofErr w:type="spellEnd"/>
+      <w:r>
+        <w:rPr>
+          <w:rFonts w:ascii="Courier New" w:hAnsi="Courier New" w:cs="Courier New"/>
+        </w:rPr>
+        <w:t xml:space="preserve"> + </w:t>
+      </w:r>
+      <w:proofErr w:type="spellStart"/>
+      <w:r>
+        <w:rPr>
+          <w:rFonts w:ascii="Courier New" w:hAnsi="Courier New" w:cs="Courier New"/>
+        </w:rPr>
+        <w:t>Negatives_Mother</w:t>
+      </w:r>
+      <w:proofErr w:type="spellEnd"/>
+      <w:r>
+        <w:rPr>
+          <w:rFonts w:ascii="Courier New" w:hAnsi="Courier New" w:cs="Courier New"/>
+        </w:rPr>
+        <w:t>[</w:t>
+      </w:r>
+      <w:proofErr w:type="spellStart"/>
+      <w:r>
+        <w:rPr>
+          <w:rFonts w:ascii="Courier New" w:hAnsi="Courier New" w:cs="Courier New"/>
+        </w:rPr>
+        <w:t>irow</w:t>
+      </w:r>
+      <w:proofErr w:type="spellEnd"/>
+      <w:r>
+        <w:rPr>
+          <w:rFonts w:ascii="Courier New" w:hAnsi="Courier New" w:cs="Courier New"/>
+        </w:rPr>
+        <w:t xml:space="preserve">, 3] * log(1 - </w:t>
+      </w:r>
+      <w:proofErr w:type="spellStart"/>
+      <w:r>
+        <w:rPr>
+          <w:rFonts w:ascii="Courier New" w:hAnsi="Courier New" w:cs="Courier New"/>
+        </w:rPr>
+        <w:t>P$P_Mother</w:t>
+      </w:r>
+      <w:proofErr w:type="spellEnd"/>
+      <w:r>
+        <w:rPr>
+          <w:rFonts w:ascii="Courier New" w:hAnsi="Courier New" w:cs="Courier New"/>
+        </w:rPr>
+        <w:t>[</w:t>
+      </w:r>
+      <w:proofErr w:type="spellStart"/>
+      <w:r>
+        <w:rPr>
+          <w:rFonts w:ascii="Courier New" w:hAnsi="Courier New" w:cs="Courier New"/>
+        </w:rPr>
+        <w:t>Negatives_Mother</w:t>
+      </w:r>
+      <w:proofErr w:type="spellEnd"/>
+      <w:r>
+        <w:rPr>
+          <w:rFonts w:ascii="Courier New" w:hAnsi="Courier New" w:cs="Courier New"/>
+        </w:rPr>
+        <w:t>[</w:t>
+      </w:r>
+      <w:proofErr w:type="spellStart"/>
+      <w:r>
+        <w:rPr>
+          <w:rFonts w:ascii="Courier New" w:hAnsi="Courier New" w:cs="Courier New"/>
+        </w:rPr>
+        <w:t>irow</w:t>
+      </w:r>
+      <w:proofErr w:type="spellEnd"/>
+      <w:r>
+        <w:rPr>
+          <w:rFonts w:ascii="Courier New" w:hAnsi="Courier New" w:cs="Courier New"/>
+        </w:rPr>
+        <w:t xml:space="preserve">, 1], </w:t>
+      </w:r>
+      <w:proofErr w:type="spellStart"/>
+      <w:r>
+        <w:rPr>
+          <w:rFonts w:ascii="Courier New" w:hAnsi="Courier New" w:cs="Courier New"/>
+        </w:rPr>
+        <w:t>Negatives_Mother</w:t>
+      </w:r>
+      <w:proofErr w:type="spellEnd"/>
+      <w:r>
+        <w:rPr>
+          <w:rFonts w:ascii="Courier New" w:hAnsi="Courier New" w:cs="Courier New"/>
+        </w:rPr>
+        <w:t>[</w:t>
+      </w:r>
+      <w:proofErr w:type="spellStart"/>
+      <w:r>
+        <w:rPr>
+          <w:rFonts w:ascii="Courier New" w:hAnsi="Courier New" w:cs="Courier New"/>
+        </w:rPr>
+        <w:t>irow</w:t>
+      </w:r>
+      <w:proofErr w:type="spellEnd"/>
+      <w:r>
+        <w:rPr>
+          <w:rFonts w:ascii="Courier New" w:hAnsi="Courier New" w:cs="Courier New"/>
+        </w:rPr>
+        <w:t>, 2]])</w:t>
       </w:r>
     </w:p>
     <w:p>
@@ -3345,21 +5667,189 @@
         <w:rPr>
           <w:rFonts w:ascii="Courier New" w:hAnsi="Courier New" w:cs="Courier New"/>
         </w:rPr>
-        <w:t xml:space="preserve">  for(irow in 1:nrow(Negatives_Father)){</w:t>
-      </w:r>
-    </w:p>
-    <w:p>
-      <w:pPr>
-        <w:spacing w:after="0" w:line="240" w:lineRule="auto"/>
-        <w:rPr>
-          <w:rFonts w:ascii="Courier New" w:hAnsi="Courier New" w:cs="Courier New"/>
-        </w:rPr>
-      </w:pPr>
-      <w:r>
-        <w:rPr>
-          <w:rFonts w:ascii="Courier New" w:hAnsi="Courier New" w:cs="Courier New"/>
-        </w:rPr>
-        <w:t xml:space="preserve">    loglik = loglik + Negatives_Father[irow, 3] * log(1 - P$P_Father[Negatives_Father[irow, 1], Negatives_Father[irow, 2]])</w:t>
+        <w:t xml:space="preserve">  for(</w:t>
+      </w:r>
+      <w:proofErr w:type="spellStart"/>
+      <w:r>
+        <w:rPr>
+          <w:rFonts w:ascii="Courier New" w:hAnsi="Courier New" w:cs="Courier New"/>
+        </w:rPr>
+        <w:t>irow</w:t>
+      </w:r>
+      <w:proofErr w:type="spellEnd"/>
+      <w:r>
+        <w:rPr>
+          <w:rFonts w:ascii="Courier New" w:hAnsi="Courier New" w:cs="Courier New"/>
+        </w:rPr>
+        <w:t xml:space="preserve"> in </w:t>
+      </w:r>
+      <w:proofErr w:type="spellStart"/>
+      <w:r>
+        <w:rPr>
+          <w:rFonts w:ascii="Courier New" w:hAnsi="Courier New" w:cs="Courier New"/>
+        </w:rPr>
+        <w:t>1:nrow</w:t>
+      </w:r>
+      <w:proofErr w:type="spellEnd"/>
+      <w:r>
+        <w:rPr>
+          <w:rFonts w:ascii="Courier New" w:hAnsi="Courier New" w:cs="Courier New"/>
+        </w:rPr>
+        <w:t>(</w:t>
+      </w:r>
+      <w:proofErr w:type="spellStart"/>
+      <w:r>
+        <w:rPr>
+          <w:rFonts w:ascii="Courier New" w:hAnsi="Courier New" w:cs="Courier New"/>
+        </w:rPr>
+        <w:t>Negatives_Father</w:t>
+      </w:r>
+      <w:proofErr w:type="spellEnd"/>
+      <w:r>
+        <w:rPr>
+          <w:rFonts w:ascii="Courier New" w:hAnsi="Courier New" w:cs="Courier New"/>
+        </w:rPr>
+        <w:t>)){</w:t>
+      </w:r>
+    </w:p>
+    <w:p>
+      <w:pPr>
+        <w:spacing w:after="0" w:line="240" w:lineRule="auto"/>
+        <w:rPr>
+          <w:rFonts w:ascii="Courier New" w:hAnsi="Courier New" w:cs="Courier New"/>
+        </w:rPr>
+      </w:pPr>
+      <w:r>
+        <w:rPr>
+          <w:rFonts w:ascii="Courier New" w:hAnsi="Courier New" w:cs="Courier New"/>
+        </w:rPr>
+        <w:t xml:space="preserve">    </w:t>
+      </w:r>
+      <w:proofErr w:type="spellStart"/>
+      <w:r>
+        <w:rPr>
+          <w:rFonts w:ascii="Courier New" w:hAnsi="Courier New" w:cs="Courier New"/>
+        </w:rPr>
+        <w:t>loglik</w:t>
+      </w:r>
+      <w:proofErr w:type="spellEnd"/>
+      <w:r>
+        <w:rPr>
+          <w:rFonts w:ascii="Courier New" w:hAnsi="Courier New" w:cs="Courier New"/>
+        </w:rPr>
+        <w:t xml:space="preserve"> = </w:t>
+      </w:r>
+      <w:proofErr w:type="spellStart"/>
+      <w:r>
+        <w:rPr>
+          <w:rFonts w:ascii="Courier New" w:hAnsi="Courier New" w:cs="Courier New"/>
+        </w:rPr>
+        <w:t>loglik</w:t>
+      </w:r>
+      <w:proofErr w:type="spellEnd"/>
+      <w:r>
+        <w:rPr>
+          <w:rFonts w:ascii="Courier New" w:hAnsi="Courier New" w:cs="Courier New"/>
+        </w:rPr>
+        <w:t xml:space="preserve"> + </w:t>
+      </w:r>
+      <w:proofErr w:type="spellStart"/>
+      <w:r>
+        <w:rPr>
+          <w:rFonts w:ascii="Courier New" w:hAnsi="Courier New" w:cs="Courier New"/>
+        </w:rPr>
+        <w:t>Negatives_Father</w:t>
+      </w:r>
+      <w:proofErr w:type="spellEnd"/>
+      <w:r>
+        <w:rPr>
+          <w:rFonts w:ascii="Courier New" w:hAnsi="Courier New" w:cs="Courier New"/>
+        </w:rPr>
+        <w:t>[</w:t>
+      </w:r>
+      <w:proofErr w:type="spellStart"/>
+      <w:r>
+        <w:rPr>
+          <w:rFonts w:ascii="Courier New" w:hAnsi="Courier New" w:cs="Courier New"/>
+        </w:rPr>
+        <w:t>irow</w:t>
+      </w:r>
+      <w:proofErr w:type="spellEnd"/>
+      <w:r>
+        <w:rPr>
+          <w:rFonts w:ascii="Courier New" w:hAnsi="Courier New" w:cs="Courier New"/>
+        </w:rPr>
+        <w:t xml:space="preserve">, 3] * log(1 - </w:t>
+      </w:r>
+      <w:proofErr w:type="spellStart"/>
+      <w:r>
+        <w:rPr>
+          <w:rFonts w:ascii="Courier New" w:hAnsi="Courier New" w:cs="Courier New"/>
+        </w:rPr>
+        <w:t>P$P_Father</w:t>
+      </w:r>
+      <w:proofErr w:type="spellEnd"/>
+      <w:r>
+        <w:rPr>
+          <w:rFonts w:ascii="Courier New" w:hAnsi="Courier New" w:cs="Courier New"/>
+        </w:rPr>
+        <w:t>[</w:t>
+      </w:r>
+      <w:proofErr w:type="spellStart"/>
+      <w:r>
+        <w:rPr>
+          <w:rFonts w:ascii="Courier New" w:hAnsi="Courier New" w:cs="Courier New"/>
+        </w:rPr>
+        <w:t>Negatives_Father</w:t>
+      </w:r>
+      <w:proofErr w:type="spellEnd"/>
+      <w:r>
+        <w:rPr>
+          <w:rFonts w:ascii="Courier New" w:hAnsi="Courier New" w:cs="Courier New"/>
+        </w:rPr>
+        <w:t>[</w:t>
+      </w:r>
+      <w:proofErr w:type="spellStart"/>
+      <w:r>
+        <w:rPr>
+          <w:rFonts w:ascii="Courier New" w:hAnsi="Courier New" w:cs="Courier New"/>
+        </w:rPr>
+        <w:t>irow</w:t>
+      </w:r>
+      <w:proofErr w:type="spellEnd"/>
+      <w:r>
+        <w:rPr>
+          <w:rFonts w:ascii="Courier New" w:hAnsi="Courier New" w:cs="Courier New"/>
+        </w:rPr>
+        <w:t xml:space="preserve">, 1], </w:t>
+      </w:r>
+      <w:proofErr w:type="spellStart"/>
+      <w:r>
+        <w:rPr>
+          <w:rFonts w:ascii="Courier New" w:hAnsi="Courier New" w:cs="Courier New"/>
+        </w:rPr>
+        <w:t>Negatives_Father</w:t>
+      </w:r>
+      <w:proofErr w:type="spellEnd"/>
+      <w:r>
+        <w:rPr>
+          <w:rFonts w:ascii="Courier New" w:hAnsi="Courier New" w:cs="Courier New"/>
+        </w:rPr>
+        <w:t>[</w:t>
+      </w:r>
+      <w:proofErr w:type="spellStart"/>
+      <w:r>
+        <w:rPr>
+          <w:rFonts w:ascii="Courier New" w:hAnsi="Courier New" w:cs="Courier New"/>
+        </w:rPr>
+        <w:t>irow</w:t>
+      </w:r>
+      <w:proofErr w:type="spellEnd"/>
+      <w:r>
+        <w:rPr>
+          <w:rFonts w:ascii="Courier New" w:hAnsi="Courier New" w:cs="Courier New"/>
+        </w:rPr>
+        <w:t>, 2]])</w:t>
       </w:r>
     </w:p>
     <w:p>
@@ -3409,21 +5899,183 @@
         <w:rPr>
           <w:rFonts w:ascii="Courier New" w:hAnsi="Courier New" w:cs="Courier New"/>
         </w:rPr>
-        <w:t xml:space="preserve">  for(irow in 1:nrow(Pairs_Mother)){</w:t>
-      </w:r>
-    </w:p>
-    <w:p>
-      <w:pPr>
-        <w:spacing w:after="0" w:line="240" w:lineRule="auto"/>
-        <w:rPr>
-          <w:rFonts w:ascii="Courier New" w:hAnsi="Courier New" w:cs="Courier New"/>
-        </w:rPr>
-      </w:pPr>
-      <w:r>
-        <w:rPr>
-          <w:rFonts w:ascii="Courier New" w:hAnsi="Courier New" w:cs="Courier New"/>
-        </w:rPr>
-        <w:t>loglik = loglik + Pairs_Mother[irow, 3] * log(P$P_Mother[Pairs_Mother[irow, 1], Pairs_Mother[irow, 2]])</w:t>
+        <w:t xml:space="preserve">  for(</w:t>
+      </w:r>
+      <w:proofErr w:type="spellStart"/>
+      <w:r>
+        <w:rPr>
+          <w:rFonts w:ascii="Courier New" w:hAnsi="Courier New" w:cs="Courier New"/>
+        </w:rPr>
+        <w:t>irow</w:t>
+      </w:r>
+      <w:proofErr w:type="spellEnd"/>
+      <w:r>
+        <w:rPr>
+          <w:rFonts w:ascii="Courier New" w:hAnsi="Courier New" w:cs="Courier New"/>
+        </w:rPr>
+        <w:t xml:space="preserve"> in </w:t>
+      </w:r>
+      <w:proofErr w:type="spellStart"/>
+      <w:r>
+        <w:rPr>
+          <w:rFonts w:ascii="Courier New" w:hAnsi="Courier New" w:cs="Courier New"/>
+        </w:rPr>
+        <w:t>1:nrow</w:t>
+      </w:r>
+      <w:proofErr w:type="spellEnd"/>
+      <w:r>
+        <w:rPr>
+          <w:rFonts w:ascii="Courier New" w:hAnsi="Courier New" w:cs="Courier New"/>
+        </w:rPr>
+        <w:t>(</w:t>
+      </w:r>
+      <w:proofErr w:type="spellStart"/>
+      <w:r>
+        <w:rPr>
+          <w:rFonts w:ascii="Courier New" w:hAnsi="Courier New" w:cs="Courier New"/>
+        </w:rPr>
+        <w:t>Pairs_Mother</w:t>
+      </w:r>
+      <w:proofErr w:type="spellEnd"/>
+      <w:r>
+        <w:rPr>
+          <w:rFonts w:ascii="Courier New" w:hAnsi="Courier New" w:cs="Courier New"/>
+        </w:rPr>
+        <w:t>)){</w:t>
+      </w:r>
+    </w:p>
+    <w:p>
+      <w:pPr>
+        <w:spacing w:after="0" w:line="240" w:lineRule="auto"/>
+        <w:rPr>
+          <w:rFonts w:ascii="Courier New" w:hAnsi="Courier New" w:cs="Courier New"/>
+        </w:rPr>
+      </w:pPr>
+      <w:proofErr w:type="spellStart"/>
+      <w:r>
+        <w:rPr>
+          <w:rFonts w:ascii="Courier New" w:hAnsi="Courier New" w:cs="Courier New"/>
+        </w:rPr>
+        <w:t>loglik</w:t>
+      </w:r>
+      <w:proofErr w:type="spellEnd"/>
+      <w:r>
+        <w:rPr>
+          <w:rFonts w:ascii="Courier New" w:hAnsi="Courier New" w:cs="Courier New"/>
+        </w:rPr>
+        <w:t xml:space="preserve"> = </w:t>
+      </w:r>
+      <w:proofErr w:type="spellStart"/>
+      <w:r>
+        <w:rPr>
+          <w:rFonts w:ascii="Courier New" w:hAnsi="Courier New" w:cs="Courier New"/>
+        </w:rPr>
+        <w:t>loglik</w:t>
+      </w:r>
+      <w:proofErr w:type="spellEnd"/>
+      <w:r>
+        <w:rPr>
+          <w:rFonts w:ascii="Courier New" w:hAnsi="Courier New" w:cs="Courier New"/>
+        </w:rPr>
+        <w:t xml:space="preserve"> + </w:t>
+      </w:r>
+      <w:proofErr w:type="spellStart"/>
+      <w:r>
+        <w:rPr>
+          <w:rFonts w:ascii="Courier New" w:hAnsi="Courier New" w:cs="Courier New"/>
+        </w:rPr>
+        <w:t>Pairs_Mother</w:t>
+      </w:r>
+      <w:proofErr w:type="spellEnd"/>
+      <w:r>
+        <w:rPr>
+          <w:rFonts w:ascii="Courier New" w:hAnsi="Courier New" w:cs="Courier New"/>
+        </w:rPr>
+        <w:t>[</w:t>
+      </w:r>
+      <w:proofErr w:type="spellStart"/>
+      <w:r>
+        <w:rPr>
+          <w:rFonts w:ascii="Courier New" w:hAnsi="Courier New" w:cs="Courier New"/>
+        </w:rPr>
+        <w:t>irow</w:t>
+      </w:r>
+      <w:proofErr w:type="spellEnd"/>
+      <w:r>
+        <w:rPr>
+          <w:rFonts w:ascii="Courier New" w:hAnsi="Courier New" w:cs="Courier New"/>
+        </w:rPr>
+        <w:t>, 3] * log(</w:t>
+      </w:r>
+      <w:proofErr w:type="spellStart"/>
+      <w:r>
+        <w:rPr>
+          <w:rFonts w:ascii="Courier New" w:hAnsi="Courier New" w:cs="Courier New"/>
+        </w:rPr>
+        <w:t>P$P_Mother</w:t>
+      </w:r>
+      <w:proofErr w:type="spellEnd"/>
+      <w:r>
+        <w:rPr>
+          <w:rFonts w:ascii="Courier New" w:hAnsi="Courier New" w:cs="Courier New"/>
+        </w:rPr>
+        <w:t>[</w:t>
+      </w:r>
+      <w:proofErr w:type="spellStart"/>
+      <w:r>
+        <w:rPr>
+          <w:rFonts w:ascii="Courier New" w:hAnsi="Courier New" w:cs="Courier New"/>
+        </w:rPr>
+        <w:t>Pairs_Mother</w:t>
+      </w:r>
+      <w:proofErr w:type="spellEnd"/>
+      <w:r>
+        <w:rPr>
+          <w:rFonts w:ascii="Courier New" w:hAnsi="Courier New" w:cs="Courier New"/>
+        </w:rPr>
+        <w:t>[</w:t>
+      </w:r>
+      <w:proofErr w:type="spellStart"/>
+      <w:r>
+        <w:rPr>
+          <w:rFonts w:ascii="Courier New" w:hAnsi="Courier New" w:cs="Courier New"/>
+        </w:rPr>
+        <w:t>irow</w:t>
+      </w:r>
+      <w:proofErr w:type="spellEnd"/>
+      <w:r>
+        <w:rPr>
+          <w:rFonts w:ascii="Courier New" w:hAnsi="Courier New" w:cs="Courier New"/>
+        </w:rPr>
+        <w:t xml:space="preserve">, 1], </w:t>
+      </w:r>
+      <w:proofErr w:type="spellStart"/>
+      <w:r>
+        <w:rPr>
+          <w:rFonts w:ascii="Courier New" w:hAnsi="Courier New" w:cs="Courier New"/>
+        </w:rPr>
+        <w:t>Pairs_Mother</w:t>
+      </w:r>
+      <w:proofErr w:type="spellEnd"/>
+      <w:r>
+        <w:rPr>
+          <w:rFonts w:ascii="Courier New" w:hAnsi="Courier New" w:cs="Courier New"/>
+        </w:rPr>
+        <w:t>[</w:t>
+      </w:r>
+      <w:proofErr w:type="spellStart"/>
+      <w:r>
+        <w:rPr>
+          <w:rFonts w:ascii="Courier New" w:hAnsi="Courier New" w:cs="Courier New"/>
+        </w:rPr>
+        <w:t>irow</w:t>
+      </w:r>
+      <w:proofErr w:type="spellEnd"/>
+      <w:r>
+        <w:rPr>
+          <w:rFonts w:ascii="Courier New" w:hAnsi="Courier New" w:cs="Courier New"/>
+        </w:rPr>
+        <w:t>, 2]])</w:t>
       </w:r>
     </w:p>
     <w:p>
@@ -3451,7 +6103,175 @@
         <w:rPr>
           <w:rFonts w:ascii="Courier New" w:hAnsi="Courier New" w:cs="Courier New"/>
         </w:rPr>
-        <w:t xml:space="preserve">  for(irow in 1:nrow(Pairs_Father)){    loglik = loglik + Pairs_Father[irow, 3] * log(P$P_Father[Pairs_Father[irow, 1], Pairs_Father[irow, 2]])</w:t>
+        <w:t xml:space="preserve">  for(</w:t>
+      </w:r>
+      <w:proofErr w:type="spellStart"/>
+      <w:r>
+        <w:rPr>
+          <w:rFonts w:ascii="Courier New" w:hAnsi="Courier New" w:cs="Courier New"/>
+        </w:rPr>
+        <w:t>irow</w:t>
+      </w:r>
+      <w:proofErr w:type="spellEnd"/>
+      <w:r>
+        <w:rPr>
+          <w:rFonts w:ascii="Courier New" w:hAnsi="Courier New" w:cs="Courier New"/>
+        </w:rPr>
+        <w:t xml:space="preserve"> in </w:t>
+      </w:r>
+      <w:proofErr w:type="spellStart"/>
+      <w:r>
+        <w:rPr>
+          <w:rFonts w:ascii="Courier New" w:hAnsi="Courier New" w:cs="Courier New"/>
+        </w:rPr>
+        <w:t>1:nrow</w:t>
+      </w:r>
+      <w:proofErr w:type="spellEnd"/>
+      <w:r>
+        <w:rPr>
+          <w:rFonts w:ascii="Courier New" w:hAnsi="Courier New" w:cs="Courier New"/>
+        </w:rPr>
+        <w:t>(</w:t>
+      </w:r>
+      <w:proofErr w:type="spellStart"/>
+      <w:r>
+        <w:rPr>
+          <w:rFonts w:ascii="Courier New" w:hAnsi="Courier New" w:cs="Courier New"/>
+        </w:rPr>
+        <w:t>Pairs_Father</w:t>
+      </w:r>
+      <w:proofErr w:type="spellEnd"/>
+      <w:r>
+        <w:rPr>
+          <w:rFonts w:ascii="Courier New" w:hAnsi="Courier New" w:cs="Courier New"/>
+        </w:rPr>
+        <w:t xml:space="preserve">)){    </w:t>
+      </w:r>
+      <w:proofErr w:type="spellStart"/>
+      <w:r>
+        <w:rPr>
+          <w:rFonts w:ascii="Courier New" w:hAnsi="Courier New" w:cs="Courier New"/>
+        </w:rPr>
+        <w:t>loglik</w:t>
+      </w:r>
+      <w:proofErr w:type="spellEnd"/>
+      <w:r>
+        <w:rPr>
+          <w:rFonts w:ascii="Courier New" w:hAnsi="Courier New" w:cs="Courier New"/>
+        </w:rPr>
+        <w:t xml:space="preserve"> = </w:t>
+      </w:r>
+      <w:proofErr w:type="spellStart"/>
+      <w:r>
+        <w:rPr>
+          <w:rFonts w:ascii="Courier New" w:hAnsi="Courier New" w:cs="Courier New"/>
+        </w:rPr>
+        <w:t>loglik</w:t>
+      </w:r>
+      <w:proofErr w:type="spellEnd"/>
+      <w:r>
+        <w:rPr>
+          <w:rFonts w:ascii="Courier New" w:hAnsi="Courier New" w:cs="Courier New"/>
+        </w:rPr>
+        <w:t xml:space="preserve"> + </w:t>
+      </w:r>
+      <w:proofErr w:type="spellStart"/>
+      <w:r>
+        <w:rPr>
+          <w:rFonts w:ascii="Courier New" w:hAnsi="Courier New" w:cs="Courier New"/>
+        </w:rPr>
+        <w:t>Pairs_Father</w:t>
+      </w:r>
+      <w:proofErr w:type="spellEnd"/>
+      <w:r>
+        <w:rPr>
+          <w:rFonts w:ascii="Courier New" w:hAnsi="Courier New" w:cs="Courier New"/>
+        </w:rPr>
+        <w:t>[</w:t>
+      </w:r>
+      <w:proofErr w:type="spellStart"/>
+      <w:r>
+        <w:rPr>
+          <w:rFonts w:ascii="Courier New" w:hAnsi="Courier New" w:cs="Courier New"/>
+        </w:rPr>
+        <w:t>irow</w:t>
+      </w:r>
+      <w:proofErr w:type="spellEnd"/>
+      <w:r>
+        <w:rPr>
+          <w:rFonts w:ascii="Courier New" w:hAnsi="Courier New" w:cs="Courier New"/>
+        </w:rPr>
+        <w:t>, 3] * log(</w:t>
+      </w:r>
+      <w:proofErr w:type="spellStart"/>
+      <w:r>
+        <w:rPr>
+          <w:rFonts w:ascii="Courier New" w:hAnsi="Courier New" w:cs="Courier New"/>
+        </w:rPr>
+        <w:t>P$P_Father</w:t>
+      </w:r>
+      <w:proofErr w:type="spellEnd"/>
+      <w:r>
+        <w:rPr>
+          <w:rFonts w:ascii="Courier New" w:hAnsi="Courier New" w:cs="Courier New"/>
+        </w:rPr>
+        <w:t>[</w:t>
+      </w:r>
+      <w:proofErr w:type="spellStart"/>
+      <w:r>
+        <w:rPr>
+          <w:rFonts w:ascii="Courier New" w:hAnsi="Courier New" w:cs="Courier New"/>
+        </w:rPr>
+        <w:t>Pairs_Father</w:t>
+      </w:r>
+      <w:proofErr w:type="spellEnd"/>
+      <w:r>
+        <w:rPr>
+          <w:rFonts w:ascii="Courier New" w:hAnsi="Courier New" w:cs="Courier New"/>
+        </w:rPr>
+        <w:t>[</w:t>
+      </w:r>
+      <w:proofErr w:type="spellStart"/>
+      <w:r>
+        <w:rPr>
+          <w:rFonts w:ascii="Courier New" w:hAnsi="Courier New" w:cs="Courier New"/>
+        </w:rPr>
+        <w:t>irow</w:t>
+      </w:r>
+      <w:proofErr w:type="spellEnd"/>
+      <w:r>
+        <w:rPr>
+          <w:rFonts w:ascii="Courier New" w:hAnsi="Courier New" w:cs="Courier New"/>
+        </w:rPr>
+        <w:t xml:space="preserve">, 1], </w:t>
+      </w:r>
+      <w:proofErr w:type="spellStart"/>
+      <w:r>
+        <w:rPr>
+          <w:rFonts w:ascii="Courier New" w:hAnsi="Courier New" w:cs="Courier New"/>
+        </w:rPr>
+        <w:t>Pairs_Father</w:t>
+      </w:r>
+      <w:proofErr w:type="spellEnd"/>
+      <w:r>
+        <w:rPr>
+          <w:rFonts w:ascii="Courier New" w:hAnsi="Courier New" w:cs="Courier New"/>
+        </w:rPr>
+        <w:t>[</w:t>
+      </w:r>
+      <w:proofErr w:type="spellStart"/>
+      <w:r>
+        <w:rPr>
+          <w:rFonts w:ascii="Courier New" w:hAnsi="Courier New" w:cs="Courier New"/>
+        </w:rPr>
+        <w:t>irow</w:t>
+      </w:r>
+      <w:proofErr w:type="spellEnd"/>
+      <w:r>
+        <w:rPr>
+          <w:rFonts w:ascii="Courier New" w:hAnsi="Courier New" w:cs="Courier New"/>
+        </w:rPr>
+        <w:t>, 2]])</w:t>
       </w:r>
     </w:p>
     <w:p>
@@ -3479,8 +6299,16 @@
         <w:rPr>
           <w:rFonts w:ascii="Courier New" w:hAnsi="Courier New" w:cs="Courier New"/>
         </w:rPr>
-        <w:t xml:space="preserve">  -loglik</w:t>
-      </w:r>
+        <w:t xml:space="preserve">  -</w:t>
+      </w:r>
+      <w:proofErr w:type="spellStart"/>
+      <w:r>
+        <w:rPr>
+          <w:rFonts w:ascii="Courier New" w:hAnsi="Courier New" w:cs="Courier New"/>
+        </w:rPr>
+        <w:t>loglik</w:t>
+      </w:r>
+      <w:proofErr w:type="spellEnd"/>
     </w:p>
     <w:p>
       <w:pPr>
@@ -3548,7 +6376,15 @@
         <w:t xml:space="preserve"> a Leslie Matrix</w:t>
       </w:r>
       <w:r>
-        <w:t>, where kinship was assigned based on the probabilities specified in the CKMR model</w:t>
+        <w:t xml:space="preserve">, where kinship was assigned based on the probabilities specified in the </w:t>
+      </w:r>
+      <w:proofErr w:type="spellStart"/>
+      <w:r>
+        <w:t>CKMR</w:t>
+      </w:r>
+      <w:proofErr w:type="spellEnd"/>
+      <w:r>
+        <w:t xml:space="preserve"> model</w:t>
       </w:r>
       <w:r>
         <w:t xml:space="preserve"> (Figure 1)</w:t>
@@ -3581,7 +6417,7 @@
                     <pic:cNvPicPr/>
                   </pic:nvPicPr>
                   <pic:blipFill>
-                    <a:blip r:embed="rId9">
+                    <a:blip r:embed="rId11">
                       <a:extLst>
                         <a:ext uri="{28A0092B-C50C-407E-A947-70E740481C1C}">
                           <a14:useLocalDpi xmlns:a14="http://schemas.microsoft.com/office/drawing/2010/main" val="0"/>
@@ -3748,7 +6584,15 @@
         <w:t>life histories</w:t>
       </w:r>
       <w:r>
-        <w:t xml:space="preserve"> and they all give positively biased estimates (Figure 2A).</w:t>
+        <w:t xml:space="preserve"> and they all give positively biased estimates (Figure </w:t>
+      </w:r>
+      <w:proofErr w:type="spellStart"/>
+      <w:r>
+        <w:t>2A</w:t>
+      </w:r>
+      <w:proofErr w:type="spellEnd"/>
+      <w:r>
+        <w:t>).</w:t>
       </w:r>
     </w:p>
     <w:p>
@@ -3777,7 +6621,7 @@
                     <pic:cNvPicPr/>
                   </pic:nvPicPr>
                   <pic:blipFill>
-                    <a:blip r:embed="rId10">
+                    <a:blip r:embed="rId12">
                       <a:extLst>
                         <a:ext uri="{28A0092B-C50C-407E-A947-70E740481C1C}">
                           <a14:useLocalDpi xmlns:a14="http://schemas.microsoft.com/office/drawing/2010/main" val="0"/>
@@ -3949,8 +6793,29 @@
         </w:rPr>
         <w:t xml:space="preserve">Why? </w:t>
       </w:r>
-      <w:r>
-        <w:t xml:space="preserve">CKMR assumes that the odds of sampling an individual are independent of that individual’s reproductive output. This forms the basis of the Expected Relative Reproductive Output (ERRO) framework outlined in Bravington et. al. (2016). If multiple litter mates are included in the comparison, then the </w:t>
+      <w:proofErr w:type="spellStart"/>
+      <w:r>
+        <w:t>CKMR</w:t>
+      </w:r>
+      <w:proofErr w:type="spellEnd"/>
+      <w:r>
+        <w:t xml:space="preserve"> assumes that the odds of sampling an individual are independent of that individual’s reproductive output. This forms the basis of the Expected Relative Reproductive Output (</w:t>
+      </w:r>
+      <w:proofErr w:type="spellStart"/>
+      <w:r>
+        <w:t>ERRO</w:t>
+      </w:r>
+      <w:proofErr w:type="spellEnd"/>
+      <w:r>
+        <w:t xml:space="preserve">) framework outlined in </w:t>
+      </w:r>
+      <w:proofErr w:type="spellStart"/>
+      <w:r>
+        <w:t>Bravington</w:t>
+      </w:r>
+      <w:proofErr w:type="spellEnd"/>
+      <w:r>
+        <w:t xml:space="preserve"> et. al. (2016). If multiple litter mates are included in the comparison, then the </w:t>
       </w:r>
       <w:r>
         <w:t>kinship probabilities are dependent not just on the expected reproductive output, but also the variance.</w:t>
@@ -4023,7 +6888,15 @@
         <w:t xml:space="preserve">Why? </w:t>
       </w:r>
       <w:r>
-        <w:t xml:space="preserve">Using a CKMR model that relies on population growth (lambda) to set a single year for abundance estimation results in a model that is sensitive to the value of lambda. </w:t>
+        <w:t xml:space="preserve">Using a </w:t>
+      </w:r>
+      <w:proofErr w:type="spellStart"/>
+      <w:r>
+        <w:t>CKMR</w:t>
+      </w:r>
+      <w:proofErr w:type="spellEnd"/>
+      <w:r>
+        <w:t xml:space="preserve"> model that relies on population growth (lambda) to set a single year for abundance estimation results in a model that is sensitive to the value of lambda. </w:t>
       </w:r>
       <w:r>
         <w:t xml:space="preserve">But with a non-deterministic population, lambda varies </w:t>
@@ -4089,7 +6962,23 @@
         </w:numPr>
       </w:pPr>
       <w:r>
-        <w:t>values of lambda from obs_lambda-0.01 : obs_lambda+0.01, by = .002</w:t>
+        <w:t xml:space="preserve">values of lambda from </w:t>
+      </w:r>
+      <w:proofErr w:type="spellStart"/>
+      <w:r>
+        <w:t>obs_lambda</w:t>
+      </w:r>
+      <w:proofErr w:type="spellEnd"/>
+      <w:r>
+        <w:t xml:space="preserve">-0.01 : </w:t>
+      </w:r>
+      <w:proofErr w:type="spellStart"/>
+      <w:r>
+        <w:t>obs_lambda+0.01</w:t>
+      </w:r>
+      <w:proofErr w:type="spellEnd"/>
+      <w:r>
+        <w:t>, by = .002</w:t>
       </w:r>
     </w:p>
     <w:p>
@@ -4101,7 +6990,23 @@
         </w:numPr>
       </w:pPr>
       <w:r>
-        <w:t>values of survival from obs_survival-.02 : obs_survival+0.02, by = 0.01</w:t>
+        <w:t xml:space="preserve">values of survival from </w:t>
+      </w:r>
+      <w:proofErr w:type="spellStart"/>
+      <w:r>
+        <w:t>obs_survival</w:t>
+      </w:r>
+      <w:proofErr w:type="spellEnd"/>
+      <w:r>
+        <w:t xml:space="preserve">-.02 : </w:t>
+      </w:r>
+      <w:proofErr w:type="spellStart"/>
+      <w:r>
+        <w:t>obs_survival+0.02</w:t>
+      </w:r>
+      <w:proofErr w:type="spellEnd"/>
+      <w:r>
+        <w:t>, by = 0.01</w:t>
       </w:r>
     </w:p>
     <w:p>
@@ -4134,7 +7039,15 @@
       </w:r>
       <w:r>
         <w:tab/>
-        <w:t xml:space="preserve">Sampling occurs from each dataframe after the entire simulation is run. </w:t>
+        <w:t xml:space="preserve">Sampling occurs from each </w:t>
+      </w:r>
+      <w:proofErr w:type="spellStart"/>
+      <w:r>
+        <w:t>dataframe</w:t>
+      </w:r>
+      <w:proofErr w:type="spellEnd"/>
+      <w:r>
+        <w:t xml:space="preserve"> after the entire simulation is run. </w:t>
       </w:r>
     </w:p>
     <w:p>
@@ -4264,7 +7177,21 @@
         <w:rPr>
           <w:rFonts w:cs="Courier New"/>
         </w:rPr>
-        <w:t>#See Bravington 2016 equation 3.10</w:t>
+        <w:t xml:space="preserve">#See </w:t>
+      </w:r>
+      <w:proofErr w:type="spellStart"/>
+      <w:r>
+        <w:rPr>
+          <w:rFonts w:cs="Courier New"/>
+        </w:rPr>
+        <w:t>Bravington</w:t>
+      </w:r>
+      <w:proofErr w:type="spellEnd"/>
+      <w:r>
+        <w:rPr>
+          <w:rFonts w:cs="Courier New"/>
+        </w:rPr>
+        <w:t xml:space="preserve"> 2016 equation 3.10</w:t>
       </w:r>
     </w:p>
   </w:comment>
@@ -4636,6 +7563,119 @@
     </w:lvl>
   </w:abstractNum>
   <w:abstractNum w:abstractNumId="3" w15:restartNumberingAfterBreak="0">
+    <w:nsid w:val="2FFC0612"/>
+    <w:multiLevelType w:val="multilevel"/>
+    <w:tmpl w:val="2738D5FE"/>
+    <w:lvl w:ilvl="0">
+      <w:start w:val="1"/>
+      <w:numFmt w:val="decimal"/>
+      <w:lvlText w:val="%1."/>
+      <w:lvlJc w:val="left"/>
+      <w:pPr>
+        <w:tabs>
+          <w:tab w:val="num" w:pos="720"/>
+        </w:tabs>
+        <w:ind w:left="720" w:hanging="360"/>
+      </w:pPr>
+    </w:lvl>
+    <w:lvl w:ilvl="1">
+      <w:start w:val="1"/>
+      <w:numFmt w:val="lowerLetter"/>
+      <w:lvlText w:val="%2."/>
+      <w:lvlJc w:val="left"/>
+      <w:pPr>
+        <w:tabs>
+          <w:tab w:val="num" w:pos="1440"/>
+        </w:tabs>
+        <w:ind w:left="1440" w:hanging="360"/>
+      </w:pPr>
+    </w:lvl>
+    <w:lvl w:ilvl="2">
+      <w:start w:val="1"/>
+      <w:numFmt w:val="lowerRoman"/>
+      <w:lvlText w:val="%3."/>
+      <w:lvlJc w:val="right"/>
+      <w:pPr>
+        <w:tabs>
+          <w:tab w:val="num" w:pos="2160"/>
+        </w:tabs>
+        <w:ind w:left="2160" w:hanging="360"/>
+      </w:pPr>
+    </w:lvl>
+    <w:lvl w:ilvl="3" w:tentative="1">
+      <w:start w:val="1"/>
+      <w:numFmt w:val="decimal"/>
+      <w:lvlText w:val="%4."/>
+      <w:lvlJc w:val="left"/>
+      <w:pPr>
+        <w:tabs>
+          <w:tab w:val="num" w:pos="2880"/>
+        </w:tabs>
+        <w:ind w:left="2880" w:hanging="360"/>
+      </w:pPr>
+    </w:lvl>
+    <w:lvl w:ilvl="4" w:tentative="1">
+      <w:start w:val="1"/>
+      <w:numFmt w:val="decimal"/>
+      <w:lvlText w:val="%5."/>
+      <w:lvlJc w:val="left"/>
+      <w:pPr>
+        <w:tabs>
+          <w:tab w:val="num" w:pos="3600"/>
+        </w:tabs>
+        <w:ind w:left="3600" w:hanging="360"/>
+      </w:pPr>
+    </w:lvl>
+    <w:lvl w:ilvl="5" w:tentative="1">
+      <w:start w:val="1"/>
+      <w:numFmt w:val="decimal"/>
+      <w:lvlText w:val="%6."/>
+      <w:lvlJc w:val="left"/>
+      <w:pPr>
+        <w:tabs>
+          <w:tab w:val="num" w:pos="4320"/>
+        </w:tabs>
+        <w:ind w:left="4320" w:hanging="360"/>
+      </w:pPr>
+    </w:lvl>
+    <w:lvl w:ilvl="6" w:tentative="1">
+      <w:start w:val="1"/>
+      <w:numFmt w:val="decimal"/>
+      <w:lvlText w:val="%7."/>
+      <w:lvlJc w:val="left"/>
+      <w:pPr>
+        <w:tabs>
+          <w:tab w:val="num" w:pos="5040"/>
+        </w:tabs>
+        <w:ind w:left="5040" w:hanging="360"/>
+      </w:pPr>
+    </w:lvl>
+    <w:lvl w:ilvl="7" w:tentative="1">
+      <w:start w:val="1"/>
+      <w:numFmt w:val="decimal"/>
+      <w:lvlText w:val="%8."/>
+      <w:lvlJc w:val="left"/>
+      <w:pPr>
+        <w:tabs>
+          <w:tab w:val="num" w:pos="5760"/>
+        </w:tabs>
+        <w:ind w:left="5760" w:hanging="360"/>
+      </w:pPr>
+    </w:lvl>
+    <w:lvl w:ilvl="8" w:tentative="1">
+      <w:start w:val="1"/>
+      <w:numFmt w:val="decimal"/>
+      <w:lvlText w:val="%9."/>
+      <w:lvlJc w:val="left"/>
+      <w:pPr>
+        <w:tabs>
+          <w:tab w:val="num" w:pos="6480"/>
+        </w:tabs>
+        <w:ind w:left="6480" w:hanging="360"/>
+      </w:pPr>
+    </w:lvl>
+  </w:abstractNum>
+  <w:abstractNum w:abstractNumId="4" w15:restartNumberingAfterBreak="0">
     <w:nsid w:val="301314CD"/>
     <w:multiLevelType w:val="hybridMultilevel"/>
     <w:tmpl w:val="2B70D6E2"/>
@@ -4724,7 +7764,96 @@
       </w:pPr>
     </w:lvl>
   </w:abstractNum>
-  <w:abstractNum w:abstractNumId="4" w15:restartNumberingAfterBreak="0">
+  <w:abstractNum w:abstractNumId="5" w15:restartNumberingAfterBreak="0">
+    <w:nsid w:val="453C4FCA"/>
+    <w:multiLevelType w:val="hybridMultilevel"/>
+    <w:tmpl w:val="94C82508"/>
+    <w:lvl w:ilvl="0" w:tplc="0409000F">
+      <w:start w:val="1"/>
+      <w:numFmt w:val="decimal"/>
+      <w:lvlText w:val="%1."/>
+      <w:lvlJc w:val="left"/>
+      <w:pPr>
+        <w:ind w:left="720" w:hanging="360"/>
+      </w:pPr>
+      <w:rPr>
+        <w:rFonts w:hint="default"/>
+      </w:rPr>
+    </w:lvl>
+    <w:lvl w:ilvl="1" w:tplc="04090019" w:tentative="1">
+      <w:start w:val="1"/>
+      <w:numFmt w:val="lowerLetter"/>
+      <w:lvlText w:val="%2."/>
+      <w:lvlJc w:val="left"/>
+      <w:pPr>
+        <w:ind w:left="1440" w:hanging="360"/>
+      </w:pPr>
+    </w:lvl>
+    <w:lvl w:ilvl="2" w:tplc="0409001B" w:tentative="1">
+      <w:start w:val="1"/>
+      <w:numFmt w:val="lowerRoman"/>
+      <w:lvlText w:val="%3."/>
+      <w:lvlJc w:val="right"/>
+      <w:pPr>
+        <w:ind w:left="2160" w:hanging="180"/>
+      </w:pPr>
+    </w:lvl>
+    <w:lvl w:ilvl="3" w:tplc="0409000F" w:tentative="1">
+      <w:start w:val="1"/>
+      <w:numFmt w:val="decimal"/>
+      <w:lvlText w:val="%4."/>
+      <w:lvlJc w:val="left"/>
+      <w:pPr>
+        <w:ind w:left="2880" w:hanging="360"/>
+      </w:pPr>
+    </w:lvl>
+    <w:lvl w:ilvl="4" w:tplc="04090019" w:tentative="1">
+      <w:start w:val="1"/>
+      <w:numFmt w:val="lowerLetter"/>
+      <w:lvlText w:val="%5."/>
+      <w:lvlJc w:val="left"/>
+      <w:pPr>
+        <w:ind w:left="3600" w:hanging="360"/>
+      </w:pPr>
+    </w:lvl>
+    <w:lvl w:ilvl="5" w:tplc="0409001B" w:tentative="1">
+      <w:start w:val="1"/>
+      <w:numFmt w:val="lowerRoman"/>
+      <w:lvlText w:val="%6."/>
+      <w:lvlJc w:val="right"/>
+      <w:pPr>
+        <w:ind w:left="4320" w:hanging="180"/>
+      </w:pPr>
+    </w:lvl>
+    <w:lvl w:ilvl="6" w:tplc="0409000F" w:tentative="1">
+      <w:start w:val="1"/>
+      <w:numFmt w:val="decimal"/>
+      <w:lvlText w:val="%7."/>
+      <w:lvlJc w:val="left"/>
+      <w:pPr>
+        <w:ind w:left="5040" w:hanging="360"/>
+      </w:pPr>
+    </w:lvl>
+    <w:lvl w:ilvl="7" w:tplc="04090019" w:tentative="1">
+      <w:start w:val="1"/>
+      <w:numFmt w:val="lowerLetter"/>
+      <w:lvlText w:val="%8."/>
+      <w:lvlJc w:val="left"/>
+      <w:pPr>
+        <w:ind w:left="5760" w:hanging="360"/>
+      </w:pPr>
+    </w:lvl>
+    <w:lvl w:ilvl="8" w:tplc="0409001B" w:tentative="1">
+      <w:start w:val="1"/>
+      <w:numFmt w:val="lowerRoman"/>
+      <w:lvlText w:val="%9."/>
+      <w:lvlJc w:val="right"/>
+      <w:pPr>
+        <w:ind w:left="6480" w:hanging="180"/>
+      </w:pPr>
+    </w:lvl>
+  </w:abstractNum>
+  <w:abstractNum w:abstractNumId="6" w15:restartNumberingAfterBreak="0">
     <w:nsid w:val="5A1D503F"/>
     <w:multiLevelType w:val="hybridMultilevel"/>
     <w:tmpl w:val="83CCCD4C"/>
@@ -4838,7 +7967,7 @@
     </w:lvl>
   </w:abstractNum>
   <w:num w:numId="1">
-    <w:abstractNumId w:val="3"/>
+    <w:abstractNumId w:val="4"/>
   </w:num>
   <w:num w:numId="2">
     <w:abstractNumId w:val="0"/>
@@ -4847,10 +7976,48 @@
     <w:abstractNumId w:val="2"/>
   </w:num>
   <w:num w:numId="4">
-    <w:abstractNumId w:val="4"/>
+    <w:abstractNumId w:val="6"/>
   </w:num>
   <w:num w:numId="5">
     <w:abstractNumId w:val="1"/>
+  </w:num>
+  <w:num w:numId="6">
+    <w:abstractNumId w:val="3"/>
+    <w:lvlOverride w:ilvl="0">
+      <w:startOverride w:val="1"/>
+    </w:lvlOverride>
+  </w:num>
+  <w:num w:numId="7">
+    <w:abstractNumId w:val="3"/>
+    <w:lvlOverride w:ilvl="0"/>
+    <w:lvlOverride w:ilvl="1">
+      <w:startOverride w:val="1"/>
+    </w:lvlOverride>
+  </w:num>
+  <w:num w:numId="8">
+    <w:abstractNumId w:val="3"/>
+    <w:lvlOverride w:ilvl="0"/>
+    <w:lvlOverride w:ilvl="1">
+      <w:startOverride w:val="1"/>
+    </w:lvlOverride>
+  </w:num>
+  <w:num w:numId="9">
+    <w:abstractNumId w:val="3"/>
+    <w:lvlOverride w:ilvl="0"/>
+    <w:lvlOverride w:ilvl="1">
+      <w:startOverride w:val="1"/>
+    </w:lvlOverride>
+  </w:num>
+  <w:num w:numId="10">
+    <w:abstractNumId w:val="3"/>
+    <w:lvlOverride w:ilvl="0"/>
+    <w:lvlOverride w:ilvl="1"/>
+    <w:lvlOverride w:ilvl="2">
+      <w:startOverride w:val="1"/>
+    </w:lvlOverride>
+  </w:num>
+  <w:num w:numId="11">
+    <w:abstractNumId w:val="5"/>
   </w:num>
 </w:numbering>
 </file>
@@ -5487,6 +8654,22 @@
       <w:szCs w:val="18"/>
     </w:rPr>
   </w:style>
+  <w:style w:type="paragraph" w:styleId="NormalWeb">
+    <w:name w:val="Normal (Web)"/>
+    <w:basedOn w:val="Normal"/>
+    <w:uiPriority w:val="99"/>
+    <w:unhideWhenUsed/>
+    <w:rsid w:val="00006764"/>
+    <w:pPr>
+      <w:spacing w:before="100" w:beforeAutospacing="1" w:after="100" w:afterAutospacing="1" w:line="240" w:lineRule="auto"/>
+    </w:pPr>
+    <w:rPr>
+      <w:rFonts w:ascii="Times New Roman" w:eastAsia="Times New Roman" w:hAnsi="Times New Roman" w:cs="Times New Roman"/>
+      <w:bCs w:val="0"/>
+      <w:sz w:val="24"/>
+      <w:szCs w:val="24"/>
+    </w:rPr>
+  </w:style>
 </w:styles>
 </file>
 

</xml_diff>